<commit_message>
feat: Refactor Input human message
</commit_message>
<xml_diff>
--- a/src/templates/validation_template20250916.docx
+++ b/src/templates/validation_template20250916.docx
@@ -14679,15 +14679,7 @@
         <w:rPr>
           <w:lang w:val="es-CO"/>
         </w:rPr>
-        <w:t>Ver re</w:t>
-      </w:r>
-      <w:bookmarkStart w:id="27" w:name="_GoBack"/>
-      <w:bookmarkEnd w:id="27"/>
-      <w:r>
-        <w:rPr>
-          <w:lang w:val="es-CO"/>
-        </w:rPr>
-        <w:t>sultados en la</w:t>
+        <w:t>Ver resultados en la</w:t>
       </w:r>
       <w:r>
         <w:rPr>
@@ -14766,8 +14758,17 @@
           <w:b/>
           <w:lang w:val="es-CO"/>
         </w:rPr>
-        <w:t xml:space="preserve">{{  </w:t>
-      </w:r>
+        <w:t xml:space="preserve">{{ </w:t>
+      </w:r>
+      <w:r>
+        <w:rPr>
+          <w:rFonts w:ascii="Calibri" w:hAnsi="Calibri"/>
+          <w:b/>
+          <w:lang w:val="es-CO"/>
+        </w:rPr>
+        <w:t xml:space="preserve"> </w:t>
+      </w:r>
+      <w:proofErr w:type="spellStart"/>
       <w:proofErr w:type="gramEnd"/>
       <w:r>
         <w:rPr>
@@ -14775,33 +14776,32 @@
           <w:b/>
           <w:lang w:val="es-CO"/>
         </w:rPr>
+        <w:t>act.nombre</w:t>
+      </w:r>
+      <w:proofErr w:type="spellEnd"/>
+      <w:r>
+        <w:rPr>
+          <w:rFonts w:ascii="Calibri" w:hAnsi="Calibri"/>
+          <w:b/>
+          <w:lang w:val="es-CO"/>
+        </w:rPr>
         <w:t xml:space="preserve"> </w:t>
       </w:r>
-      <w:proofErr w:type="spellStart"/>
       <w:r>
         <w:rPr>
           <w:rFonts w:ascii="Calibri" w:hAnsi="Calibri"/>
           <w:b/>
           <w:lang w:val="es-CO"/>
         </w:rPr>
-        <w:t>act.nombre</w:t>
-      </w:r>
-      <w:proofErr w:type="spellEnd"/>
+        <w:t xml:space="preserve"> </w:t>
+      </w:r>
       <w:r>
         <w:rPr>
           <w:rFonts w:ascii="Calibri" w:hAnsi="Calibri"/>
           <w:b/>
           <w:lang w:val="es-CO"/>
         </w:rPr>
-        <w:t xml:space="preserve"> </w:t>
-      </w:r>
-      <w:r>
-        <w:rPr>
-          <w:rFonts w:ascii="Calibri" w:hAnsi="Calibri"/>
-          <w:b/>
-          <w:lang w:val="es-CO"/>
-        </w:rPr>
-        <w:t xml:space="preserve">  }}</w:t>
+        <w:t>}}</w:t>
       </w:r>
     </w:p>
     <w:tbl>
@@ -15134,7 +15134,17 @@
                 <w:sz w:val="16"/>
                 <w:lang w:val="es-CO"/>
               </w:rPr>
-              <w:t>datos_linealidad.concentracion</w:t>
+              <w:t>datos_li</w:t>
+            </w:r>
+            <w:bookmarkStart w:id="27" w:name="_GoBack"/>
+            <w:bookmarkEnd w:id="27"/>
+            <w:r>
+              <w:rPr>
+                <w:bCs/>
+                <w:sz w:val="16"/>
+                <w:lang w:val="es-CO"/>
+              </w:rPr>
+              <w:t>nealidad.concentracion</w:t>
             </w:r>
             <w:r>
               <w:rPr>
@@ -31748,7 +31758,7 @@
               <w:color w:val="000000" w:themeColor="text1"/>
               <w:lang w:val="es-CO"/>
             </w:rPr>
-            <w:t>8</w:t>
+            <w:t>18</w:t>
           </w:r>
           <w:r>
             <w:rPr>
@@ -37837,7 +37847,7 @@
 </file>
 
 <file path=customXml/itemProps4.xml><?xml version="1.0" encoding="utf-8"?>
-<ds:datastoreItem xmlns:ds="http://schemas.openxmlformats.org/officeDocument/2006/customXml" ds:itemID="{E1FA5ECC-0E8F-4C8E-A99B-C443C0772372}">
+<ds:datastoreItem xmlns:ds="http://schemas.openxmlformats.org/officeDocument/2006/customXml" ds:itemID="{0DFC34CE-9D1F-4A1F-88F9-DD9513B9921D}">
   <ds:schemaRefs>
     <ds:schemaRef ds:uri="http://schemas.openxmlformats.org/officeDocument/2006/bibliography"/>
   </ds:schemaRefs>

</xml_diff>

<commit_message>
feat: Updates by Ivan
</commit_message>
<xml_diff>
--- a/src/templates/validation_template20250916.docx
+++ b/src/templates/validation_template20250916.docx
@@ -5490,6 +5490,7 @@
                 <w:szCs w:val="16"/>
                 <w:lang w:val="es-CO"/>
               </w:rPr>
+              <w:lastRenderedPageBreak/>
               <w:t>2</w:t>
             </w:r>
           </w:p>
@@ -8701,6 +8702,7 @@
                 <w:sz w:val="16"/>
                 <w:szCs w:val="16"/>
               </w:rPr>
+              <w:lastRenderedPageBreak/>
               <w:t>9</w:t>
             </w:r>
           </w:p>
@@ -11021,6 +11023,7 @@
                 <w:szCs w:val="16"/>
                 <w:lang w:val="es-CO"/>
               </w:rPr>
+              <w:lastRenderedPageBreak/>
               <w:t>Nombre</w:t>
             </w:r>
           </w:p>
@@ -14524,6 +14527,7 @@
           <w:bCs/>
           <w:lang w:val="es-CO"/>
         </w:rPr>
+        <w:lastRenderedPageBreak/>
         <w:t>LINEALIDAD</w:t>
       </w:r>
       <w:bookmarkEnd w:id="26"/>
@@ -16100,6 +16104,7 @@
           <w:noProof/>
           <w:lang w:val="es-CO" w:eastAsia="es-CO"/>
         </w:rPr>
+        <w:lastRenderedPageBreak/>
         <w:drawing>
           <wp:inline distT="0" distB="0" distL="0" distR="0" wp14:anchorId="58658707" wp14:editId="17EB9F62">
             <wp:extent cx="5971540" cy="2476500"/>
@@ -16654,7 +16659,6 @@
     </w:p>
     <w:p>
       <w:pPr>
-        <w:spacing w:after="120"/>
         <w:rPr>
           <w:lang w:val="en-US"/>
         </w:rPr>
@@ -16711,60 +16715,54 @@
         </w:rPr>
         <w:t xml:space="preserve">{{  </w:t>
       </w:r>
+      <w:proofErr w:type="spellStart"/>
       <w:proofErr w:type="gramEnd"/>
       <w:r>
         <w:rPr>
           <w:rFonts w:ascii="Calibri" w:hAnsi="Calibri"/>
           <w:b/>
         </w:rPr>
+        <w:t>act.nombre</w:t>
+      </w:r>
+      <w:proofErr w:type="spellEnd"/>
+      <w:r>
+        <w:rPr>
+          <w:rFonts w:ascii="Calibri" w:hAnsi="Calibri"/>
+          <w:b/>
+        </w:rPr>
         <w:t xml:space="preserve"> </w:t>
       </w:r>
-      <w:proofErr w:type="spellStart"/>
       <w:r>
         <w:rPr>
           <w:rFonts w:ascii="Calibri" w:hAnsi="Calibri"/>
           <w:b/>
         </w:rPr>
-        <w:t>act.nombre</w:t>
-      </w:r>
-      <w:proofErr w:type="spellEnd"/>
-      <w:r>
-        <w:rPr>
-          <w:rFonts w:ascii="Calibri" w:hAnsi="Calibri"/>
-          <w:b/>
-        </w:rPr>
-        <w:t xml:space="preserve"> </w:t>
-      </w:r>
-      <w:r>
-        <w:rPr>
-          <w:rFonts w:ascii="Calibri" w:hAnsi="Calibri"/>
-          <w:b/>
-        </w:rPr>
-        <w:t xml:space="preserve">  }}</w:t>
+        <w:t xml:space="preserve"> }}</w:t>
       </w:r>
     </w:p>
     <w:tbl>
       <w:tblPr>
         <w:tblStyle w:val="Tablaconcuadrcula"/>
-        <w:tblW w:w="0" w:type="auto"/>
-        <w:tblInd w:w="-11" w:type="dxa"/>
+        <w:tblW w:w="5000" w:type="pct"/>
         <w:tblLook w:val="04A0" w:firstRow="1" w:lastRow="0" w:firstColumn="1" w:lastColumn="0" w:noHBand="0" w:noVBand="1"/>
       </w:tblPr>
       <w:tblGrid>
-        <w:gridCol w:w="1425"/>
-        <w:gridCol w:w="2273"/>
-        <w:gridCol w:w="2039"/>
-        <w:gridCol w:w="1707"/>
-        <w:gridCol w:w="1961"/>
+        <w:gridCol w:w="2313"/>
+        <w:gridCol w:w="3737"/>
+        <w:gridCol w:w="3344"/>
       </w:tblGrid>
       <w:tr>
-        <w:tc>
-          <w:tcPr>
-            <w:tcW w:w="1589" w:type="dxa"/>
-          </w:tcPr>
-          <w:p>
-            <w:pPr>
-              <w:jc w:val="both"/>
+        <w:trPr>
+          <w:trHeight w:val="302"/>
+        </w:trPr>
+        <w:tc>
+          <w:tcPr>
+            <w:tcW w:w="1231" w:type="pct"/>
+            <w:shd w:val="clear" w:color="auto" w:fill="D9D9D9" w:themeFill="background1" w:themeFillShade="D9"/>
+          </w:tcPr>
+          <w:p>
+            <w:pPr>
+              <w:jc w:val="center"/>
               <w:rPr>
                 <w:b/>
                 <w:bCs/>
@@ -16783,11 +16781,12 @@
         </w:tc>
         <w:tc>
           <w:tcPr>
-            <w:tcW w:w="2554" w:type="dxa"/>
-          </w:tcPr>
-          <w:p>
-            <w:pPr>
-              <w:jc w:val="both"/>
+            <w:tcW w:w="1989" w:type="pct"/>
+            <w:shd w:val="clear" w:color="auto" w:fill="D9D9D9" w:themeFill="background1" w:themeFillShade="D9"/>
+          </w:tcPr>
+          <w:p>
+            <w:pPr>
+              <w:jc w:val="center"/>
               <w:rPr>
                 <w:b/>
                 <w:bCs/>
@@ -16856,11 +16855,12 @@
         </w:tc>
         <w:tc>
           <w:tcPr>
-            <w:tcW w:w="2288" w:type="dxa"/>
-          </w:tcPr>
-          <w:p>
-            <w:pPr>
-              <w:jc w:val="both"/>
+            <w:tcW w:w="1780" w:type="pct"/>
+            <w:shd w:val="clear" w:color="auto" w:fill="D9D9D9" w:themeFill="background1" w:themeFillShade="D9"/>
+          </w:tcPr>
+          <w:p>
+            <w:pPr>
+              <w:jc w:val="center"/>
               <w:rPr>
                 <w:b/>
                 <w:bCs/>
@@ -16874,52 +16874,6 @@
                 <w:lang w:val="es-CO"/>
               </w:rPr>
               <w:t>Recuperación promedio (%)</w:t>
-            </w:r>
-          </w:p>
-        </w:tc>
-        <w:tc>
-          <w:tcPr>
-            <w:tcW w:w="1473" w:type="dxa"/>
-          </w:tcPr>
-          <w:p>
-            <w:pPr>
-              <w:jc w:val="both"/>
-              <w:rPr>
-                <w:b/>
-                <w:bCs/>
-                <w:lang w:val="es-CO"/>
-              </w:rPr>
-            </w:pPr>
-            <w:r>
-              <w:rPr>
-                <w:b/>
-                <w:bCs/>
-                <w:lang w:val="es-CO"/>
-              </w:rPr>
-              <w:t>Criterio de aceptación</w:t>
-            </w:r>
-          </w:p>
-        </w:tc>
-        <w:tc>
-          <w:tcPr>
-            <w:tcW w:w="1501" w:type="dxa"/>
-          </w:tcPr>
-          <w:p>
-            <w:pPr>
-              <w:jc w:val="both"/>
-              <w:rPr>
-                <w:b/>
-                <w:bCs/>
-                <w:lang w:val="es-CO"/>
-              </w:rPr>
-            </w:pPr>
-            <w:r>
-              <w:rPr>
-                <w:b/>
-                <w:bCs/>
-                <w:lang w:val="es-CO"/>
-              </w:rPr>
-              <w:t>Conclusión</w:t>
             </w:r>
           </w:p>
         </w:tc>
@@ -16927,29 +16881,53 @@
       <w:tr>
         <w:tc>
           <w:tcPr>
-            <w:tcW w:w="1589" w:type="dxa"/>
+            <w:tcW w:w="5000" w:type="pct"/>
+            <w:gridSpan w:val="3"/>
           </w:tcPr>
           <w:p>
             <w:pPr>
               <w:jc w:val="both"/>
               <w:rPr>
-                <w:bCs/>
-                <w:lang w:val="es-CO"/>
-              </w:rPr>
-            </w:pPr>
-            <w:r>
-              <w:rPr>
-                <w:bCs/>
-                <w:sz w:val="16"/>
-                <w:lang w:val="es-CO"/>
-              </w:rPr>
-              <w:t xml:space="preserve">{% </w:t>
+                <w:b/>
+                <w:bCs/>
+                <w:sz w:val="16"/>
+                <w:szCs w:val="16"/>
+                <w:lang w:val="es-CO"/>
+              </w:rPr>
+            </w:pPr>
+            <w:r>
+              <w:rPr>
+                <w:bCs/>
+                <w:sz w:val="16"/>
+                <w:szCs w:val="16"/>
+                <w:lang w:val="es-CO"/>
+              </w:rPr>
+              <w:t>{%</w:t>
+            </w:r>
+            <w:r>
+              <w:rPr>
+                <w:bCs/>
+                <w:sz w:val="16"/>
+                <w:szCs w:val="16"/>
+                <w:lang w:val="es-CO"/>
+              </w:rPr>
+              <w:t>-</w:t>
+            </w:r>
+            <w:r>
+              <w:rPr>
+                <w:bCs/>
+                <w:sz w:val="16"/>
+                <w:szCs w:val="16"/>
+                <w:lang w:val="es-CO"/>
+              </w:rPr>
+              <w:t xml:space="preserve"> </w:t>
             </w:r>
             <w:proofErr w:type="spellStart"/>
             <w:r>
               <w:rPr>
                 <w:bCs/>
                 <w:sz w:val="16"/>
+                <w:szCs w:val="16"/>
                 <w:lang w:val="es-CO"/>
               </w:rPr>
               <w:t>for</w:t>
@@ -16959,6 +16937,7 @@
               <w:rPr>
                 <w:bCs/>
                 <w:sz w:val="16"/>
+                <w:szCs w:val="16"/>
                 <w:lang w:val="es-CO"/>
               </w:rPr>
               <w:t xml:space="preserve"> </w:t>
@@ -16968,23 +16947,17 @@
               <w:rPr>
                 <w:bCs/>
                 <w:sz w:val="16"/>
-                <w:lang w:val="es-CO"/>
-              </w:rPr>
-              <w:t>datos_</w:t>
-            </w:r>
-            <w:r>
-              <w:rPr>
-                <w:bCs/>
-                <w:sz w:val="16"/>
-                <w:lang w:val="es-CO"/>
-              </w:rPr>
-              <w:t>exactitud</w:t>
+                <w:szCs w:val="16"/>
+                <w:lang w:val="es-CO"/>
+              </w:rPr>
+              <w:t>datos_exactitud</w:t>
             </w:r>
             <w:proofErr w:type="spellEnd"/>
             <w:r>
               <w:rPr>
                 <w:bCs/>
                 <w:sz w:val="16"/>
+                <w:szCs w:val="16"/>
                 <w:lang w:val="es-CO"/>
               </w:rPr>
               <w:t xml:space="preserve"> in </w:t>
@@ -16994,298 +16967,20 @@
               <w:rPr>
                 <w:bCs/>
                 <w:sz w:val="16"/>
-                <w:lang w:val="es-CO"/>
-              </w:rPr>
-              <w:t>act.</w:t>
-            </w:r>
-            <w:r>
-              <w:rPr>
-                <w:bCs/>
-                <w:sz w:val="16"/>
-                <w:lang w:val="es-CO"/>
-              </w:rPr>
-              <w:t>exactitud</w:t>
-            </w:r>
-            <w:r>
-              <w:rPr>
-                <w:bCs/>
-                <w:sz w:val="16"/>
-                <w:lang w:val="es-CO"/>
-              </w:rPr>
-              <w:t>_sistema</w:t>
+                <w:szCs w:val="16"/>
+                <w:lang w:val="es-CO"/>
+              </w:rPr>
+              <w:t>act.exactitud_sistema</w:t>
             </w:r>
             <w:proofErr w:type="spellEnd"/>
             <w:r>
               <w:rPr>
                 <w:bCs/>
                 <w:sz w:val="16"/>
+                <w:szCs w:val="16"/>
                 <w:lang w:val="es-CO"/>
               </w:rPr>
               <w:t xml:space="preserve"> %}</w:t>
-            </w:r>
-            <w:r>
-              <w:rPr>
-                <w:bCs/>
-                <w:sz w:val="16"/>
-                <w:lang w:val="es-CO"/>
-              </w:rPr>
-              <w:t xml:space="preserve">{{  </w:t>
-            </w:r>
-            <w:r>
-              <w:rPr>
-                <w:bCs/>
-                <w:sz w:val="16"/>
-                <w:lang w:val="es-CO"/>
-              </w:rPr>
-              <w:t xml:space="preserve"> </w:t>
-            </w:r>
-            <w:proofErr w:type="spellStart"/>
-            <w:r>
-              <w:rPr>
-                <w:bCs/>
-                <w:sz w:val="16"/>
-                <w:lang w:val="es-CO"/>
-              </w:rPr>
-              <w:t>datos_</w:t>
-            </w:r>
-            <w:r>
-              <w:rPr>
-                <w:bCs/>
-                <w:sz w:val="16"/>
-                <w:lang w:val="es-CO"/>
-              </w:rPr>
-              <w:t>exactitud</w:t>
-            </w:r>
-            <w:r>
-              <w:rPr>
-                <w:bCs/>
-                <w:sz w:val="16"/>
-                <w:lang w:val="es-CO"/>
-              </w:rPr>
-              <w:t>.nivel</w:t>
-            </w:r>
-            <w:proofErr w:type="spellEnd"/>
-            <w:r>
-              <w:rPr>
-                <w:bCs/>
-                <w:sz w:val="16"/>
-                <w:lang w:val="es-CO"/>
-              </w:rPr>
-              <w:t xml:space="preserve"> </w:t>
-            </w:r>
-            <w:r>
-              <w:rPr>
-                <w:bCs/>
-                <w:sz w:val="16"/>
-                <w:lang w:val="es-CO"/>
-              </w:rPr>
-              <w:t xml:space="preserve">  }}</w:t>
-            </w:r>
-          </w:p>
-        </w:tc>
-        <w:tc>
-          <w:tcPr>
-            <w:tcW w:w="2554" w:type="dxa"/>
-          </w:tcPr>
-          <w:p>
-            <w:pPr>
-              <w:jc w:val="both"/>
-              <w:rPr>
-                <w:bCs/>
-                <w:lang w:val="es-CO"/>
-              </w:rPr>
-            </w:pPr>
-            <w:r>
-              <w:rPr>
-                <w:bCs/>
-                <w:lang w:val="es-CO"/>
-              </w:rPr>
-              <w:t xml:space="preserve">{{  </w:t>
-            </w:r>
-            <w:r>
-              <w:rPr>
-                <w:bCs/>
-                <w:lang w:val="es-CO"/>
-              </w:rPr>
-              <w:t xml:space="preserve"> </w:t>
-            </w:r>
-            <w:proofErr w:type="spellStart"/>
-            <w:r>
-              <w:rPr>
-                <w:bCs/>
-                <w:lang w:val="es-CO"/>
-              </w:rPr>
-              <w:t>datos_exactitud.recuperacion</w:t>
-            </w:r>
-            <w:proofErr w:type="spellEnd"/>
-            <w:r>
-              <w:rPr>
-                <w:bCs/>
-                <w:lang w:val="es-CO"/>
-              </w:rPr>
-              <w:t xml:space="preserve"> </w:t>
-            </w:r>
-            <w:r>
-              <w:rPr>
-                <w:bCs/>
-                <w:lang w:val="es-CO"/>
-              </w:rPr>
-              <w:t xml:space="preserve">  }}</w:t>
-            </w:r>
-          </w:p>
-        </w:tc>
-        <w:tc>
-          <w:tcPr>
-            <w:tcW w:w="2288" w:type="dxa"/>
-          </w:tcPr>
-          <w:p>
-            <w:pPr>
-              <w:jc w:val="both"/>
-              <w:rPr>
-                <w:bCs/>
-                <w:lang w:val="es-CO"/>
-              </w:rPr>
-            </w:pPr>
-            <w:r>
-              <w:rPr>
-                <w:bCs/>
-                <w:lang w:val="es-CO"/>
-              </w:rPr>
-              <w:t xml:space="preserve">{{  </w:t>
-            </w:r>
-            <w:r>
-              <w:rPr>
-                <w:bCs/>
-                <w:lang w:val="es-CO"/>
-              </w:rPr>
-              <w:t xml:space="preserve"> </w:t>
-            </w:r>
-            <w:proofErr w:type="spellStart"/>
-            <w:r>
-              <w:rPr>
-                <w:bCs/>
-                <w:lang w:val="es-CO"/>
-              </w:rPr>
-              <w:t>datos_exactitud.promedio</w:t>
-            </w:r>
-            <w:proofErr w:type="spellEnd"/>
-            <w:r>
-              <w:rPr>
-                <w:bCs/>
-                <w:lang w:val="es-CO"/>
-              </w:rPr>
-              <w:t xml:space="preserve"> </w:t>
-            </w:r>
-            <w:r>
-              <w:rPr>
-                <w:bCs/>
-                <w:lang w:val="es-CO"/>
-              </w:rPr>
-              <w:t xml:space="preserve">  }}</w:t>
-            </w:r>
-          </w:p>
-        </w:tc>
-        <w:tc>
-          <w:tcPr>
-            <w:tcW w:w="1473" w:type="dxa"/>
-            <w:vMerge w:val="restart"/>
-          </w:tcPr>
-          <w:p>
-            <w:pPr>
-              <w:jc w:val="both"/>
-              <w:rPr>
-                <w:bCs/>
-                <w:lang w:val="es-CO"/>
-              </w:rPr>
-            </w:pPr>
-            <w:r>
-              <w:rPr>
-                <w:bCs/>
-                <w:lang w:val="es-CO"/>
-              </w:rPr>
-              <w:t xml:space="preserve">{{  </w:t>
-            </w:r>
-            <w:proofErr w:type="spellStart"/>
-            <w:r>
-              <w:rPr>
-                <w:bCs/>
-                <w:lang w:val="es-CO"/>
-              </w:rPr>
-              <w:t>act.</w:t>
-            </w:r>
-            <w:r>
-              <w:rPr>
-                <w:bCs/>
-                <w:lang w:val="es-CO"/>
-              </w:rPr>
-              <w:t>criterio_exactitud</w:t>
-            </w:r>
-            <w:proofErr w:type="spellEnd"/>
-            <w:r>
-              <w:rPr>
-                <w:bCs/>
-                <w:lang w:val="es-CO"/>
-              </w:rPr>
-              <w:t xml:space="preserve">  }}</w:t>
-            </w:r>
-          </w:p>
-        </w:tc>
-        <w:tc>
-          <w:tcPr>
-            <w:tcW w:w="1501" w:type="dxa"/>
-            <w:vMerge w:val="restart"/>
-          </w:tcPr>
-          <w:p>
-            <w:pPr>
-              <w:jc w:val="both"/>
-              <w:rPr>
-                <w:bCs/>
-                <w:lang w:val="es-CO"/>
-              </w:rPr>
-            </w:pPr>
-            <w:r>
-              <w:rPr>
-                <w:bCs/>
-                <w:lang w:val="es-CO"/>
-              </w:rPr>
-              <w:t xml:space="preserve">{{  </w:t>
-            </w:r>
-            <w:r>
-              <w:rPr>
-                <w:bCs/>
-                <w:lang w:val="es-CO"/>
-              </w:rPr>
-              <w:t xml:space="preserve"> </w:t>
-            </w:r>
-            <w:proofErr w:type="spellStart"/>
-            <w:r>
-              <w:rPr>
-                <w:bCs/>
-                <w:lang w:val="es-CO"/>
-              </w:rPr>
-              <w:t>act.conclusion</w:t>
-            </w:r>
-            <w:r>
-              <w:rPr>
-                <w:bCs/>
-                <w:lang w:val="es-CO"/>
-              </w:rPr>
-              <w:t>_exactitud</w:t>
-            </w:r>
-            <w:proofErr w:type="spellEnd"/>
-            <w:r>
-              <w:rPr>
-                <w:bCs/>
-                <w:lang w:val="es-CO"/>
-              </w:rPr>
-              <w:t xml:space="preserve"> </w:t>
-            </w:r>
-            <w:r>
-              <w:rPr>
-                <w:bCs/>
-                <w:lang w:val="es-CO"/>
-              </w:rPr>
-              <w:t xml:space="preserve">  }}</w:t>
             </w:r>
           </w:p>
         </w:tc>
@@ -17293,7 +16988,7 @@
       <w:tr>
         <w:tc>
           <w:tcPr>
-            <w:tcW w:w="1589" w:type="dxa"/>
+            <w:tcW w:w="1231" w:type="pct"/>
           </w:tcPr>
           <w:p>
             <w:pPr>
@@ -17312,7 +17007,7 @@
                 <w:szCs w:val="16"/>
                 <w:lang w:val="es-CO"/>
               </w:rPr>
-              <w:t xml:space="preserve">{% </w:t>
+              <w:t xml:space="preserve">{{   </w:t>
             </w:r>
             <w:proofErr w:type="spellStart"/>
             <w:r>
@@ -17322,6 +17017,162 @@
                 <w:szCs w:val="16"/>
                 <w:lang w:val="es-CO"/>
               </w:rPr>
+              <w:t>datos_exactitud.nivel</w:t>
+            </w:r>
+            <w:proofErr w:type="spellEnd"/>
+            <w:r>
+              <w:rPr>
+                <w:bCs/>
+                <w:sz w:val="16"/>
+                <w:szCs w:val="16"/>
+                <w:lang w:val="es-CO"/>
+              </w:rPr>
+              <w:t xml:space="preserve">   }}</w:t>
+            </w:r>
+          </w:p>
+        </w:tc>
+        <w:tc>
+          <w:tcPr>
+            <w:tcW w:w="1989" w:type="pct"/>
+          </w:tcPr>
+          <w:p>
+            <w:pPr>
+              <w:jc w:val="both"/>
+              <w:rPr>
+                <w:bCs/>
+                <w:sz w:val="16"/>
+                <w:szCs w:val="16"/>
+                <w:lang w:val="es-CO"/>
+              </w:rPr>
+            </w:pPr>
+            <w:r>
+              <w:rPr>
+                <w:bCs/>
+                <w:sz w:val="16"/>
+                <w:szCs w:val="16"/>
+                <w:lang w:val="es-CO"/>
+              </w:rPr>
+              <w:t xml:space="preserve">{{   </w:t>
+            </w:r>
+            <w:proofErr w:type="spellStart"/>
+            <w:r>
+              <w:rPr>
+                <w:bCs/>
+                <w:sz w:val="16"/>
+                <w:szCs w:val="16"/>
+                <w:lang w:val="es-CO"/>
+              </w:rPr>
+              <w:t>datos_exactitud.recuperacion</w:t>
+            </w:r>
+            <w:proofErr w:type="spellEnd"/>
+            <w:r>
+              <w:rPr>
+                <w:bCs/>
+                <w:sz w:val="16"/>
+                <w:szCs w:val="16"/>
+                <w:lang w:val="es-CO"/>
+              </w:rPr>
+              <w:t xml:space="preserve">   }}</w:t>
+            </w:r>
+          </w:p>
+        </w:tc>
+        <w:tc>
+          <w:tcPr>
+            <w:tcW w:w="1780" w:type="pct"/>
+          </w:tcPr>
+          <w:p>
+            <w:pPr>
+              <w:jc w:val="both"/>
+              <w:rPr>
+                <w:bCs/>
+                <w:sz w:val="16"/>
+                <w:szCs w:val="16"/>
+                <w:lang w:val="es-CO"/>
+              </w:rPr>
+            </w:pPr>
+            <w:r>
+              <w:rPr>
+                <w:bCs/>
+                <w:sz w:val="16"/>
+                <w:szCs w:val="16"/>
+                <w:lang w:val="es-CO"/>
+              </w:rPr>
+              <w:t xml:space="preserve">{{   </w:t>
+            </w:r>
+            <w:proofErr w:type="spellStart"/>
+            <w:r>
+              <w:rPr>
+                <w:bCs/>
+                <w:sz w:val="16"/>
+                <w:szCs w:val="16"/>
+                <w:lang w:val="es-CO"/>
+              </w:rPr>
+              <w:t>datos_exactitud.promedio</w:t>
+            </w:r>
+            <w:proofErr w:type="spellEnd"/>
+            <w:r>
+              <w:rPr>
+                <w:bCs/>
+                <w:sz w:val="16"/>
+                <w:szCs w:val="16"/>
+                <w:lang w:val="es-CO"/>
+              </w:rPr>
+              <w:t xml:space="preserve">   }}</w:t>
+            </w:r>
+          </w:p>
+        </w:tc>
+      </w:tr>
+      <w:tr>
+        <w:tc>
+          <w:tcPr>
+            <w:tcW w:w="5000" w:type="pct"/>
+            <w:gridSpan w:val="3"/>
+          </w:tcPr>
+          <w:p>
+            <w:pPr>
+              <w:jc w:val="both"/>
+              <w:rPr>
+                <w:bCs/>
+                <w:sz w:val="16"/>
+                <w:szCs w:val="16"/>
+                <w:lang w:val="es-CO"/>
+              </w:rPr>
+            </w:pPr>
+            <w:r>
+              <w:rPr>
+                <w:bCs/>
+                <w:sz w:val="16"/>
+                <w:szCs w:val="16"/>
+                <w:lang w:val="es-CO"/>
+              </w:rPr>
+              <w:t>{%</w:t>
+            </w:r>
+            <w:r>
+              <w:rPr>
+                <w:bCs/>
+                <w:sz w:val="16"/>
+                <w:szCs w:val="16"/>
+                <w:lang w:val="es-CO"/>
+              </w:rPr>
+              <w:t>-</w:t>
+            </w:r>
+            <w:r>
+              <w:rPr>
+                <w:bCs/>
+                <w:sz w:val="16"/>
+                <w:szCs w:val="16"/>
+                <w:lang w:val="es-CO"/>
+              </w:rPr>
+              <w:t xml:space="preserve"> </w:t>
+            </w:r>
+            <w:proofErr w:type="spellStart"/>
+            <w:r>
+              <w:rPr>
+                <w:bCs/>
+                <w:sz w:val="16"/>
+                <w:szCs w:val="16"/>
+                <w:lang w:val="es-CO"/>
+              </w:rPr>
               <w:t>endfor</w:t>
             </w:r>
             <w:proofErr w:type="spellEnd"/>
@@ -17336,9 +17187,12 @@
             </w:r>
           </w:p>
         </w:tc>
-        <w:tc>
-          <w:tcPr>
-            <w:tcW w:w="2554" w:type="dxa"/>
+      </w:tr>
+      <w:tr>
+        <w:tc>
+          <w:tcPr>
+            <w:tcW w:w="1231" w:type="pct"/>
+            <w:shd w:val="clear" w:color="auto" w:fill="D9D9D9" w:themeFill="background1" w:themeFillShade="D9"/>
           </w:tcPr>
           <w:p>
             <w:pPr>
@@ -17350,66 +17204,140 @@
                 <w:lang w:val="es-CO"/>
               </w:rPr>
             </w:pPr>
-          </w:p>
-        </w:tc>
-        <w:tc>
-          <w:tcPr>
-            <w:tcW w:w="2288" w:type="dxa"/>
+            <w:r>
+              <w:rPr>
+                <w:b/>
+                <w:bCs/>
+                <w:lang w:val="es-CO"/>
+              </w:rPr>
+              <w:t>Criterio de aceptación</w:t>
+            </w:r>
+          </w:p>
+        </w:tc>
+        <w:tc>
+          <w:tcPr>
+            <w:tcW w:w="3769" w:type="pct"/>
+            <w:gridSpan w:val="2"/>
+          </w:tcPr>
+          <w:p>
+            <w:pPr>
+              <w:jc w:val="center"/>
+              <w:rPr>
+                <w:bCs/>
+                <w:sz w:val="16"/>
+                <w:szCs w:val="16"/>
+                <w:lang w:val="es-CO"/>
+              </w:rPr>
+            </w:pPr>
+            <w:r>
+              <w:rPr>
+                <w:bCs/>
+                <w:sz w:val="16"/>
+                <w:szCs w:val="16"/>
+                <w:lang w:val="es-CO"/>
+              </w:rPr>
+              <w:t xml:space="preserve">{{  </w:t>
+            </w:r>
+            <w:proofErr w:type="spellStart"/>
+            <w:r>
+              <w:rPr>
+                <w:bCs/>
+                <w:sz w:val="16"/>
+                <w:szCs w:val="16"/>
+                <w:lang w:val="es-CO"/>
+              </w:rPr>
+              <w:t>act.criterio_exactitud</w:t>
+            </w:r>
+            <w:proofErr w:type="spellEnd"/>
+            <w:r>
+              <w:rPr>
+                <w:bCs/>
+                <w:sz w:val="16"/>
+                <w:szCs w:val="16"/>
+                <w:lang w:val="es-CO"/>
+              </w:rPr>
+              <w:t xml:space="preserve">  }}</w:t>
+            </w:r>
+          </w:p>
+        </w:tc>
+      </w:tr>
+      <w:tr>
+        <w:tc>
+          <w:tcPr>
+            <w:tcW w:w="1231" w:type="pct"/>
+            <w:shd w:val="clear" w:color="auto" w:fill="D9D9D9" w:themeFill="background1" w:themeFillShade="D9"/>
           </w:tcPr>
           <w:p>
             <w:pPr>
               <w:jc w:val="both"/>
               <w:rPr>
-                <w:bCs/>
-                <w:sz w:val="16"/>
-                <w:szCs w:val="16"/>
-                <w:lang w:val="es-CO"/>
-              </w:rPr>
-            </w:pPr>
-          </w:p>
-        </w:tc>
-        <w:tc>
-          <w:tcPr>
-            <w:tcW w:w="1473" w:type="dxa"/>
-            <w:vMerge/>
-          </w:tcPr>
-          <w:p>
-            <w:pPr>
-              <w:jc w:val="both"/>
-              <w:rPr>
-                <w:bCs/>
-                <w:sz w:val="16"/>
-                <w:szCs w:val="16"/>
-                <w:lang w:val="es-CO"/>
-              </w:rPr>
-            </w:pPr>
-          </w:p>
-        </w:tc>
-        <w:tc>
-          <w:tcPr>
-            <w:tcW w:w="1501" w:type="dxa"/>
-            <w:vMerge/>
-          </w:tcPr>
-          <w:p>
-            <w:pPr>
-              <w:jc w:val="both"/>
-              <w:rPr>
-                <w:bCs/>
-                <w:sz w:val="16"/>
-                <w:szCs w:val="16"/>
-                <w:lang w:val="es-CO"/>
-              </w:rPr>
-            </w:pPr>
+                <w:b/>
+                <w:bCs/>
+                <w:lang w:val="es-CO"/>
+              </w:rPr>
+            </w:pPr>
+            <w:r>
+              <w:rPr>
+                <w:b/>
+                <w:bCs/>
+                <w:lang w:val="es-CO"/>
+              </w:rPr>
+              <w:t>Conclusión</w:t>
+            </w:r>
+          </w:p>
+        </w:tc>
+        <w:tc>
+          <w:tcPr>
+            <w:tcW w:w="3769" w:type="pct"/>
+            <w:gridSpan w:val="2"/>
+          </w:tcPr>
+          <w:p>
+            <w:pPr>
+              <w:jc w:val="center"/>
+              <w:rPr>
+                <w:bCs/>
+                <w:sz w:val="16"/>
+                <w:szCs w:val="16"/>
+                <w:lang w:val="es-CO"/>
+              </w:rPr>
+            </w:pPr>
+            <w:r>
+              <w:rPr>
+                <w:bCs/>
+                <w:sz w:val="16"/>
+                <w:szCs w:val="16"/>
+                <w:lang w:val="es-CO"/>
+              </w:rPr>
+              <w:t xml:space="preserve">{{   </w:t>
+            </w:r>
+            <w:proofErr w:type="spellStart"/>
+            <w:r>
+              <w:rPr>
+                <w:bCs/>
+                <w:sz w:val="16"/>
+                <w:szCs w:val="16"/>
+                <w:lang w:val="es-CO"/>
+              </w:rPr>
+              <w:t>act.conclusion_exactitud</w:t>
+            </w:r>
+            <w:proofErr w:type="spellEnd"/>
+            <w:r>
+              <w:rPr>
+                <w:bCs/>
+                <w:sz w:val="16"/>
+                <w:szCs w:val="16"/>
+                <w:lang w:val="es-CO"/>
+              </w:rPr>
+              <w:t xml:space="preserve">   }}</w:t>
+            </w:r>
           </w:p>
         </w:tc>
       </w:tr>
     </w:tbl>
     <w:p>
       <w:pPr>
-        <w:spacing w:before="120"/>
-      </w:pPr>
-      <w:bookmarkStart w:id="28" w:name="_GoBack"/>
-      <w:bookmarkEnd w:id="28"/>
+        <w:jc w:val="both"/>
+      </w:pPr>
       <w:r>
         <w:t xml:space="preserve">{% </w:t>
       </w:r>
@@ -17685,7 +17613,7 @@
           <w:lang w:val="es-CO"/>
         </w:rPr>
       </w:pPr>
-      <w:bookmarkStart w:id="29" w:name="_Toc203730167"/>
+      <w:bookmarkStart w:id="28" w:name="_Toc203730167"/>
       <w:r>
         <w:rPr>
           <w:b/>
@@ -17702,7 +17630,7 @@
         </w:rPr>
         <w:t>DEL SISTEMA</w:t>
       </w:r>
-      <w:bookmarkEnd w:id="29"/>
+      <w:bookmarkEnd w:id="28"/>
       <w:r>
         <w:rPr>
           <w:b/>
@@ -17851,780 +17779,591 @@
           <w:bCs/>
           <w:lang w:val="es-CO"/>
         </w:rPr>
-        <w:t xml:space="preserve"> </w:t>
+        <w:t>.</w:t>
       </w:r>
     </w:p>
     <w:tbl>
       <w:tblPr>
         <w:tblStyle w:val="Tablaconcuadrcula"/>
-        <w:tblW w:w="0" w:type="auto"/>
-        <w:tblInd w:w="-11" w:type="dxa"/>
-        <w:tblBorders>
-          <w:top w:val="none" w:sz="0" w:space="0" w:color="auto"/>
-          <w:left w:val="none" w:sz="0" w:space="0" w:color="auto"/>
-          <w:bottom w:val="none" w:sz="0" w:space="0" w:color="auto"/>
-          <w:right w:val="none" w:sz="0" w:space="0" w:color="auto"/>
-          <w:insideH w:val="none" w:sz="0" w:space="0" w:color="auto"/>
-          <w:insideV w:val="none" w:sz="0" w:space="0" w:color="auto"/>
-        </w:tblBorders>
+        <w:tblW w:w="5000" w:type="pct"/>
         <w:tblLook w:val="04A0" w:firstRow="1" w:lastRow="0" w:firstColumn="1" w:lastColumn="0" w:noHBand="0" w:noVBand="1"/>
       </w:tblPr>
       <w:tblGrid>
-        <w:gridCol w:w="4883"/>
-        <w:gridCol w:w="4532"/>
+        <w:gridCol w:w="3628"/>
+        <w:gridCol w:w="5766"/>
       </w:tblGrid>
       <w:tr>
         <w:tc>
           <w:tcPr>
-            <w:tcW w:w="4697" w:type="dxa"/>
-          </w:tcPr>
-          <w:tbl>
-            <w:tblPr>
-              <w:tblStyle w:val="Tablaconcuadrcula"/>
-              <w:tblW w:w="4862" w:type="dxa"/>
-              <w:tblLook w:val="04A0" w:firstRow="1" w:lastRow="0" w:firstColumn="1" w:lastColumn="0" w:noHBand="0" w:noVBand="1"/>
-            </w:tblPr>
-            <w:tblGrid>
-              <w:gridCol w:w="1878"/>
-              <w:gridCol w:w="2984"/>
-            </w:tblGrid>
-            <w:tr>
-              <w:tc>
-                <w:tcPr>
-                  <w:tcW w:w="1878" w:type="dxa"/>
-                  <w:shd w:val="clear" w:color="auto" w:fill="D9D9D9" w:themeFill="background1" w:themeFillShade="D9"/>
-                </w:tcPr>
-                <w:p>
-                  <w:pPr>
-                    <w:jc w:val="center"/>
-                    <w:rPr>
-                      <w:b/>
-                      <w:bCs/>
-                      <w:lang w:val="es-CO"/>
-                    </w:rPr>
-                  </w:pPr>
-                  <w:r>
-                    <w:rPr>
-                      <w:b/>
-                      <w:bCs/>
-                      <w:lang w:val="es-CO"/>
-                    </w:rPr>
-                    <w:t>Replica</w:t>
-                  </w:r>
-                </w:p>
-              </w:tc>
-              <w:tc>
-                <w:tcPr>
-                  <w:tcW w:w="2984" w:type="dxa"/>
-                  <w:shd w:val="clear" w:color="auto" w:fill="D9D9D9" w:themeFill="background1" w:themeFillShade="D9"/>
-                </w:tcPr>
-                <w:p>
-                  <w:pPr>
-                    <w:jc w:val="center"/>
-                    <w:rPr>
-                      <w:b/>
-                      <w:bCs/>
-                      <w:lang w:val="es-CO"/>
-                    </w:rPr>
-                  </w:pPr>
-                  <w:proofErr w:type="spellStart"/>
-                  <w:r>
-                    <w:rPr>
-                      <w:b/>
-                      <w:bCs/>
-                      <w:lang w:val="es-CO"/>
-                    </w:rPr>
-                    <w:t>Area</w:t>
-                  </w:r>
-                  <w:proofErr w:type="spellEnd"/>
-                  <w:r>
-                    <w:rPr>
-                      <w:b/>
-                      <w:bCs/>
-                      <w:lang w:val="es-CO"/>
-                    </w:rPr>
-                    <w:t xml:space="preserve"> del pico de {{  </w:t>
-                  </w:r>
-                  <w:r>
-                    <w:rPr>
-                      <w:b/>
-                      <w:bCs/>
-                      <w:lang w:val="es-CO"/>
-                    </w:rPr>
-                    <w:t xml:space="preserve"> </w:t>
-                  </w:r>
-                  <w:proofErr w:type="spellStart"/>
-                  <w:r>
-                    <w:rPr>
-                      <w:b/>
-                      <w:bCs/>
-                      <w:lang w:val="es-CO"/>
-                    </w:rPr>
-                    <w:t>act.nombre</w:t>
-                  </w:r>
-                  <w:proofErr w:type="spellEnd"/>
-                  <w:r>
-                    <w:rPr>
-                      <w:b/>
-                      <w:bCs/>
-                      <w:lang w:val="es-CO"/>
-                    </w:rPr>
-                    <w:t xml:space="preserve"> </w:t>
-                  </w:r>
-                  <w:r>
-                    <w:rPr>
-                      <w:b/>
-                      <w:bCs/>
-                      <w:lang w:val="es-CO"/>
-                    </w:rPr>
-                    <w:t xml:space="preserve"> }}</w:t>
-                  </w:r>
-                </w:p>
-              </w:tc>
-            </w:tr>
-            <w:tr>
-              <w:tc>
-                <w:tcPr>
-                  <w:tcW w:w="4862" w:type="dxa"/>
-                  <w:gridSpan w:val="2"/>
-                </w:tcPr>
-                <w:p>
-                  <w:pPr>
-                    <w:jc w:val="both"/>
-                    <w:rPr>
-                      <w:b/>
-                      <w:bCs/>
-                      <w:sz w:val="16"/>
-                      <w:szCs w:val="16"/>
-                      <w:lang w:val="en-US"/>
-                    </w:rPr>
-                  </w:pPr>
-                  <w:r>
-                    <w:rPr>
-                      <w:bCs/>
-                      <w:color w:val="000000"/>
-                      <w:sz w:val="16"/>
-                      <w:szCs w:val="16"/>
-                      <w:lang w:val="en-US" w:eastAsia="es-CO"/>
-                    </w:rPr>
-                    <w:t>{%</w:t>
-                  </w:r>
-                  <w:r>
-                    <w:rPr>
-                      <w:bCs/>
-                      <w:color w:val="000000"/>
-                      <w:sz w:val="16"/>
-                      <w:szCs w:val="16"/>
-                      <w:lang w:val="en-US" w:eastAsia="es-CO"/>
-                    </w:rPr>
-                    <w:t>-</w:t>
-                  </w:r>
-                  <w:r>
-                    <w:rPr>
-                      <w:bCs/>
-                      <w:color w:val="000000"/>
-                      <w:sz w:val="16"/>
-                      <w:szCs w:val="16"/>
-                      <w:lang w:val="en-US" w:eastAsia="es-CO"/>
-                    </w:rPr>
-                    <w:t xml:space="preserve"> for </w:t>
-                  </w:r>
-                  <w:proofErr w:type="spellStart"/>
-                  <w:r>
-                    <w:rPr>
-                      <w:bCs/>
-                      <w:color w:val="000000"/>
-                      <w:sz w:val="16"/>
-                      <w:szCs w:val="16"/>
-                      <w:lang w:val="en-US" w:eastAsia="es-CO"/>
-                    </w:rPr>
-                    <w:t>datos_precsistem</w:t>
-                  </w:r>
-                  <w:proofErr w:type="spellEnd"/>
-                  <w:r>
-                    <w:rPr>
-                      <w:bCs/>
-                      <w:color w:val="000000"/>
-                      <w:sz w:val="16"/>
-                      <w:szCs w:val="16"/>
-                      <w:lang w:val="en-US" w:eastAsia="es-CO"/>
-                    </w:rPr>
-                    <w:t xml:space="preserve"> in </w:t>
-                  </w:r>
-                  <w:proofErr w:type="spellStart"/>
-                  <w:r>
-                    <w:rPr>
-                      <w:bCs/>
-                      <w:color w:val="000000"/>
-                      <w:sz w:val="16"/>
-                      <w:szCs w:val="16"/>
-                      <w:lang w:val="en-US" w:eastAsia="es-CO"/>
-                    </w:rPr>
-                    <w:t>act.precision_sistema</w:t>
-                  </w:r>
-                  <w:proofErr w:type="spellEnd"/>
-                  <w:r>
-                    <w:rPr>
-                      <w:bCs/>
-                      <w:color w:val="000000"/>
-                      <w:sz w:val="16"/>
-                      <w:szCs w:val="16"/>
-                      <w:lang w:val="en-US" w:eastAsia="es-CO"/>
-                    </w:rPr>
-                    <w:t xml:space="preserve"> %}</w:t>
-                  </w:r>
-                </w:p>
-              </w:tc>
-            </w:tr>
-            <w:tr>
-              <w:tc>
-                <w:tcPr>
-                  <w:tcW w:w="1878" w:type="dxa"/>
-                </w:tcPr>
-                <w:p>
-                  <w:pPr>
-                    <w:jc w:val="both"/>
-                    <w:rPr>
-                      <w:b/>
-                      <w:bCs/>
-                      <w:sz w:val="16"/>
-                      <w:szCs w:val="16"/>
-                      <w:lang w:val="en-US"/>
-                    </w:rPr>
-                  </w:pPr>
-                  <w:r>
-                    <w:rPr>
-                      <w:bCs/>
-                      <w:color w:val="000000"/>
-                      <w:sz w:val="16"/>
-                      <w:szCs w:val="16"/>
-                      <w:lang w:eastAsia="es-CO"/>
-                    </w:rPr>
-                    <w:t xml:space="preserve">{{   </w:t>
-                  </w:r>
-                  <w:proofErr w:type="spellStart"/>
-                  <w:r>
-                    <w:rPr>
-                      <w:bCs/>
-                      <w:color w:val="000000"/>
-                      <w:sz w:val="16"/>
-                      <w:szCs w:val="16"/>
-                      <w:lang w:val="en-US" w:eastAsia="es-CO"/>
-                    </w:rPr>
-                    <w:t>datos_precsistem</w:t>
-                  </w:r>
-                  <w:proofErr w:type="spellEnd"/>
-                  <w:r>
-                    <w:rPr>
-                      <w:bCs/>
-                      <w:color w:val="000000"/>
-                      <w:sz w:val="16"/>
-                      <w:szCs w:val="16"/>
-                      <w:lang w:eastAsia="es-CO"/>
-                    </w:rPr>
-                    <w:t>.replica   }}</w:t>
-                  </w:r>
-                </w:p>
-              </w:tc>
-              <w:tc>
-                <w:tcPr>
-                  <w:tcW w:w="2984" w:type="dxa"/>
-                </w:tcPr>
-                <w:p>
-                  <w:pPr>
-                    <w:jc w:val="both"/>
-                    <w:rPr>
-                      <w:b/>
-                      <w:bCs/>
-                      <w:sz w:val="16"/>
-                      <w:szCs w:val="16"/>
-                      <w:lang w:val="en-US"/>
-                    </w:rPr>
-                  </w:pPr>
-                  <w:r>
-                    <w:rPr>
-                      <w:bCs/>
-                      <w:color w:val="000000"/>
-                      <w:sz w:val="16"/>
-                      <w:szCs w:val="16"/>
-                      <w:lang w:eastAsia="es-CO"/>
-                    </w:rPr>
-                    <w:t xml:space="preserve">{{  </w:t>
-                  </w:r>
-                  <w:proofErr w:type="spellStart"/>
-                  <w:r>
-                    <w:rPr>
-                      <w:bCs/>
-                      <w:color w:val="000000"/>
-                      <w:sz w:val="16"/>
-                      <w:szCs w:val="16"/>
-                      <w:lang w:eastAsia="es-CO"/>
-                    </w:rPr>
-                    <w:t>datos_precsistem.area_activo</w:t>
-                  </w:r>
-                  <w:proofErr w:type="spellEnd"/>
-                  <w:r>
-                    <w:rPr>
-                      <w:bCs/>
-                      <w:color w:val="000000"/>
-                      <w:sz w:val="16"/>
-                      <w:szCs w:val="16"/>
-                      <w:lang w:eastAsia="es-CO"/>
-                    </w:rPr>
-                    <w:t xml:space="preserve">  }}</w:t>
-                  </w:r>
-                </w:p>
-              </w:tc>
-            </w:tr>
-            <w:tr>
-              <w:tc>
-                <w:tcPr>
-                  <w:tcW w:w="4862" w:type="dxa"/>
-                  <w:gridSpan w:val="2"/>
-                </w:tcPr>
-                <w:p>
-                  <w:pPr>
-                    <w:jc w:val="both"/>
-                    <w:rPr>
-                      <w:b/>
-                      <w:bCs/>
-                      <w:sz w:val="16"/>
-                      <w:szCs w:val="16"/>
-                      <w:lang w:val="en-US"/>
-                    </w:rPr>
-                  </w:pPr>
-                  <w:r>
-                    <w:rPr>
-                      <w:bCs/>
-                      <w:color w:val="000000"/>
-                      <w:sz w:val="16"/>
-                      <w:szCs w:val="16"/>
-                      <w:lang w:eastAsia="es-CO"/>
-                    </w:rPr>
-                    <w:t>{%</w:t>
-                  </w:r>
-                  <w:r>
-                    <w:rPr>
-                      <w:bCs/>
-                      <w:color w:val="000000"/>
-                      <w:sz w:val="16"/>
-                      <w:szCs w:val="16"/>
-                      <w:lang w:eastAsia="es-CO"/>
-                    </w:rPr>
-                    <w:t>-</w:t>
-                  </w:r>
-                  <w:r>
-                    <w:rPr>
-                      <w:bCs/>
-                      <w:color w:val="000000"/>
-                      <w:sz w:val="16"/>
-                      <w:szCs w:val="16"/>
-                      <w:lang w:eastAsia="es-CO"/>
-                    </w:rPr>
-                    <w:t xml:space="preserve"> </w:t>
-                  </w:r>
-                  <w:proofErr w:type="spellStart"/>
-                  <w:r>
-                    <w:rPr>
-                      <w:bCs/>
-                      <w:color w:val="000000"/>
-                      <w:sz w:val="16"/>
-                      <w:szCs w:val="16"/>
-                      <w:lang w:eastAsia="es-CO"/>
-                    </w:rPr>
-                    <w:t>endfor</w:t>
-                  </w:r>
-                  <w:proofErr w:type="spellEnd"/>
-                  <w:r>
-                    <w:rPr>
-                      <w:bCs/>
-                      <w:color w:val="000000"/>
-                      <w:sz w:val="16"/>
-                      <w:szCs w:val="16"/>
-                      <w:lang w:eastAsia="es-CO"/>
-                    </w:rPr>
-                    <w:t xml:space="preserve"> %}</w:t>
-                  </w:r>
-                </w:p>
-              </w:tc>
-            </w:tr>
-            <w:tr>
-              <w:tc>
-                <w:tcPr>
-                  <w:tcW w:w="1878" w:type="dxa"/>
-                </w:tcPr>
-                <w:p>
-                  <w:pPr>
-                    <w:jc w:val="both"/>
-                    <w:rPr>
-                      <w:bCs/>
-                      <w:color w:val="000000"/>
-                      <w:sz w:val="16"/>
-                      <w:szCs w:val="16"/>
-                      <w:lang w:eastAsia="es-CO"/>
-                    </w:rPr>
-                  </w:pPr>
-                  <w:r>
-                    <w:rPr>
-                      <w:bCs/>
-                      <w:sz w:val="16"/>
-                      <w:szCs w:val="16"/>
-                    </w:rPr>
-                    <w:t>RSD (%)</w:t>
-                  </w:r>
-                </w:p>
-              </w:tc>
-              <w:tc>
-                <w:tcPr>
-                  <w:tcW w:w="2984" w:type="dxa"/>
-                </w:tcPr>
-                <w:p>
-                  <w:pPr>
-                    <w:jc w:val="both"/>
-                    <w:rPr>
-                      <w:b/>
-                      <w:bCs/>
-                      <w:sz w:val="16"/>
-                      <w:szCs w:val="16"/>
-                      <w:lang w:val="en-US"/>
-                    </w:rPr>
-                  </w:pPr>
-                  <w:r>
-                    <w:rPr>
-                      <w:bCs/>
-                      <w:sz w:val="16"/>
-                      <w:szCs w:val="16"/>
-                    </w:rPr>
-                    <w:t xml:space="preserve">{{  </w:t>
-                  </w:r>
-                  <w:proofErr w:type="spellStart"/>
-                  <w:r>
-                    <w:rPr>
-                      <w:bCs/>
-                      <w:sz w:val="16"/>
-                      <w:szCs w:val="16"/>
-                    </w:rPr>
-                    <w:t>act.rsd_precision_sistema</w:t>
-                  </w:r>
-                  <w:proofErr w:type="spellEnd"/>
-                  <w:r>
-                    <w:rPr>
-                      <w:bCs/>
-                      <w:sz w:val="16"/>
-                      <w:szCs w:val="16"/>
-                    </w:rPr>
-                    <w:t xml:space="preserve">  }}</w:t>
-                  </w:r>
-                </w:p>
-              </w:tc>
-            </w:tr>
-          </w:tbl>
+            <w:tcW w:w="1931" w:type="pct"/>
+            <w:shd w:val="clear" w:color="auto" w:fill="D9D9D9" w:themeFill="background1" w:themeFillShade="D9"/>
+          </w:tcPr>
+          <w:p>
+            <w:pPr>
+              <w:jc w:val="center"/>
+              <w:rPr>
+                <w:b/>
+                <w:bCs/>
+                <w:lang w:val="es-CO"/>
+              </w:rPr>
+            </w:pPr>
+            <w:r>
+              <w:rPr>
+                <w:b/>
+                <w:bCs/>
+                <w:lang w:val="es-CO"/>
+              </w:rPr>
+              <w:t>Replica</w:t>
+            </w:r>
+          </w:p>
+        </w:tc>
+        <w:tc>
+          <w:tcPr>
+            <w:tcW w:w="3069" w:type="pct"/>
+            <w:shd w:val="clear" w:color="auto" w:fill="D9D9D9" w:themeFill="background1" w:themeFillShade="D9"/>
+          </w:tcPr>
+          <w:p>
+            <w:pPr>
+              <w:jc w:val="center"/>
+              <w:rPr>
+                <w:b/>
+                <w:bCs/>
+                <w:lang w:val="es-CO"/>
+              </w:rPr>
+            </w:pPr>
+            <w:proofErr w:type="spellStart"/>
+            <w:r>
+              <w:rPr>
+                <w:b/>
+                <w:bCs/>
+                <w:lang w:val="es-CO"/>
+              </w:rPr>
+              <w:t>Area</w:t>
+            </w:r>
+            <w:proofErr w:type="spellEnd"/>
+            <w:r>
+              <w:rPr>
+                <w:b/>
+                <w:bCs/>
+                <w:lang w:val="es-CO"/>
+              </w:rPr>
+              <w:t xml:space="preserve"> del pico de {{  </w:t>
+            </w:r>
+            <w:r>
+              <w:rPr>
+                <w:b/>
+                <w:bCs/>
+                <w:lang w:val="es-CO"/>
+              </w:rPr>
+              <w:t xml:space="preserve"> </w:t>
+            </w:r>
+            <w:proofErr w:type="spellStart"/>
+            <w:r>
+              <w:rPr>
+                <w:b/>
+                <w:bCs/>
+                <w:lang w:val="es-CO"/>
+              </w:rPr>
+              <w:t>act.nombre</w:t>
+            </w:r>
+            <w:proofErr w:type="spellEnd"/>
+            <w:r>
+              <w:rPr>
+                <w:b/>
+                <w:bCs/>
+                <w:lang w:val="es-CO"/>
+              </w:rPr>
+              <w:t xml:space="preserve"> </w:t>
+            </w:r>
+            <w:r>
+              <w:rPr>
+                <w:b/>
+                <w:bCs/>
+                <w:lang w:val="es-CO"/>
+              </w:rPr>
+              <w:t xml:space="preserve"> }}</w:t>
+            </w:r>
+          </w:p>
+        </w:tc>
+      </w:tr>
+      <w:tr>
+        <w:tc>
+          <w:tcPr>
+            <w:tcW w:w="5000" w:type="pct"/>
+            <w:gridSpan w:val="2"/>
+          </w:tcPr>
           <w:p>
             <w:pPr>
               <w:jc w:val="both"/>
               <w:rPr>
                 <w:b/>
                 <w:bCs/>
-                <w:lang w:val="es-CO"/>
-              </w:rPr>
-            </w:pPr>
-          </w:p>
-        </w:tc>
-        <w:tc>
-          <w:tcPr>
-            <w:tcW w:w="4697" w:type="dxa"/>
-          </w:tcPr>
-          <w:tbl>
-            <w:tblPr>
-              <w:tblStyle w:val="Tablaconcuadrcula"/>
-              <w:tblW w:w="0" w:type="auto"/>
-              <w:tblLook w:val="04A0" w:firstRow="1" w:lastRow="0" w:firstColumn="1" w:lastColumn="0" w:noHBand="0" w:noVBand="1"/>
-            </w:tblPr>
-            <w:tblGrid>
-              <w:gridCol w:w="2042"/>
-              <w:gridCol w:w="2264"/>
-            </w:tblGrid>
-            <w:tr>
-              <w:tc>
-                <w:tcPr>
-                  <w:tcW w:w="2210" w:type="dxa"/>
-                  <w:shd w:val="clear" w:color="auto" w:fill="D9D9D9" w:themeFill="background1" w:themeFillShade="D9"/>
-                </w:tcPr>
-                <w:p>
-                  <w:pPr>
-                    <w:jc w:val="center"/>
-                    <w:rPr>
-                      <w:b/>
-                      <w:bCs/>
-                      <w:lang w:val="es-CO"/>
-                    </w:rPr>
-                  </w:pPr>
-                  <w:r>
-                    <w:rPr>
-                      <w:b/>
-                      <w:bCs/>
-                      <w:lang w:val="es-CO"/>
-                    </w:rPr>
-                    <w:t>Criterio de aceptación</w:t>
-                  </w:r>
-                </w:p>
-              </w:tc>
-              <w:tc>
-                <w:tcPr>
-                  <w:tcW w:w="2264" w:type="dxa"/>
-                  <w:shd w:val="clear" w:color="auto" w:fill="D9D9D9" w:themeFill="background1" w:themeFillShade="D9"/>
-                </w:tcPr>
-                <w:p>
-                  <w:pPr>
-                    <w:jc w:val="center"/>
-                    <w:rPr>
-                      <w:b/>
-                      <w:bCs/>
-                      <w:lang w:val="es-CO"/>
-                    </w:rPr>
-                  </w:pPr>
-                  <w:r>
-                    <w:rPr>
-                      <w:b/>
-                      <w:bCs/>
-                      <w:lang w:val="es-CO"/>
-                    </w:rPr>
-                    <w:t>Conclusión</w:t>
-                  </w:r>
-                </w:p>
-              </w:tc>
-            </w:tr>
-            <w:tr>
-              <w:trPr>
-                <w:trHeight w:val="184"/>
-              </w:trPr>
-              <w:tc>
-                <w:tcPr>
-                  <w:tcW w:w="2210" w:type="dxa"/>
-                  <w:vMerge w:val="restart"/>
-                </w:tcPr>
-                <w:p>
-                  <w:pPr>
-                    <w:jc w:val="both"/>
-                    <w:rPr>
-                      <w:b/>
-                      <w:bCs/>
-                      <w:sz w:val="16"/>
-                      <w:szCs w:val="16"/>
-                      <w:lang w:val="es-CO"/>
-                    </w:rPr>
-                  </w:pPr>
-                  <w:r>
-                    <w:rPr>
-                      <w:bCs/>
-                      <w:sz w:val="16"/>
-                      <w:szCs w:val="16"/>
-                      <w:lang w:val="es-CO"/>
-                    </w:rPr>
-                    <w:t xml:space="preserve">{{  </w:t>
-                  </w:r>
-                  <w:proofErr w:type="spellStart"/>
-                  <w:r>
-                    <w:rPr>
-                      <w:bCs/>
-                      <w:sz w:val="16"/>
-                      <w:szCs w:val="16"/>
-                      <w:lang w:val="es-CO"/>
-                    </w:rPr>
-                    <w:t>act.criterio_precision_sistema</w:t>
-                  </w:r>
-                  <w:proofErr w:type="spellEnd"/>
-                  <w:r>
-                    <w:rPr>
-                      <w:bCs/>
-                      <w:sz w:val="16"/>
-                      <w:szCs w:val="16"/>
-                      <w:lang w:val="es-CO"/>
-                    </w:rPr>
-                    <w:t xml:space="preserve">  }}</w:t>
-                  </w:r>
-                </w:p>
-              </w:tc>
-              <w:tc>
-                <w:tcPr>
-                  <w:tcW w:w="2264" w:type="dxa"/>
-                  <w:vMerge w:val="restart"/>
-                </w:tcPr>
-                <w:p>
-                  <w:pPr>
-                    <w:jc w:val="both"/>
-                    <w:rPr>
-                      <w:b/>
-                      <w:bCs/>
-                      <w:sz w:val="16"/>
-                      <w:szCs w:val="16"/>
-                      <w:lang w:val="en-US"/>
-                    </w:rPr>
-                  </w:pPr>
-                  <w:r>
-                    <w:rPr>
-                      <w:bCs/>
-                      <w:color w:val="000000"/>
-                      <w:sz w:val="16"/>
-                      <w:szCs w:val="16"/>
-                      <w:lang w:eastAsia="es-CO"/>
-                    </w:rPr>
-                    <w:t xml:space="preserve">{{  </w:t>
-                  </w:r>
-                  <w:proofErr w:type="spellStart"/>
-                  <w:r>
-                    <w:rPr>
-                      <w:bCs/>
-                      <w:color w:val="000000"/>
-                      <w:sz w:val="16"/>
-                      <w:szCs w:val="16"/>
-                      <w:lang w:eastAsia="es-CO"/>
-                    </w:rPr>
-                    <w:t>act.conclusion_precision_sistema</w:t>
-                  </w:r>
-                  <w:proofErr w:type="spellEnd"/>
-                  <w:r>
-                    <w:rPr>
-                      <w:bCs/>
-                      <w:color w:val="000000"/>
-                      <w:sz w:val="16"/>
-                      <w:szCs w:val="16"/>
-                      <w:lang w:eastAsia="es-CO"/>
-                    </w:rPr>
-                    <w:t xml:space="preserve">  }}</w:t>
-                  </w:r>
-                </w:p>
-              </w:tc>
-            </w:tr>
-            <w:tr>
-              <w:trPr>
-                <w:trHeight w:val="230"/>
-              </w:trPr>
-              <w:tc>
-                <w:tcPr>
-                  <w:tcW w:w="2210" w:type="dxa"/>
-                  <w:vMerge/>
-                </w:tcPr>
-                <w:p>
-                  <w:pPr>
-                    <w:jc w:val="both"/>
-                    <w:rPr>
-                      <w:b/>
-                      <w:bCs/>
-                      <w:lang w:val="en-US"/>
-                    </w:rPr>
-                  </w:pPr>
-                </w:p>
-              </w:tc>
-              <w:tc>
-                <w:tcPr>
-                  <w:tcW w:w="2264" w:type="dxa"/>
-                  <w:vMerge/>
-                </w:tcPr>
-                <w:p>
-                  <w:pPr>
-                    <w:jc w:val="both"/>
-                    <w:rPr>
-                      <w:b/>
-                      <w:bCs/>
-                      <w:lang w:val="en-US"/>
-                    </w:rPr>
-                  </w:pPr>
-                </w:p>
-              </w:tc>
-            </w:tr>
-            <w:tr>
-              <w:trPr>
-                <w:trHeight w:val="230"/>
-              </w:trPr>
-              <w:tc>
-                <w:tcPr>
-                  <w:tcW w:w="2210" w:type="dxa"/>
-                  <w:vMerge/>
-                </w:tcPr>
-                <w:p>
-                  <w:pPr>
-                    <w:jc w:val="both"/>
-                    <w:rPr>
-                      <w:b/>
-                      <w:bCs/>
-                      <w:lang w:val="en-US"/>
-                    </w:rPr>
-                  </w:pPr>
-                </w:p>
-              </w:tc>
-              <w:tc>
-                <w:tcPr>
-                  <w:tcW w:w="2264" w:type="dxa"/>
-                  <w:vMerge/>
-                </w:tcPr>
-                <w:p>
-                  <w:pPr>
-                    <w:jc w:val="both"/>
-                    <w:rPr>
-                      <w:b/>
-                      <w:bCs/>
-                      <w:lang w:val="en-US"/>
-                    </w:rPr>
-                  </w:pPr>
-                </w:p>
-              </w:tc>
-            </w:tr>
-            <w:tr>
-              <w:trPr>
-                <w:trHeight w:val="230"/>
-              </w:trPr>
-              <w:tc>
-                <w:tcPr>
-                  <w:tcW w:w="2210" w:type="dxa"/>
-                  <w:vMerge/>
-                </w:tcPr>
-                <w:p>
-                  <w:pPr>
-                    <w:jc w:val="both"/>
-                    <w:rPr>
-                      <w:b/>
-                      <w:bCs/>
-                      <w:lang w:val="en-US"/>
-                    </w:rPr>
-                  </w:pPr>
-                </w:p>
-              </w:tc>
-              <w:tc>
-                <w:tcPr>
-                  <w:tcW w:w="2264" w:type="dxa"/>
-                  <w:vMerge/>
-                </w:tcPr>
-                <w:p>
-                  <w:pPr>
-                    <w:jc w:val="both"/>
-                    <w:rPr>
-                      <w:b/>
-                      <w:bCs/>
-                      <w:lang w:val="en-US"/>
-                    </w:rPr>
-                  </w:pPr>
-                </w:p>
-              </w:tc>
-            </w:tr>
-          </w:tbl>
+                <w:sz w:val="16"/>
+                <w:szCs w:val="16"/>
+                <w:lang w:val="en-US"/>
+              </w:rPr>
+            </w:pPr>
+            <w:r>
+              <w:rPr>
+                <w:bCs/>
+                <w:color w:val="000000"/>
+                <w:sz w:val="16"/>
+                <w:szCs w:val="16"/>
+                <w:lang w:val="en-US" w:eastAsia="es-CO"/>
+              </w:rPr>
+              <w:t>{%</w:t>
+            </w:r>
+            <w:r>
+              <w:rPr>
+                <w:bCs/>
+                <w:color w:val="000000"/>
+                <w:sz w:val="16"/>
+                <w:szCs w:val="16"/>
+                <w:lang w:val="en-US" w:eastAsia="es-CO"/>
+              </w:rPr>
+              <w:t>-</w:t>
+            </w:r>
+            <w:r>
+              <w:rPr>
+                <w:bCs/>
+                <w:color w:val="000000"/>
+                <w:sz w:val="16"/>
+                <w:szCs w:val="16"/>
+                <w:lang w:val="en-US" w:eastAsia="es-CO"/>
+              </w:rPr>
+              <w:t xml:space="preserve"> for </w:t>
+            </w:r>
+            <w:proofErr w:type="spellStart"/>
+            <w:r>
+              <w:rPr>
+                <w:bCs/>
+                <w:color w:val="000000"/>
+                <w:sz w:val="16"/>
+                <w:szCs w:val="16"/>
+                <w:lang w:val="en-US" w:eastAsia="es-CO"/>
+              </w:rPr>
+              <w:t>datos_precsistem</w:t>
+            </w:r>
+            <w:proofErr w:type="spellEnd"/>
+            <w:r>
+              <w:rPr>
+                <w:bCs/>
+                <w:color w:val="000000"/>
+                <w:sz w:val="16"/>
+                <w:szCs w:val="16"/>
+                <w:lang w:val="en-US" w:eastAsia="es-CO"/>
+              </w:rPr>
+              <w:t xml:space="preserve"> in </w:t>
+            </w:r>
+            <w:proofErr w:type="spellStart"/>
+            <w:r>
+              <w:rPr>
+                <w:bCs/>
+                <w:color w:val="000000"/>
+                <w:sz w:val="16"/>
+                <w:szCs w:val="16"/>
+                <w:lang w:val="en-US" w:eastAsia="es-CO"/>
+              </w:rPr>
+              <w:t>act.precision_sistema</w:t>
+            </w:r>
+            <w:proofErr w:type="spellEnd"/>
+            <w:r>
+              <w:rPr>
+                <w:bCs/>
+                <w:color w:val="000000"/>
+                <w:sz w:val="16"/>
+                <w:szCs w:val="16"/>
+                <w:lang w:val="en-US" w:eastAsia="es-CO"/>
+              </w:rPr>
+              <w:t xml:space="preserve"> %}</w:t>
+            </w:r>
+          </w:p>
+        </w:tc>
+      </w:tr>
+      <w:tr>
+        <w:tc>
+          <w:tcPr>
+            <w:tcW w:w="1931" w:type="pct"/>
+          </w:tcPr>
+          <w:p>
+            <w:pPr>
+              <w:jc w:val="center"/>
+              <w:rPr>
+                <w:b/>
+                <w:bCs/>
+                <w:sz w:val="16"/>
+                <w:szCs w:val="16"/>
+                <w:lang w:val="en-US"/>
+              </w:rPr>
+            </w:pPr>
+            <w:bookmarkStart w:id="29" w:name="_GoBack" w:colFirst="0" w:colLast="1"/>
+            <w:r>
+              <w:rPr>
+                <w:bCs/>
+                <w:color w:val="000000"/>
+                <w:sz w:val="16"/>
+                <w:szCs w:val="16"/>
+                <w:lang w:eastAsia="es-CO"/>
+              </w:rPr>
+              <w:t xml:space="preserve">{{   </w:t>
+            </w:r>
+            <w:proofErr w:type="spellStart"/>
+            <w:r>
+              <w:rPr>
+                <w:bCs/>
+                <w:color w:val="000000"/>
+                <w:sz w:val="16"/>
+                <w:szCs w:val="16"/>
+                <w:lang w:val="en-US" w:eastAsia="es-CO"/>
+              </w:rPr>
+              <w:t>datos_precsistem</w:t>
+            </w:r>
+            <w:proofErr w:type="spellEnd"/>
+            <w:r>
+              <w:rPr>
+                <w:bCs/>
+                <w:color w:val="000000"/>
+                <w:sz w:val="16"/>
+                <w:szCs w:val="16"/>
+                <w:lang w:eastAsia="es-CO"/>
+              </w:rPr>
+              <w:t>.replica   }}</w:t>
+            </w:r>
+          </w:p>
+        </w:tc>
+        <w:tc>
+          <w:tcPr>
+            <w:tcW w:w="3069" w:type="pct"/>
+          </w:tcPr>
+          <w:p>
+            <w:pPr>
+              <w:jc w:val="center"/>
+              <w:rPr>
+                <w:b/>
+                <w:bCs/>
+                <w:sz w:val="16"/>
+                <w:szCs w:val="16"/>
+                <w:lang w:val="en-US"/>
+              </w:rPr>
+            </w:pPr>
+            <w:r>
+              <w:rPr>
+                <w:bCs/>
+                <w:color w:val="000000"/>
+                <w:sz w:val="16"/>
+                <w:szCs w:val="16"/>
+                <w:lang w:eastAsia="es-CO"/>
+              </w:rPr>
+              <w:t xml:space="preserve">{{  </w:t>
+            </w:r>
+            <w:proofErr w:type="spellStart"/>
+            <w:r>
+              <w:rPr>
+                <w:bCs/>
+                <w:color w:val="000000"/>
+                <w:sz w:val="16"/>
+                <w:szCs w:val="16"/>
+                <w:lang w:eastAsia="es-CO"/>
+              </w:rPr>
+              <w:t>datos_precsistem.area_activo</w:t>
+            </w:r>
+            <w:proofErr w:type="spellEnd"/>
+            <w:r>
+              <w:rPr>
+                <w:bCs/>
+                <w:color w:val="000000"/>
+                <w:sz w:val="16"/>
+                <w:szCs w:val="16"/>
+                <w:lang w:eastAsia="es-CO"/>
+              </w:rPr>
+              <w:t xml:space="preserve">  }}</w:t>
+            </w:r>
+          </w:p>
+        </w:tc>
+      </w:tr>
+      <w:bookmarkEnd w:id="29"/>
+      <w:tr>
+        <w:tc>
+          <w:tcPr>
+            <w:tcW w:w="5000" w:type="pct"/>
+            <w:gridSpan w:val="2"/>
+          </w:tcPr>
           <w:p>
             <w:pPr>
               <w:jc w:val="both"/>
               <w:rPr>
                 <w:b/>
                 <w:bCs/>
-                <w:lang w:val="es-CO"/>
-              </w:rPr>
-            </w:pPr>
+                <w:sz w:val="16"/>
+                <w:szCs w:val="16"/>
+                <w:lang w:val="en-US"/>
+              </w:rPr>
+            </w:pPr>
+            <w:r>
+              <w:rPr>
+                <w:bCs/>
+                <w:color w:val="000000"/>
+                <w:sz w:val="16"/>
+                <w:szCs w:val="16"/>
+                <w:lang w:eastAsia="es-CO"/>
+              </w:rPr>
+              <w:t>{%</w:t>
+            </w:r>
+            <w:r>
+              <w:rPr>
+                <w:bCs/>
+                <w:color w:val="000000"/>
+                <w:sz w:val="16"/>
+                <w:szCs w:val="16"/>
+                <w:lang w:eastAsia="es-CO"/>
+              </w:rPr>
+              <w:t>-</w:t>
+            </w:r>
+            <w:r>
+              <w:rPr>
+                <w:bCs/>
+                <w:color w:val="000000"/>
+                <w:sz w:val="16"/>
+                <w:szCs w:val="16"/>
+                <w:lang w:eastAsia="es-CO"/>
+              </w:rPr>
+              <w:t xml:space="preserve"> </w:t>
+            </w:r>
+            <w:proofErr w:type="spellStart"/>
+            <w:r>
+              <w:rPr>
+                <w:bCs/>
+                <w:color w:val="000000"/>
+                <w:sz w:val="16"/>
+                <w:szCs w:val="16"/>
+                <w:lang w:eastAsia="es-CO"/>
+              </w:rPr>
+              <w:t>endfor</w:t>
+            </w:r>
+            <w:proofErr w:type="spellEnd"/>
+            <w:r>
+              <w:rPr>
+                <w:bCs/>
+                <w:color w:val="000000"/>
+                <w:sz w:val="16"/>
+                <w:szCs w:val="16"/>
+                <w:lang w:eastAsia="es-CO"/>
+              </w:rPr>
+              <w:t xml:space="preserve"> %}</w:t>
+            </w:r>
+          </w:p>
+        </w:tc>
+      </w:tr>
+      <w:tr>
+        <w:tc>
+          <w:tcPr>
+            <w:tcW w:w="1931" w:type="pct"/>
+            <w:shd w:val="clear" w:color="auto" w:fill="D9D9D9" w:themeFill="background1" w:themeFillShade="D9"/>
+          </w:tcPr>
+          <w:p>
+            <w:pPr>
+              <w:jc w:val="both"/>
+              <w:rPr>
+                <w:b/>
+                <w:bCs/>
+                <w:color w:val="000000"/>
+                <w:lang w:eastAsia="es-CO"/>
+              </w:rPr>
+            </w:pPr>
+            <w:r>
+              <w:rPr>
+                <w:b/>
+                <w:bCs/>
+              </w:rPr>
+              <w:t>RSD (%)</w:t>
+            </w:r>
+          </w:p>
+        </w:tc>
+        <w:tc>
+          <w:tcPr>
+            <w:tcW w:w="3069" w:type="pct"/>
+          </w:tcPr>
+          <w:p>
+            <w:pPr>
+              <w:jc w:val="both"/>
+              <w:rPr>
+                <w:b/>
+                <w:bCs/>
+                <w:sz w:val="16"/>
+                <w:szCs w:val="16"/>
+                <w:lang w:val="en-US"/>
+              </w:rPr>
+            </w:pPr>
+            <w:r>
+              <w:rPr>
+                <w:bCs/>
+                <w:sz w:val="16"/>
+                <w:szCs w:val="16"/>
+              </w:rPr>
+              <w:t xml:space="preserve">{{  </w:t>
+            </w:r>
+            <w:proofErr w:type="spellStart"/>
+            <w:r>
+              <w:rPr>
+                <w:bCs/>
+                <w:sz w:val="16"/>
+                <w:szCs w:val="16"/>
+              </w:rPr>
+              <w:t>act.rsd_precision_sistema</w:t>
+            </w:r>
+            <w:proofErr w:type="spellEnd"/>
+            <w:r>
+              <w:rPr>
+                <w:bCs/>
+                <w:sz w:val="16"/>
+                <w:szCs w:val="16"/>
+              </w:rPr>
+              <w:t xml:space="preserve">  }}</w:t>
+            </w:r>
+          </w:p>
+        </w:tc>
+      </w:tr>
+      <w:tr>
+        <w:tc>
+          <w:tcPr>
+            <w:tcW w:w="1931" w:type="pct"/>
+            <w:shd w:val="clear" w:color="auto" w:fill="D9D9D9" w:themeFill="background1" w:themeFillShade="D9"/>
+          </w:tcPr>
+          <w:p>
+            <w:pPr>
+              <w:jc w:val="both"/>
+              <w:rPr>
+                <w:b/>
+                <w:bCs/>
+              </w:rPr>
+            </w:pPr>
+            <w:r>
+              <w:rPr>
+                <w:b/>
+                <w:bCs/>
+              </w:rPr>
+              <w:t>Criterio de aceptación</w:t>
+            </w:r>
+          </w:p>
+        </w:tc>
+        <w:tc>
+          <w:tcPr>
+            <w:tcW w:w="3069" w:type="pct"/>
+          </w:tcPr>
+          <w:p>
+            <w:pPr>
+              <w:jc w:val="both"/>
+              <w:rPr>
+                <w:bCs/>
+                <w:sz w:val="16"/>
+                <w:szCs w:val="16"/>
+              </w:rPr>
+            </w:pPr>
+            <w:r>
+              <w:rPr>
+                <w:bCs/>
+                <w:sz w:val="16"/>
+                <w:szCs w:val="16"/>
+                <w:lang w:val="es-CO"/>
+              </w:rPr>
+              <w:t xml:space="preserve">{{  </w:t>
+            </w:r>
+            <w:proofErr w:type="spellStart"/>
+            <w:r>
+              <w:rPr>
+                <w:bCs/>
+                <w:sz w:val="16"/>
+                <w:szCs w:val="16"/>
+                <w:lang w:val="es-CO"/>
+              </w:rPr>
+              <w:t>act.criterio_precision_sistema</w:t>
+            </w:r>
+            <w:proofErr w:type="spellEnd"/>
+            <w:r>
+              <w:rPr>
+                <w:bCs/>
+                <w:sz w:val="16"/>
+                <w:szCs w:val="16"/>
+                <w:lang w:val="es-CO"/>
+              </w:rPr>
+              <w:t xml:space="preserve">  }}</w:t>
+            </w:r>
+          </w:p>
+        </w:tc>
+      </w:tr>
+      <w:tr>
+        <w:tc>
+          <w:tcPr>
+            <w:tcW w:w="1931" w:type="pct"/>
+            <w:shd w:val="clear" w:color="auto" w:fill="D9D9D9" w:themeFill="background1" w:themeFillShade="D9"/>
+          </w:tcPr>
+          <w:p>
+            <w:pPr>
+              <w:jc w:val="both"/>
+              <w:rPr>
+                <w:b/>
+                <w:bCs/>
+              </w:rPr>
+            </w:pPr>
+            <w:r>
+              <w:rPr>
+                <w:b/>
+                <w:bCs/>
+              </w:rPr>
+              <w:t>Conclusión</w:t>
+            </w:r>
+          </w:p>
+        </w:tc>
+        <w:tc>
+          <w:tcPr>
+            <w:tcW w:w="3069" w:type="pct"/>
+          </w:tcPr>
+          <w:p>
+            <w:pPr>
+              <w:jc w:val="both"/>
+              <w:rPr>
+                <w:bCs/>
+                <w:sz w:val="16"/>
+                <w:szCs w:val="16"/>
+              </w:rPr>
+            </w:pPr>
+            <w:r>
+              <w:rPr>
+                <w:bCs/>
+                <w:color w:val="000000"/>
+                <w:sz w:val="16"/>
+                <w:szCs w:val="16"/>
+                <w:lang w:eastAsia="es-CO"/>
+              </w:rPr>
+              <w:t xml:space="preserve">{{  </w:t>
+            </w:r>
+            <w:proofErr w:type="spellStart"/>
+            <w:r>
+              <w:rPr>
+                <w:bCs/>
+                <w:color w:val="000000"/>
+                <w:sz w:val="16"/>
+                <w:szCs w:val="16"/>
+                <w:lang w:eastAsia="es-CO"/>
+              </w:rPr>
+              <w:t>act.conclusion_precision_sistema</w:t>
+            </w:r>
+            <w:proofErr w:type="spellEnd"/>
+            <w:r>
+              <w:rPr>
+                <w:bCs/>
+                <w:color w:val="000000"/>
+                <w:sz w:val="16"/>
+                <w:szCs w:val="16"/>
+                <w:lang w:eastAsia="es-CO"/>
+              </w:rPr>
+              <w:t xml:space="preserve">  }}</w:t>
+            </w:r>
           </w:p>
         </w:tc>
       </w:tr>
     </w:tbl>
     <w:p>
-      <w:pPr>
-        <w:spacing w:before="120"/>
-      </w:pPr>
       <w:r>
         <w:t xml:space="preserve">{% </w:t>
       </w:r>
@@ -29888,6 +29627,7 @@
           <w:bCs/>
           <w:lang w:val="es-CO"/>
         </w:rPr>
+        <w:lastRenderedPageBreak/>
         <w:t>CONCLUSIONES</w:t>
       </w:r>
       <w:r>
@@ -31553,7 +31293,7 @@
               <w:color w:val="000000" w:themeColor="text1"/>
               <w:lang w:val="es-CO"/>
             </w:rPr>
-            <w:t>18</w:t>
+            <w:t>11</w:t>
           </w:r>
           <w:r>
             <w:rPr>
@@ -37579,6 +37319,15 @@
 </file>
 
 <file path=customXml/item2.xml><?xml version="1.0" encoding="utf-8"?>
+<?mso-contentType ?>
+<FormTemplates xmlns="http://schemas.microsoft.com/sharepoint/v3/contenttype/forms">
+  <Display>DocumentLibraryForm</Display>
+  <Edit>DocumentLibraryForm</Edit>
+  <New>DocumentLibraryForm</New>
+</FormTemplates>
+</file>
+
+<file path=customXml/item3.xml><?xml version="1.0" encoding="utf-8"?>
 <p:properties xmlns:p="http://schemas.microsoft.com/office/2006/metadata/properties" xmlns:xsi="http://www.w3.org/2001/XMLSchema-instance" xmlns:pc="http://schemas.microsoft.com/office/infopath/2007/PartnerControls">
   <documentManagement>
     <TaxCatchAll xmlns="af4772b1-e6c7-4f11-978d-443c9051d8aa" xsi:nil="true"/>
@@ -37588,15 +37337,6 @@
     <_Flow_SignoffStatus xmlns="b05c8eb9-21c7-4e21-9ad3-377633d18a8c" xsi:nil="true"/>
   </documentManagement>
 </p:properties>
-</file>
-
-<file path=customXml/item3.xml><?xml version="1.0" encoding="utf-8"?>
-<?mso-contentType ?>
-<FormTemplates xmlns="http://schemas.microsoft.com/sharepoint/v3/contenttype/forms">
-  <Display>DocumentLibraryForm</Display>
-  <Edit>DocumentLibraryForm</Edit>
-  <New>DocumentLibraryForm</New>
-</FormTemplates>
 </file>
 
 <file path=customXml/item4.xml><?xml version="1.0" encoding="utf-8"?>
@@ -37623,23 +37363,6 @@
 </file>
 
 <file path=customXml/itemProps2.xml><?xml version="1.0" encoding="utf-8"?>
-<ds:datastoreItem xmlns:ds="http://schemas.openxmlformats.org/officeDocument/2006/customXml" ds:itemID="{42332726-D7A6-40FA-A45E-332514096A08}">
-  <ds:schemaRefs>
-    <ds:schemaRef ds:uri="b05c8eb9-21c7-4e21-9ad3-377633d18a8c"/>
-    <ds:schemaRef ds:uri="http://schemas.microsoft.com/office/infopath/2007/PartnerControls"/>
-    <ds:schemaRef ds:uri="http://www.w3.org/XML/1998/namespace"/>
-    <ds:schemaRef ds:uri="http://purl.org/dc/elements/1.1/"/>
-    <ds:schemaRef ds:uri="http://schemas.microsoft.com/office/2006/metadata/properties"/>
-    <ds:schemaRef ds:uri="http://schemas.microsoft.com/office/2006/documentManagement/types"/>
-    <ds:schemaRef ds:uri="http://purl.org/dc/terms/"/>
-    <ds:schemaRef ds:uri="http://purl.org/dc/dcmitype/"/>
-    <ds:schemaRef ds:uri="http://schemas.openxmlformats.org/package/2006/metadata/core-properties"/>
-    <ds:schemaRef ds:uri="af4772b1-e6c7-4f11-978d-443c9051d8aa"/>
-  </ds:schemaRefs>
-</ds:datastoreItem>
-</file>
-
-<file path=customXml/itemProps3.xml><?xml version="1.0" encoding="utf-8"?>
 <ds:datastoreItem xmlns:ds="http://schemas.openxmlformats.org/officeDocument/2006/customXml" ds:itemID="{E1E99919-66B0-45FB-8C77-7FFE5247D9AF}">
   <ds:schemaRefs>
     <ds:schemaRef ds:uri="http://schemas.microsoft.com/sharepoint/v3/contenttype/forms"/>
@@ -37647,8 +37370,19 @@
 </ds:datastoreItem>
 </file>
 
+<file path=customXml/itemProps3.xml><?xml version="1.0" encoding="utf-8"?>
+<ds:datastoreItem xmlns:ds="http://schemas.openxmlformats.org/officeDocument/2006/customXml" ds:itemID="{42332726-D7A6-40FA-A45E-332514096A08}">
+  <ds:schemaRefs>
+    <ds:schemaRef ds:uri="http://schemas.microsoft.com/office/2006/metadata/properties"/>
+    <ds:schemaRef ds:uri="http://schemas.microsoft.com/office/infopath/2007/PartnerControls"/>
+    <ds:schemaRef ds:uri="af4772b1-e6c7-4f11-978d-443c9051d8aa"/>
+    <ds:schemaRef ds:uri="b05c8eb9-21c7-4e21-9ad3-377633d18a8c"/>
+  </ds:schemaRefs>
+</ds:datastoreItem>
+</file>
+
 <file path=customXml/itemProps4.xml><?xml version="1.0" encoding="utf-8"?>
-<ds:datastoreItem xmlns:ds="http://schemas.openxmlformats.org/officeDocument/2006/customXml" ds:itemID="{5F534A2A-2FDE-4777-B0E0-F9C33307C7E1}">
+<ds:datastoreItem xmlns:ds="http://schemas.openxmlformats.org/officeDocument/2006/customXml" ds:itemID="{0B24A97A-FAE0-4FD8-8B50-89D56DA96C25}">
   <ds:schemaRefs>
     <ds:schemaRef ds:uri="http://schemas.openxmlformats.org/officeDocument/2006/bibliography"/>
   </ds:schemaRefs>

</xml_diff>

<commit_message>
feat: Updates by Ivan 2
</commit_message>
<xml_diff>
--- a/src/templates/validation_template20250916.docx
+++ b/src/templates/validation_template20250916.docx
@@ -14527,7 +14527,6 @@
           <w:bCs/>
           <w:lang w:val="es-CO"/>
         </w:rPr>
-        <w:lastRenderedPageBreak/>
         <w:t>LINEALIDAD</w:t>
       </w:r>
       <w:bookmarkEnd w:id="26"/>
@@ -16104,7 +16103,6 @@
           <w:noProof/>
           <w:lang w:val="es-CO" w:eastAsia="es-CO"/>
         </w:rPr>
-        <w:lastRenderedPageBreak/>
         <w:drawing>
           <wp:inline distT="0" distB="0" distL="0" distR="0" wp14:anchorId="58658707" wp14:editId="17EB9F62">
             <wp:extent cx="5971540" cy="2476500"/>
@@ -16902,17 +16900,19 @@
                 <w:szCs w:val="16"/>
                 <w:lang w:val="es-CO"/>
               </w:rPr>
-              <w:t>{%</w:t>
-            </w:r>
-            <w:r>
-              <w:rPr>
-                <w:bCs/>
-                <w:sz w:val="16"/>
-                <w:szCs w:val="16"/>
-                <w:lang w:val="es-CO"/>
-              </w:rPr>
-              <w:t>-</w:t>
-            </w:r>
+              <w:t xml:space="preserve">{%- </w:t>
+            </w:r>
+            <w:proofErr w:type="spellStart"/>
+            <w:r>
+              <w:rPr>
+                <w:bCs/>
+                <w:sz w:val="16"/>
+                <w:szCs w:val="16"/>
+                <w:lang w:val="es-CO"/>
+              </w:rPr>
+              <w:t>for</w:t>
+            </w:r>
+            <w:proofErr w:type="spellEnd"/>
             <w:r>
               <w:rPr>
                 <w:bCs/>
@@ -16930,7 +16930,7 @@
                 <w:szCs w:val="16"/>
                 <w:lang w:val="es-CO"/>
               </w:rPr>
-              <w:t>for</w:t>
+              <w:t>datos_exactitud</w:t>
             </w:r>
             <w:proofErr w:type="spellEnd"/>
             <w:r>
@@ -16940,7 +16940,7 @@
                 <w:szCs w:val="16"/>
                 <w:lang w:val="es-CO"/>
               </w:rPr>
-              <w:t xml:space="preserve"> </w:t>
+              <w:t xml:space="preserve"> in </w:t>
             </w:r>
             <w:proofErr w:type="spellStart"/>
             <w:r>
@@ -16950,27 +16950,16 @@
                 <w:szCs w:val="16"/>
                 <w:lang w:val="es-CO"/>
               </w:rPr>
-              <w:t>datos_exactitud</w:t>
-            </w:r>
-            <w:proofErr w:type="spellEnd"/>
-            <w:r>
-              <w:rPr>
-                <w:bCs/>
-                <w:sz w:val="16"/>
-                <w:szCs w:val="16"/>
-                <w:lang w:val="es-CO"/>
-              </w:rPr>
-              <w:t xml:space="preserve"> in </w:t>
-            </w:r>
-            <w:proofErr w:type="spellStart"/>
-            <w:r>
-              <w:rPr>
-                <w:bCs/>
-                <w:sz w:val="16"/>
-                <w:szCs w:val="16"/>
-                <w:lang w:val="es-CO"/>
-              </w:rPr>
-              <w:t>act.exactitud_sistema</w:t>
+              <w:t>act.exactitud_</w:t>
+            </w:r>
+            <w:r>
+              <w:rPr>
+                <w:bCs/>
+                <w:sz w:val="16"/>
+                <w:szCs w:val="16"/>
+                <w:lang w:val="es-CO"/>
+              </w:rPr>
+              <w:t>metodo</w:t>
             </w:r>
             <w:proofErr w:type="spellEnd"/>
             <w:r>
@@ -16992,7 +16981,7 @@
           </w:tcPr>
           <w:p>
             <w:pPr>
-              <w:jc w:val="both"/>
+              <w:jc w:val="center"/>
               <w:rPr>
                 <w:bCs/>
                 <w:sz w:val="16"/>
@@ -17037,7 +17026,7 @@
           </w:tcPr>
           <w:p>
             <w:pPr>
-              <w:jc w:val="both"/>
+              <w:jc w:val="center"/>
               <w:rPr>
                 <w:bCs/>
                 <w:sz w:val="16"/>
@@ -17082,7 +17071,7 @@
           </w:tcPr>
           <w:p>
             <w:pPr>
-              <w:jc w:val="both"/>
+              <w:jc w:val="center"/>
               <w:rPr>
                 <w:bCs/>
                 <w:sz w:val="16"/>
@@ -17996,7 +17985,6 @@
                 <w:lang w:val="en-US"/>
               </w:rPr>
             </w:pPr>
-            <w:bookmarkStart w:id="29" w:name="_GoBack" w:colFirst="0" w:colLast="1"/>
             <w:r>
               <w:rPr>
                 <w:bCs/>
@@ -18081,7 +18069,6 @@
           </w:p>
         </w:tc>
       </w:tr>
-      <w:bookmarkEnd w:id="29"/>
       <w:tr>
         <w:tc>
           <w:tcPr>
@@ -18604,7 +18591,7 @@
           <w:lang w:val="es-CO"/>
         </w:rPr>
       </w:pPr>
-      <w:bookmarkStart w:id="30" w:name="_Toc203730168"/>
+      <w:bookmarkStart w:id="29" w:name="_Toc203730168"/>
       <w:r>
         <w:rPr>
           <w:b/>
@@ -18621,7 +18608,7 @@
         </w:rPr>
         <w:t>DEL MÉTODO (REPETIBILIDAD)</w:t>
       </w:r>
-      <w:bookmarkEnd w:id="30"/>
+      <w:bookmarkEnd w:id="29"/>
       <w:r>
         <w:rPr>
           <w:b/>
@@ -18709,7 +18696,6 @@
     </w:p>
     <w:p>
       <w:pPr>
-        <w:spacing w:after="120"/>
         <w:rPr>
           <w:lang w:val="en-US"/>
         </w:rPr>
@@ -18746,6 +18732,8 @@
         <w:ind w:left="-11"/>
         <w:jc w:val="both"/>
         <w:rPr>
+          <w:b/>
+          <w:bCs/>
           <w:lang w:val="es-CO"/>
         </w:rPr>
       </w:pPr>
@@ -18786,6 +18774,7 @@
         </w:rPr>
         <w:t xml:space="preserve">{{  </w:t>
       </w:r>
+      <w:proofErr w:type="spellStart"/>
       <w:proofErr w:type="gramEnd"/>
       <w:r>
         <w:rPr>
@@ -18793,18 +18782,17 @@
           <w:bCs/>
           <w:lang w:val="es-CO"/>
         </w:rPr>
+        <w:t>act.nombre</w:t>
+      </w:r>
+      <w:proofErr w:type="spellEnd"/>
+      <w:r>
+        <w:rPr>
+          <w:b/>
+          <w:bCs/>
+          <w:lang w:val="es-CO"/>
+        </w:rPr>
         <w:t xml:space="preserve"> </w:t>
       </w:r>
-      <w:proofErr w:type="spellStart"/>
-      <w:r>
-        <w:rPr>
-          <w:b/>
-          <w:bCs/>
-          <w:lang w:val="es-CO"/>
-        </w:rPr>
-        <w:t>act.nombre</w:t>
-      </w:r>
-      <w:proofErr w:type="spellEnd"/>
       <w:r>
         <w:rPr>
           <w:b/>
@@ -18819,30 +18807,28 @@
           <w:bCs/>
           <w:lang w:val="es-CO"/>
         </w:rPr>
-        <w:t xml:space="preserve">  }}</w:t>
+        <w:t>}}</w:t>
       </w:r>
     </w:p>
     <w:tbl>
       <w:tblPr>
         <w:tblStyle w:val="Tablaconcuadrcula"/>
-        <w:tblW w:w="0" w:type="auto"/>
-        <w:tblInd w:w="-11" w:type="dxa"/>
+        <w:tblW w:w="5000" w:type="pct"/>
         <w:tblLook w:val="04A0" w:firstRow="1" w:lastRow="0" w:firstColumn="1" w:lastColumn="0" w:noHBand="0" w:noVBand="1"/>
       </w:tblPr>
       <w:tblGrid>
-        <w:gridCol w:w="1878"/>
-        <w:gridCol w:w="2874"/>
-        <w:gridCol w:w="2131"/>
-        <w:gridCol w:w="2443"/>
+        <w:gridCol w:w="3713"/>
+        <w:gridCol w:w="5681"/>
       </w:tblGrid>
       <w:tr>
         <w:tc>
           <w:tcPr>
-            <w:tcW w:w="1878" w:type="dxa"/>
-          </w:tcPr>
-          <w:p>
-            <w:pPr>
-              <w:jc w:val="both"/>
+            <w:tcW w:w="1976" w:type="pct"/>
+            <w:shd w:val="clear" w:color="auto" w:fill="D9D9D9" w:themeFill="background1" w:themeFillShade="D9"/>
+          </w:tcPr>
+          <w:p>
+            <w:pPr>
+              <w:jc w:val="center"/>
               <w:rPr>
                 <w:b/>
                 <w:bCs/>
@@ -18861,11 +18847,12 @@
         </w:tc>
         <w:tc>
           <w:tcPr>
-            <w:tcW w:w="2874" w:type="dxa"/>
-          </w:tcPr>
-          <w:p>
-            <w:pPr>
-              <w:jc w:val="both"/>
+            <w:tcW w:w="3024" w:type="pct"/>
+            <w:shd w:val="clear" w:color="auto" w:fill="D9D9D9" w:themeFill="background1" w:themeFillShade="D9"/>
+          </w:tcPr>
+          <w:p>
+            <w:pPr>
+              <w:jc w:val="center"/>
               <w:rPr>
                 <w:b/>
                 <w:bCs/>
@@ -18938,71 +18925,14 @@
               </w:rPr>
               <w:t>)</w:t>
             </w:r>
-          </w:p>
-        </w:tc>
-        <w:tc>
-          <w:tcPr>
-            <w:tcW w:w="1879" w:type="dxa"/>
-          </w:tcPr>
-          <w:p>
-            <w:pPr>
-              <w:jc w:val="both"/>
-              <w:rPr>
-                <w:b/>
-                <w:bCs/>
-                <w:lang w:val="es-CO"/>
-              </w:rPr>
-            </w:pPr>
-            <w:r>
-              <w:rPr>
-                <w:b/>
-                <w:bCs/>
-                <w:lang w:val="es-CO"/>
-              </w:rPr>
-              <w:t xml:space="preserve">Criterio de </w:t>
-            </w:r>
-            <w:proofErr w:type="spellStart"/>
-            <w:r>
-              <w:rPr>
-                <w:b/>
-                <w:bCs/>
-                <w:lang w:val="es-CO"/>
-              </w:rPr>
-              <w:t>aceptacion</w:t>
-            </w:r>
-            <w:proofErr w:type="spellEnd"/>
-          </w:p>
-        </w:tc>
-        <w:tc>
-          <w:tcPr>
-            <w:tcW w:w="2443" w:type="dxa"/>
-          </w:tcPr>
-          <w:p>
-            <w:pPr>
-              <w:jc w:val="both"/>
-              <w:rPr>
-                <w:b/>
-                <w:bCs/>
-                <w:lang w:val="es-CO"/>
-              </w:rPr>
-            </w:pPr>
-            <w:proofErr w:type="spellStart"/>
-            <w:r>
-              <w:rPr>
-                <w:b/>
-                <w:bCs/>
-                <w:lang w:val="es-CO"/>
-              </w:rPr>
-              <w:t>Conclusion</w:t>
-            </w:r>
-            <w:proofErr w:type="spellEnd"/>
           </w:p>
         </w:tc>
       </w:tr>
       <w:tr>
         <w:tc>
           <w:tcPr>
-            <w:tcW w:w="1878" w:type="dxa"/>
+            <w:tcW w:w="5000" w:type="pct"/>
+            <w:gridSpan w:val="2"/>
           </w:tcPr>
           <w:p>
             <w:pPr>
@@ -19031,6 +18961,16 @@
                 <w:szCs w:val="16"/>
                 <w:lang w:val="en-US" w:eastAsia="es-CO"/>
               </w:rPr>
+              <w:t>-</w:t>
+            </w:r>
+            <w:r>
+              <w:rPr>
+                <w:bCs/>
+                <w:color w:val="000000"/>
+                <w:sz w:val="16"/>
+                <w:szCs w:val="16"/>
+                <w:lang w:val="en-US" w:eastAsia="es-CO"/>
+              </w:rPr>
               <w:t xml:space="preserve"> </w:t>
             </w:r>
             <w:r>
@@ -19072,8 +19012,9 @@
                 <w:szCs w:val="16"/>
                 <w:lang w:val="en-US" w:eastAsia="es-CO"/>
               </w:rPr>
-              <w:t>c</w:t>
-            </w:r>
+              <w:t>cmetodo</w:t>
+            </w:r>
+            <w:proofErr w:type="spellEnd"/>
             <w:r>
               <w:rPr>
                 <w:bCs/>
@@ -19082,8 +19023,9 @@
                 <w:szCs w:val="16"/>
                 <w:lang w:val="en-US" w:eastAsia="es-CO"/>
               </w:rPr>
-              <w:t>met</w:t>
-            </w:r>
+              <w:t xml:space="preserve"> in </w:t>
+            </w:r>
+            <w:proofErr w:type="spellStart"/>
             <w:r>
               <w:rPr>
                 <w:bCs/>
@@ -19092,7 +19034,27 @@
                 <w:szCs w:val="16"/>
                 <w:lang w:val="en-US" w:eastAsia="es-CO"/>
               </w:rPr>
-              <w:t>odo</w:t>
+              <w:t>act.</w:t>
+            </w:r>
+            <w:r>
+              <w:rPr>
+                <w:bCs/>
+                <w:color w:val="000000"/>
+                <w:sz w:val="16"/>
+                <w:szCs w:val="16"/>
+                <w:lang w:val="en-US" w:eastAsia="es-CO"/>
+              </w:rPr>
+              <w:t>precision_</w:t>
+            </w:r>
+            <w:r>
+              <w:rPr>
+                <w:bCs/>
+                <w:color w:val="000000"/>
+                <w:sz w:val="16"/>
+                <w:szCs w:val="16"/>
+                <w:lang w:val="en-US" w:eastAsia="es-CO"/>
+              </w:rPr>
+              <w:t>metodo</w:t>
             </w:r>
             <w:proofErr w:type="spellEnd"/>
             <w:r>
@@ -19103,187 +19065,7 @@
                 <w:szCs w:val="16"/>
                 <w:lang w:val="en-US" w:eastAsia="es-CO"/>
               </w:rPr>
-              <w:t xml:space="preserve"> in </w:t>
-            </w:r>
-            <w:proofErr w:type="spellStart"/>
-            <w:r>
-              <w:rPr>
-                <w:bCs/>
-                <w:color w:val="000000"/>
-                <w:sz w:val="16"/>
-                <w:szCs w:val="16"/>
-                <w:lang w:val="en-US" w:eastAsia="es-CO"/>
-              </w:rPr>
-              <w:t>act.</w:t>
-            </w:r>
-            <w:r>
-              <w:rPr>
-                <w:bCs/>
-                <w:color w:val="000000"/>
-                <w:sz w:val="16"/>
-                <w:szCs w:val="16"/>
-                <w:lang w:val="en-US" w:eastAsia="es-CO"/>
-              </w:rPr>
-              <w:t>precision_</w:t>
-            </w:r>
-            <w:r>
-              <w:rPr>
-                <w:bCs/>
-                <w:color w:val="000000"/>
-                <w:sz w:val="16"/>
-                <w:szCs w:val="16"/>
-                <w:lang w:val="en-US" w:eastAsia="es-CO"/>
-              </w:rPr>
-              <w:t>metodo</w:t>
-            </w:r>
-            <w:proofErr w:type="spellEnd"/>
-            <w:r>
-              <w:rPr>
-                <w:bCs/>
-                <w:color w:val="000000"/>
-                <w:sz w:val="16"/>
-                <w:szCs w:val="16"/>
-                <w:lang w:val="en-US" w:eastAsia="es-CO"/>
-              </w:rPr>
               <w:t xml:space="preserve"> %}</w:t>
-            </w:r>
-          </w:p>
-        </w:tc>
-        <w:tc>
-          <w:tcPr>
-            <w:tcW w:w="2874" w:type="dxa"/>
-          </w:tcPr>
-          <w:p>
-            <w:pPr>
-              <w:jc w:val="both"/>
-              <w:rPr>
-                <w:b/>
-                <w:bCs/>
-                <w:lang w:val="en-US"/>
-              </w:rPr>
-            </w:pPr>
-          </w:p>
-        </w:tc>
-        <w:tc>
-          <w:tcPr>
-            <w:tcW w:w="1879" w:type="dxa"/>
-            <w:vMerge w:val="restart"/>
-          </w:tcPr>
-          <w:p>
-            <w:pPr>
-              <w:jc w:val="both"/>
-              <w:rPr>
-                <w:b/>
-                <w:bCs/>
-                <w:lang w:val="es-CO"/>
-              </w:rPr>
-            </w:pPr>
-            <w:r>
-              <w:rPr>
-                <w:bCs/>
-                <w:lang w:val="es-CO"/>
-              </w:rPr>
-              <w:t xml:space="preserve">{{  </w:t>
-            </w:r>
-            <w:proofErr w:type="spellStart"/>
-            <w:r>
-              <w:rPr>
-                <w:bCs/>
-                <w:color w:val="000000"/>
-                <w:sz w:val="16"/>
-                <w:szCs w:val="16"/>
-                <w:lang w:eastAsia="es-CO"/>
-              </w:rPr>
-              <w:t>act.criterio_precision_</w:t>
-            </w:r>
-            <w:r>
-              <w:rPr>
-                <w:bCs/>
-                <w:color w:val="000000"/>
-                <w:sz w:val="16"/>
-                <w:szCs w:val="16"/>
-                <w:lang w:eastAsia="es-CO"/>
-              </w:rPr>
-              <w:t>metodo</w:t>
-            </w:r>
-            <w:proofErr w:type="spellEnd"/>
-            <w:r>
-              <w:rPr>
-                <w:bCs/>
-                <w:color w:val="000000"/>
-                <w:sz w:val="16"/>
-                <w:szCs w:val="16"/>
-                <w:lang w:eastAsia="es-CO"/>
-              </w:rPr>
-              <w:t xml:space="preserve">  }}</w:t>
-            </w:r>
-          </w:p>
-        </w:tc>
-        <w:tc>
-          <w:tcPr>
-            <w:tcW w:w="2443" w:type="dxa"/>
-            <w:vMerge w:val="restart"/>
-          </w:tcPr>
-          <w:p>
-            <w:pPr>
-              <w:jc w:val="both"/>
-              <w:rPr>
-                <w:b/>
-                <w:bCs/>
-                <w:lang w:val="en-US"/>
-              </w:rPr>
-            </w:pPr>
-            <w:r>
-              <w:rPr>
-                <w:bCs/>
-                <w:color w:val="000000"/>
-                <w:sz w:val="16"/>
-                <w:szCs w:val="16"/>
-                <w:lang w:eastAsia="es-CO"/>
-              </w:rPr>
-              <w:t xml:space="preserve">{{  </w:t>
-            </w:r>
-            <w:proofErr w:type="spellStart"/>
-            <w:r>
-              <w:rPr>
-                <w:bCs/>
-                <w:color w:val="000000"/>
-                <w:sz w:val="16"/>
-                <w:szCs w:val="16"/>
-                <w:lang w:eastAsia="es-CO"/>
-              </w:rPr>
-              <w:t>act.</w:t>
-            </w:r>
-            <w:r>
-              <w:rPr>
-                <w:bCs/>
-                <w:color w:val="000000"/>
-                <w:sz w:val="16"/>
-                <w:szCs w:val="16"/>
-                <w:lang w:eastAsia="es-CO"/>
-              </w:rPr>
-              <w:t>conclusion_precision_</w:t>
-            </w:r>
-            <w:r>
-              <w:rPr>
-                <w:bCs/>
-                <w:color w:val="000000"/>
-                <w:sz w:val="16"/>
-                <w:szCs w:val="16"/>
-                <w:lang w:eastAsia="es-CO"/>
-              </w:rPr>
-              <w:t>metodo</w:t>
-            </w:r>
-            <w:proofErr w:type="spellEnd"/>
-            <w:r>
-              <w:rPr>
-                <w:bCs/>
-                <w:color w:val="000000"/>
-                <w:sz w:val="16"/>
-                <w:szCs w:val="16"/>
-                <w:lang w:eastAsia="es-CO"/>
-              </w:rPr>
-              <w:t xml:space="preserve">  }}</w:t>
             </w:r>
           </w:p>
         </w:tc>
@@ -19291,11 +19073,11 @@
       <w:tr>
         <w:tc>
           <w:tcPr>
-            <w:tcW w:w="1878" w:type="dxa"/>
-          </w:tcPr>
-          <w:p>
-            <w:pPr>
-              <w:jc w:val="both"/>
+            <w:tcW w:w="1976" w:type="pct"/>
+          </w:tcPr>
+          <w:p>
+            <w:pPr>
+              <w:jc w:val="center"/>
               <w:rPr>
                 <w:b/>
                 <w:bCs/>
@@ -19368,11 +19150,11 @@
         </w:tc>
         <w:tc>
           <w:tcPr>
-            <w:tcW w:w="2874" w:type="dxa"/>
-          </w:tcPr>
-          <w:p>
-            <w:pPr>
-              <w:jc w:val="both"/>
+            <w:tcW w:w="3024" w:type="pct"/>
+          </w:tcPr>
+          <w:p>
+            <w:pPr>
+              <w:jc w:val="center"/>
               <w:rPr>
                 <w:b/>
                 <w:bCs/>
@@ -19418,7 +19200,7 @@
                 <w:szCs w:val="16"/>
                 <w:lang w:eastAsia="es-CO"/>
               </w:rPr>
-              <w:t>c</w:t>
+              <w:t>cmetodo</w:t>
             </w:r>
             <w:r>
               <w:rPr>
@@ -19428,7 +19210,7 @@
                 <w:szCs w:val="16"/>
                 <w:lang w:eastAsia="es-CO"/>
               </w:rPr>
-              <w:t>metodo</w:t>
+              <w:t>.</w:t>
             </w:r>
             <w:r>
               <w:rPr>
@@ -19438,7 +19220,7 @@
                 <w:szCs w:val="16"/>
                 <w:lang w:eastAsia="es-CO"/>
               </w:rPr>
-              <w:t>.</w:t>
+              <w:t>porcentaje</w:t>
             </w:r>
             <w:r>
               <w:rPr>
@@ -19448,7 +19230,7 @@
                 <w:szCs w:val="16"/>
                 <w:lang w:eastAsia="es-CO"/>
               </w:rPr>
-              <w:t>porcentaje</w:t>
+              <w:t>_</w:t>
             </w:r>
             <w:r>
               <w:rPr>
@@ -19458,8 +19240,9 @@
                 <w:szCs w:val="16"/>
                 <w:lang w:eastAsia="es-CO"/>
               </w:rPr>
-              <w:t>_</w:t>
-            </w:r>
+              <w:t>activo</w:t>
+            </w:r>
+            <w:proofErr w:type="spellEnd"/>
             <w:r>
               <w:rPr>
                 <w:bCs/>
@@ -19468,70 +19251,36 @@
                 <w:szCs w:val="16"/>
                 <w:lang w:eastAsia="es-CO"/>
               </w:rPr>
-              <w:t>activo</w:t>
-            </w:r>
-            <w:proofErr w:type="spellEnd"/>
-            <w:r>
-              <w:rPr>
-                <w:bCs/>
-                <w:color w:val="000000"/>
-                <w:sz w:val="16"/>
-                <w:szCs w:val="16"/>
-                <w:lang w:eastAsia="es-CO"/>
-              </w:rPr>
               <w:t xml:space="preserve">  }}</w:t>
             </w:r>
-          </w:p>
-        </w:tc>
-        <w:tc>
-          <w:tcPr>
-            <w:tcW w:w="1879" w:type="dxa"/>
-            <w:vMerge/>
-          </w:tcPr>
-          <w:p>
-            <w:pPr>
-              <w:jc w:val="both"/>
-              <w:rPr>
-                <w:b/>
-                <w:bCs/>
-                <w:lang w:val="en-US"/>
-              </w:rPr>
-            </w:pPr>
-          </w:p>
-        </w:tc>
-        <w:tc>
-          <w:tcPr>
-            <w:tcW w:w="2443" w:type="dxa"/>
-            <w:vMerge/>
-          </w:tcPr>
-          <w:p>
-            <w:pPr>
-              <w:jc w:val="both"/>
-              <w:rPr>
-                <w:b/>
-                <w:bCs/>
-                <w:lang w:val="en-US"/>
-              </w:rPr>
-            </w:pPr>
           </w:p>
         </w:tc>
       </w:tr>
       <w:tr>
         <w:tc>
           <w:tcPr>
-            <w:tcW w:w="1878" w:type="dxa"/>
+            <w:tcW w:w="5000" w:type="pct"/>
+            <w:gridSpan w:val="2"/>
           </w:tcPr>
           <w:p>
             <w:pPr>
               <w:jc w:val="both"/>
               <w:rPr>
+                <w:b/>
+                <w:bCs/>
+                <w:lang w:val="en-US"/>
+              </w:rPr>
+            </w:pPr>
+            <w:r>
+              <w:rPr>
                 <w:bCs/>
                 <w:color w:val="000000"/>
                 <w:sz w:val="16"/>
                 <w:szCs w:val="16"/>
                 <w:lang w:eastAsia="es-CO"/>
               </w:rPr>
-            </w:pPr>
+              <w:t>{%</w:t>
+            </w:r>
             <w:r>
               <w:rPr>
                 <w:bCs/>
@@ -19540,7 +19289,17 @@
                 <w:szCs w:val="16"/>
                 <w:lang w:eastAsia="es-CO"/>
               </w:rPr>
-              <w:t xml:space="preserve">{% </w:t>
+              <w:t>-</w:t>
+            </w:r>
+            <w:r>
+              <w:rPr>
+                <w:bCs/>
+                <w:color w:val="000000"/>
+                <w:sz w:val="16"/>
+                <w:szCs w:val="16"/>
+                <w:lang w:eastAsia="es-CO"/>
+              </w:rPr>
+              <w:t xml:space="preserve"> </w:t>
             </w:r>
             <w:proofErr w:type="spellStart"/>
             <w:r>
@@ -19564,77 +19323,29 @@
               </w:rPr>
               <w:t xml:space="preserve"> %}</w:t>
             </w:r>
-          </w:p>
-        </w:tc>
-        <w:tc>
-          <w:tcPr>
-            <w:tcW w:w="2874" w:type="dxa"/>
-          </w:tcPr>
-          <w:p>
-            <w:pPr>
-              <w:jc w:val="both"/>
-              <w:rPr>
-                <w:b/>
-                <w:bCs/>
-                <w:lang w:val="en-US"/>
-              </w:rPr>
-            </w:pPr>
-          </w:p>
-        </w:tc>
-        <w:tc>
-          <w:tcPr>
-            <w:tcW w:w="1879" w:type="dxa"/>
-            <w:vMerge/>
-          </w:tcPr>
-          <w:p>
-            <w:pPr>
-              <w:jc w:val="both"/>
-              <w:rPr>
-                <w:b/>
-                <w:bCs/>
-                <w:lang w:val="en-US"/>
-              </w:rPr>
-            </w:pPr>
-          </w:p>
-        </w:tc>
-        <w:tc>
-          <w:tcPr>
-            <w:tcW w:w="2443" w:type="dxa"/>
-            <w:vMerge/>
-          </w:tcPr>
-          <w:p>
-            <w:pPr>
-              <w:jc w:val="both"/>
-              <w:rPr>
-                <w:b/>
-                <w:bCs/>
-                <w:lang w:val="en-US"/>
-              </w:rPr>
-            </w:pPr>
           </w:p>
         </w:tc>
       </w:tr>
       <w:tr>
         <w:tc>
           <w:tcPr>
-            <w:tcW w:w="1878" w:type="dxa"/>
+            <w:tcW w:w="1976" w:type="pct"/>
+            <w:shd w:val="clear" w:color="auto" w:fill="D9D9D9" w:themeFill="background1" w:themeFillShade="D9"/>
           </w:tcPr>
           <w:p>
             <w:pPr>
               <w:jc w:val="both"/>
               <w:rPr>
-                <w:bCs/>
-                <w:color w:val="000000"/>
-                <w:sz w:val="16"/>
-                <w:szCs w:val="16"/>
+                <w:b/>
+                <w:bCs/>
+                <w:color w:val="000000"/>
                 <w:lang w:eastAsia="es-CO"/>
               </w:rPr>
             </w:pPr>
             <w:r>
               <w:rPr>
-                <w:bCs/>
-                <w:sz w:val="16"/>
-                <w:szCs w:val="16"/>
+                <w:b/>
+                <w:bCs/>
               </w:rPr>
               <w:t>RSD (%)</w:t>
             </w:r>
@@ -19642,7 +19353,68 @@
         </w:tc>
         <w:tc>
           <w:tcPr>
-            <w:tcW w:w="2874" w:type="dxa"/>
+            <w:tcW w:w="3024" w:type="pct"/>
+            <w:vAlign w:val="center"/>
+          </w:tcPr>
+          <w:p>
+            <w:pPr>
+              <w:jc w:val="center"/>
+              <w:rPr>
+                <w:b/>
+                <w:bCs/>
+                <w:lang w:val="en-US"/>
+              </w:rPr>
+            </w:pPr>
+            <w:r>
+              <w:rPr>
+                <w:bCs/>
+                <w:sz w:val="16"/>
+                <w:szCs w:val="16"/>
+              </w:rPr>
+              <w:t xml:space="preserve">{{  </w:t>
+            </w:r>
+            <w:proofErr w:type="spellStart"/>
+            <w:r>
+              <w:rPr>
+                <w:bCs/>
+                <w:sz w:val="16"/>
+                <w:szCs w:val="16"/>
+              </w:rPr>
+              <w:t>act.rsd</w:t>
+            </w:r>
+            <w:r>
+              <w:rPr>
+                <w:bCs/>
+                <w:sz w:val="16"/>
+                <w:szCs w:val="16"/>
+              </w:rPr>
+              <w:t>_precision_</w:t>
+            </w:r>
+            <w:r>
+              <w:rPr>
+                <w:bCs/>
+                <w:sz w:val="16"/>
+                <w:szCs w:val="16"/>
+              </w:rPr>
+              <w:t>metodo</w:t>
+            </w:r>
+            <w:proofErr w:type="spellEnd"/>
+            <w:r>
+              <w:rPr>
+                <w:bCs/>
+                <w:sz w:val="16"/>
+                <w:szCs w:val="16"/>
+              </w:rPr>
+              <w:t xml:space="preserve">  }}</w:t>
+            </w:r>
+          </w:p>
+        </w:tc>
+      </w:tr>
+      <w:tr>
+        <w:tc>
+          <w:tcPr>
+            <w:tcW w:w="1976" w:type="pct"/>
+            <w:shd w:val="clear" w:color="auto" w:fill="D9D9D9" w:themeFill="background1" w:themeFillShade="D9"/>
           </w:tcPr>
           <w:p>
             <w:pPr>
@@ -19650,14 +19422,35 @@
               <w:rPr>
                 <w:b/>
                 <w:bCs/>
-                <w:lang w:val="en-US"/>
-              </w:rPr>
-            </w:pPr>
-            <w:r>
-              <w:rPr>
-                <w:bCs/>
-                <w:sz w:val="16"/>
-                <w:szCs w:val="16"/>
+              </w:rPr>
+            </w:pPr>
+            <w:r>
+              <w:rPr>
+                <w:b/>
+                <w:bCs/>
+              </w:rPr>
+              <w:t>Criterio de aceptación</w:t>
+            </w:r>
+          </w:p>
+        </w:tc>
+        <w:tc>
+          <w:tcPr>
+            <w:tcW w:w="3024" w:type="pct"/>
+            <w:vAlign w:val="center"/>
+          </w:tcPr>
+          <w:p>
+            <w:pPr>
+              <w:jc w:val="center"/>
+              <w:rPr>
+                <w:bCs/>
+                <w:sz w:val="16"/>
+                <w:szCs w:val="16"/>
+              </w:rPr>
+            </w:pPr>
+            <w:r>
+              <w:rPr>
+                <w:bCs/>
+                <w:lang w:val="es-CO"/>
               </w:rPr>
               <w:t xml:space="preserve">{{  </w:t>
             </w:r>
@@ -19665,24 +19458,102 @@
             <w:r>
               <w:rPr>
                 <w:bCs/>
-                <w:sz w:val="16"/>
-                <w:szCs w:val="16"/>
-              </w:rPr>
-              <w:t>act.rsd</w:t>
-            </w:r>
-            <w:r>
-              <w:rPr>
-                <w:bCs/>
-                <w:sz w:val="16"/>
-                <w:szCs w:val="16"/>
-              </w:rPr>
-              <w:t>_precision_</w:t>
-            </w:r>
-            <w:r>
-              <w:rPr>
-                <w:bCs/>
-                <w:sz w:val="16"/>
-                <w:szCs w:val="16"/>
+                <w:color w:val="000000"/>
+                <w:sz w:val="16"/>
+                <w:szCs w:val="16"/>
+                <w:lang w:eastAsia="es-CO"/>
+              </w:rPr>
+              <w:t>act.criterio_precision_metodo</w:t>
+            </w:r>
+            <w:proofErr w:type="spellEnd"/>
+            <w:r>
+              <w:rPr>
+                <w:bCs/>
+                <w:color w:val="000000"/>
+                <w:sz w:val="16"/>
+                <w:szCs w:val="16"/>
+                <w:lang w:eastAsia="es-CO"/>
+              </w:rPr>
+              <w:t xml:space="preserve">  }}</w:t>
+            </w:r>
+          </w:p>
+        </w:tc>
+      </w:tr>
+      <w:tr>
+        <w:tc>
+          <w:tcPr>
+            <w:tcW w:w="1976" w:type="pct"/>
+            <w:shd w:val="clear" w:color="auto" w:fill="D9D9D9" w:themeFill="background1" w:themeFillShade="D9"/>
+          </w:tcPr>
+          <w:p>
+            <w:pPr>
+              <w:jc w:val="both"/>
+              <w:rPr>
+                <w:b/>
+                <w:bCs/>
+              </w:rPr>
+            </w:pPr>
+            <w:r>
+              <w:rPr>
+                <w:b/>
+                <w:bCs/>
+              </w:rPr>
+              <w:t>Conclusión</w:t>
+            </w:r>
+          </w:p>
+        </w:tc>
+        <w:tc>
+          <w:tcPr>
+            <w:tcW w:w="3024" w:type="pct"/>
+            <w:vAlign w:val="center"/>
+          </w:tcPr>
+          <w:p>
+            <w:pPr>
+              <w:jc w:val="center"/>
+              <w:rPr>
+                <w:bCs/>
+                <w:sz w:val="16"/>
+                <w:szCs w:val="16"/>
+              </w:rPr>
+            </w:pPr>
+            <w:r>
+              <w:rPr>
+                <w:bCs/>
+                <w:color w:val="000000"/>
+                <w:sz w:val="16"/>
+                <w:szCs w:val="16"/>
+                <w:lang w:eastAsia="es-CO"/>
+              </w:rPr>
+              <w:t xml:space="preserve">{{  </w:t>
+            </w:r>
+            <w:proofErr w:type="spellStart"/>
+            <w:r>
+              <w:rPr>
+                <w:bCs/>
+                <w:color w:val="000000"/>
+                <w:sz w:val="16"/>
+                <w:szCs w:val="16"/>
+                <w:lang w:eastAsia="es-CO"/>
+              </w:rPr>
+              <w:t>act.</w:t>
+            </w:r>
+            <w:r>
+              <w:rPr>
+                <w:bCs/>
+                <w:color w:val="000000"/>
+                <w:sz w:val="16"/>
+                <w:szCs w:val="16"/>
+                <w:lang w:eastAsia="es-CO"/>
+              </w:rPr>
+              <w:t>conclusion_precision_</w:t>
+            </w:r>
+            <w:r>
+              <w:rPr>
+                <w:bCs/>
+                <w:color w:val="000000"/>
+                <w:sz w:val="16"/>
+                <w:szCs w:val="16"/>
+                <w:lang w:eastAsia="es-CO"/>
               </w:rPr>
               <w:t>metodo</w:t>
             </w:r>
@@ -19690,94 +19561,38 @@
             <w:r>
               <w:rPr>
                 <w:bCs/>
-                <w:sz w:val="16"/>
-                <w:szCs w:val="16"/>
+                <w:color w:val="000000"/>
+                <w:sz w:val="16"/>
+                <w:szCs w:val="16"/>
+                <w:lang w:eastAsia="es-CO"/>
               </w:rPr>
               <w:t xml:space="preserve">  }}</w:t>
             </w:r>
-          </w:p>
-        </w:tc>
-        <w:tc>
-          <w:tcPr>
-            <w:tcW w:w="1879" w:type="dxa"/>
-            <w:vMerge/>
-          </w:tcPr>
-          <w:p>
-            <w:pPr>
-              <w:jc w:val="both"/>
-              <w:rPr>
-                <w:b/>
-                <w:bCs/>
-                <w:lang w:val="en-US"/>
-              </w:rPr>
-            </w:pPr>
-          </w:p>
-        </w:tc>
-        <w:tc>
-          <w:tcPr>
-            <w:tcW w:w="2443" w:type="dxa"/>
-            <w:vMerge/>
-          </w:tcPr>
-          <w:p>
-            <w:pPr>
-              <w:jc w:val="both"/>
-              <w:rPr>
-                <w:b/>
-                <w:bCs/>
-                <w:lang w:val="en-US"/>
-              </w:rPr>
-            </w:pPr>
           </w:p>
         </w:tc>
       </w:tr>
     </w:tbl>
     <w:p>
-      <w:pPr>
-        <w:ind w:left="-11"/>
-        <w:jc w:val="both"/>
-        <w:rPr>
-          <w:b/>
-          <w:bCs/>
-          <w:lang w:val="en-US"/>
-        </w:rPr>
-      </w:pPr>
+      <w:r>
+        <w:t>{%</w:t>
+      </w:r>
+      <w:r>
+        <w:t xml:space="preserve"> </w:t>
+      </w:r>
+      <w:proofErr w:type="spellStart"/>
+      <w:r>
+        <w:t>endfor</w:t>
+      </w:r>
+      <w:proofErr w:type="spellEnd"/>
+      <w:r>
+        <w:t xml:space="preserve"> %}</w:t>
+      </w:r>
     </w:p>
     <w:p>
       <w:pPr>
-        <w:spacing w:before="120"/>
-      </w:pPr>
-      <w:r>
-        <w:t>{%</w:t>
-      </w:r>
-      <w:r>
-        <w:t xml:space="preserve"> </w:t>
-      </w:r>
-      <w:proofErr w:type="spellStart"/>
-      <w:r>
-        <w:t>endfor</w:t>
-      </w:r>
-      <w:proofErr w:type="spellEnd"/>
-      <w:r>
-        <w:t xml:space="preserve"> %}</w:t>
-      </w:r>
-    </w:p>
-    <w:p>
-      <w:pPr>
-        <w:ind w:left="-11"/>
         <w:jc w:val="both"/>
         <w:rPr>
-          <w:u w:val="single"/>
-          <w:lang w:val="es-CO"/>
-        </w:rPr>
-      </w:pPr>
-    </w:p>
-    <w:p>
-      <w:pPr>
-        <w:jc w:val="both"/>
-        <w:rPr>
-          <w:b/>
-          <w:bCs/>
-          <w:u w:val="single"/>
+          <w:bCs/>
           <w:lang w:val="es-CO"/>
         </w:rPr>
       </w:pPr>
@@ -20036,7 +19851,7 @@
           <w:lang w:val="es-CO"/>
         </w:rPr>
       </w:pPr>
-      <w:bookmarkStart w:id="31" w:name="_Toc203730169"/>
+      <w:bookmarkStart w:id="30" w:name="_Toc203730169"/>
       <w:r>
         <w:rPr>
           <w:b/>
@@ -20053,7 +19868,7 @@
         </w:rPr>
         <w:t>INTERMEDIA</w:t>
       </w:r>
-      <w:bookmarkEnd w:id="31"/>
+      <w:bookmarkEnd w:id="30"/>
       <w:r>
         <w:rPr>
           <w:b/>
@@ -20141,7 +19956,6 @@
     </w:p>
     <w:p>
       <w:pPr>
-        <w:spacing w:after="120"/>
         <w:rPr>
           <w:lang w:val="en-US"/>
         </w:rPr>
@@ -20184,6 +19998,8 @@
         <w:ind w:left="-11"/>
         <w:jc w:val="both"/>
         <w:rPr>
+          <w:b/>
+          <w:bCs/>
           <w:lang w:val="es-CO"/>
         </w:rPr>
       </w:pPr>
@@ -20213,7 +20029,6 @@
         </w:rPr>
         <w:t xml:space="preserve">de </w:t>
       </w:r>
-      <w:proofErr w:type="gramStart"/>
       <w:r>
         <w:rPr>
           <w:b/>
@@ -20222,7 +20037,16 @@
         </w:rPr>
         <w:t xml:space="preserve">{{  </w:t>
       </w:r>
-      <w:proofErr w:type="gramEnd"/>
+      <w:proofErr w:type="spellStart"/>
+      <w:r>
+        <w:rPr>
+          <w:b/>
+          <w:bCs/>
+          <w:lang w:val="es-CO"/>
+        </w:rPr>
+        <w:t>act.nombre</w:t>
+      </w:r>
+      <w:proofErr w:type="spellEnd"/>
       <w:r>
         <w:rPr>
           <w:b/>
@@ -20231,16 +20055,6 @@
         </w:rPr>
         <w:t xml:space="preserve"> </w:t>
       </w:r>
-      <w:proofErr w:type="spellStart"/>
-      <w:r>
-        <w:rPr>
-          <w:b/>
-          <w:bCs/>
-          <w:lang w:val="es-CO"/>
-        </w:rPr>
-        <w:t>act.nombre</w:t>
-      </w:r>
-      <w:proofErr w:type="spellEnd"/>
       <w:r>
         <w:rPr>
           <w:b/>
@@ -20249,44 +20063,46 @@
         </w:rPr>
         <w:t xml:space="preserve"> </w:t>
       </w:r>
-      <w:r>
-        <w:rPr>
-          <w:b/>
-          <w:bCs/>
-          <w:lang w:val="es-CO"/>
-        </w:rPr>
-        <w:t xml:space="preserve">  }}</w:t>
+      <w:bookmarkStart w:id="31" w:name="_GoBack"/>
+      <w:bookmarkEnd w:id="31"/>
+      <w:r>
+        <w:rPr>
+          <w:b/>
+          <w:bCs/>
+          <w:lang w:val="es-CO"/>
+        </w:rPr>
+        <w:t>}}</w:t>
       </w:r>
     </w:p>
     <w:tbl>
       <w:tblPr>
         <w:tblStyle w:val="Tablaconcuadrcula"/>
-        <w:tblW w:w="0" w:type="auto"/>
-        <w:tblInd w:w="-11" w:type="dxa"/>
+        <w:tblW w:w="5000" w:type="pct"/>
         <w:tblLook w:val="04A0" w:firstRow="1" w:lastRow="0" w:firstColumn="1" w:lastColumn="0" w:noHBand="0" w:noVBand="1"/>
       </w:tblPr>
       <w:tblGrid>
-        <w:gridCol w:w="1535"/>
-        <w:gridCol w:w="1832"/>
-        <w:gridCol w:w="65"/>
-        <w:gridCol w:w="1803"/>
-        <w:gridCol w:w="1988"/>
-        <w:gridCol w:w="2182"/>
+        <w:gridCol w:w="2552"/>
+        <w:gridCol w:w="3325"/>
+        <w:gridCol w:w="135"/>
+        <w:gridCol w:w="3382"/>
       </w:tblGrid>
       <w:tr>
         <w:tc>
           <w:tcPr>
-            <w:tcW w:w="1257" w:type="dxa"/>
+            <w:tcW w:w="1358" w:type="pct"/>
+            <w:shd w:val="clear" w:color="auto" w:fill="D9D9D9" w:themeFill="background1" w:themeFillShade="D9"/>
           </w:tcPr>
           <w:p>
             <w:pPr>
               <w:jc w:val="both"/>
               <w:rPr>
-                <w:lang w:val="es-CO"/>
-              </w:rPr>
-            </w:pPr>
-            <w:r>
-              <w:rPr>
+                <w:b/>
+                <w:lang w:val="es-CO"/>
+              </w:rPr>
+            </w:pPr>
+            <w:r>
+              <w:rPr>
+                <w:b/>
                 <w:lang w:val="es-CO"/>
               </w:rPr>
               <w:t>Replica</w:t>
@@ -20295,108 +20111,46 @@
         </w:tc>
         <w:tc>
           <w:tcPr>
-            <w:tcW w:w="2339" w:type="dxa"/>
+            <w:tcW w:w="1770" w:type="pct"/>
+            <w:shd w:val="clear" w:color="auto" w:fill="D9D9D9" w:themeFill="background1" w:themeFillShade="D9"/>
           </w:tcPr>
           <w:p>
             <w:pPr>
               <w:jc w:val="center"/>
               <w:rPr>
-                <w:bCs/>
-                <w:sz w:val="16"/>
-                <w:szCs w:val="16"/>
-              </w:rPr>
-            </w:pPr>
-          </w:p>
+                <w:b/>
+                <w:lang w:val="es-CO"/>
+              </w:rPr>
+            </w:pPr>
+            <w:r>
+              <w:rPr>
+                <w:b/>
+                <w:bCs/>
+              </w:rPr>
+              <w:t>AN1:D1:E1 (%)</w:t>
+            </w:r>
+          </w:p>
+        </w:tc>
+        <w:tc>
+          <w:tcPr>
+            <w:tcW w:w="1872" w:type="pct"/>
+            <w:gridSpan w:val="2"/>
+            <w:shd w:val="clear" w:color="auto" w:fill="D9D9D9" w:themeFill="background1" w:themeFillShade="D9"/>
+          </w:tcPr>
           <w:p>
             <w:pPr>
               <w:jc w:val="center"/>
               <w:rPr>
-                <w:lang w:val="es-CO"/>
-              </w:rPr>
-            </w:pPr>
-            <w:r>
-              <w:rPr>
-                <w:bCs/>
-                <w:sz w:val="16"/>
-                <w:szCs w:val="16"/>
-              </w:rPr>
-              <w:t>AN1:D1:E1 (%)</w:t>
-            </w:r>
-          </w:p>
-        </w:tc>
-        <w:tc>
-          <w:tcPr>
-            <w:tcW w:w="2474" w:type="dxa"/>
-            <w:gridSpan w:val="2"/>
-          </w:tcPr>
-          <w:p>
-            <w:pPr>
-              <w:jc w:val="center"/>
-              <w:rPr>
-                <w:bCs/>
-                <w:sz w:val="16"/>
-                <w:szCs w:val="16"/>
-              </w:rPr>
-            </w:pPr>
-          </w:p>
-          <w:p>
-            <w:pPr>
-              <w:jc w:val="center"/>
-              <w:rPr>
-                <w:lang w:val="es-CO"/>
-              </w:rPr>
-            </w:pPr>
-            <w:r>
-              <w:rPr>
-                <w:bCs/>
-                <w:sz w:val="16"/>
-                <w:szCs w:val="16"/>
+                <w:b/>
+                <w:lang w:val="es-CO"/>
+              </w:rPr>
+            </w:pPr>
+            <w:r>
+              <w:rPr>
+                <w:b/>
+                <w:bCs/>
               </w:rPr>
               <w:t>AN2:D2:E2 (%)</w:t>
-            </w:r>
-          </w:p>
-        </w:tc>
-        <w:tc>
-          <w:tcPr>
-            <w:tcW w:w="1326" w:type="dxa"/>
-            <w:vAlign w:val="center"/>
-          </w:tcPr>
-          <w:p>
-            <w:pPr>
-              <w:jc w:val="center"/>
-              <w:rPr>
-                <w:lang w:val="es-CO"/>
-              </w:rPr>
-            </w:pPr>
-            <w:r>
-              <w:rPr>
-                <w:b/>
-                <w:sz w:val="16"/>
-                <w:szCs w:val="16"/>
-              </w:rPr>
-              <w:t>Criterio de aceptación</w:t>
-            </w:r>
-          </w:p>
-        </w:tc>
-        <w:tc>
-          <w:tcPr>
-            <w:tcW w:w="2009" w:type="dxa"/>
-            <w:vAlign w:val="center"/>
-          </w:tcPr>
-          <w:p>
-            <w:pPr>
-              <w:jc w:val="center"/>
-              <w:rPr>
-                <w:lang w:val="es-CO"/>
-              </w:rPr>
-            </w:pPr>
-            <w:r>
-              <w:rPr>
-                <w:b/>
-                <w:sz w:val="16"/>
-                <w:szCs w:val="16"/>
-              </w:rPr>
-              <w:t>Conclusión</w:t>
             </w:r>
           </w:p>
         </w:tc>
@@ -20404,7 +20158,8 @@
       <w:tr>
         <w:tc>
           <w:tcPr>
-            <w:tcW w:w="1257" w:type="dxa"/>
+            <w:tcW w:w="5000" w:type="pct"/>
+            <w:gridSpan w:val="4"/>
           </w:tcPr>
           <w:p>
             <w:pPr>
@@ -20419,7 +20174,23 @@
                 <w:szCs w:val="16"/>
                 <w:lang w:val="en-US"/>
               </w:rPr>
-              <w:t xml:space="preserve">{% for </w:t>
+              <w:t>{%</w:t>
+            </w:r>
+            <w:r>
+              <w:rPr>
+                <w:sz w:val="16"/>
+                <w:szCs w:val="16"/>
+                <w:lang w:val="en-US"/>
+              </w:rPr>
+              <w:t>-</w:t>
+            </w:r>
+            <w:r>
+              <w:rPr>
+                <w:sz w:val="16"/>
+                <w:szCs w:val="16"/>
+                <w:lang w:val="en-US"/>
+              </w:rPr>
+              <w:t xml:space="preserve"> for </w:t>
             </w:r>
             <w:proofErr w:type="spellStart"/>
             <w:r>
@@ -20472,150 +20243,6 @@
                 <w:lang w:val="en-US"/>
               </w:rPr>
               <w:t xml:space="preserve"> %}</w:t>
-            </w:r>
-          </w:p>
-        </w:tc>
-        <w:tc>
-          <w:tcPr>
-            <w:tcW w:w="2339" w:type="dxa"/>
-          </w:tcPr>
-          <w:p>
-            <w:pPr>
-              <w:jc w:val="both"/>
-              <w:rPr>
-                <w:lang w:val="es-CO"/>
-              </w:rPr>
-            </w:pPr>
-          </w:p>
-        </w:tc>
-        <w:tc>
-          <w:tcPr>
-            <w:tcW w:w="2474" w:type="dxa"/>
-            <w:gridSpan w:val="2"/>
-          </w:tcPr>
-          <w:p>
-            <w:pPr>
-              <w:jc w:val="both"/>
-              <w:rPr>
-                <w:lang w:val="es-CO"/>
-              </w:rPr>
-            </w:pPr>
-          </w:p>
-        </w:tc>
-        <w:tc>
-          <w:tcPr>
-            <w:tcW w:w="1326" w:type="dxa"/>
-            <w:vMerge w:val="restart"/>
-          </w:tcPr>
-          <w:p>
-            <w:pPr>
-              <w:jc w:val="both"/>
-              <w:rPr>
-                <w:lang w:val="es-CO"/>
-              </w:rPr>
-            </w:pPr>
-            <w:r>
-              <w:rPr>
-                <w:sz w:val="16"/>
-                <w:szCs w:val="16"/>
-              </w:rPr>
-              <w:t xml:space="preserve">{{  </w:t>
-            </w:r>
-            <w:proofErr w:type="spellStart"/>
-            <w:r>
-              <w:rPr>
-                <w:sz w:val="16"/>
-                <w:szCs w:val="16"/>
-              </w:rPr>
-              <w:t>act.criteri</w:t>
-            </w:r>
-            <w:r>
-              <w:rPr>
-                <w:sz w:val="16"/>
-                <w:szCs w:val="16"/>
-              </w:rPr>
-              <w:t>o</w:t>
-            </w:r>
-            <w:r>
-              <w:rPr>
-                <w:sz w:val="16"/>
-                <w:szCs w:val="16"/>
-              </w:rPr>
-              <w:t>_precision</w:t>
-            </w:r>
-            <w:r>
-              <w:rPr>
-                <w:sz w:val="16"/>
-                <w:szCs w:val="16"/>
-              </w:rPr>
-              <w:t>_</w:t>
-            </w:r>
-            <w:r>
-              <w:rPr>
-                <w:sz w:val="16"/>
-                <w:szCs w:val="16"/>
-              </w:rPr>
-              <w:t>intermedia</w:t>
-            </w:r>
-            <w:proofErr w:type="spellEnd"/>
-            <w:r>
-              <w:rPr>
-                <w:sz w:val="16"/>
-                <w:szCs w:val="16"/>
-              </w:rPr>
-              <w:t xml:space="preserve">  }}</w:t>
-            </w:r>
-          </w:p>
-        </w:tc>
-        <w:tc>
-          <w:tcPr>
-            <w:tcW w:w="2009" w:type="dxa"/>
-            <w:vMerge w:val="restart"/>
-          </w:tcPr>
-          <w:p>
-            <w:pPr>
-              <w:jc w:val="both"/>
-              <w:rPr>
-                <w:u w:val="single"/>
-                <w:lang w:val="es-CO"/>
-              </w:rPr>
-            </w:pPr>
-            <w:r>
-              <w:rPr>
-                <w:sz w:val="16"/>
-                <w:szCs w:val="16"/>
-              </w:rPr>
-              <w:t xml:space="preserve">{{  </w:t>
-            </w:r>
-            <w:r>
-              <w:rPr>
-                <w:sz w:val="16"/>
-                <w:szCs w:val="16"/>
-              </w:rPr>
-              <w:t xml:space="preserve"> </w:t>
-            </w:r>
-            <w:proofErr w:type="spellStart"/>
-            <w:r>
-              <w:rPr>
-                <w:sz w:val="16"/>
-                <w:szCs w:val="16"/>
-              </w:rPr>
-              <w:t>act.</w:t>
-            </w:r>
-            <w:r>
-              <w:rPr>
-                <w:sz w:val="16"/>
-                <w:szCs w:val="16"/>
-              </w:rPr>
-              <w:t>conclusion_precision_intermedia</w:t>
-            </w:r>
-            <w:proofErr w:type="spellEnd"/>
-            <w:r>
-              <w:rPr>
-                <w:sz w:val="16"/>
-                <w:szCs w:val="16"/>
-              </w:rPr>
-              <w:t xml:space="preserve">  }}</w:t>
             </w:r>
           </w:p>
         </w:tc>
@@ -20623,7 +20250,7 @@
       <w:tr>
         <w:tc>
           <w:tcPr>
-            <w:tcW w:w="1257" w:type="dxa"/>
+            <w:tcW w:w="1358" w:type="pct"/>
           </w:tcPr>
           <w:p>
             <w:pPr>
@@ -20641,6 +20268,22 @@
               </w:rPr>
               <w:t xml:space="preserve">{{  </w:t>
             </w:r>
+            <w:proofErr w:type="spellStart"/>
+            <w:r>
+              <w:rPr>
+                <w:sz w:val="16"/>
+                <w:szCs w:val="16"/>
+              </w:rPr>
+              <w:t>datos_</w:t>
+            </w:r>
+            <w:r>
+              <w:rPr>
+                <w:sz w:val="16"/>
+                <w:szCs w:val="16"/>
+              </w:rPr>
+              <w:t>preinter.replica</w:t>
+            </w:r>
+            <w:proofErr w:type="spellEnd"/>
             <w:r>
               <w:rPr>
                 <w:sz w:val="16"/>
@@ -20648,22 +20291,6 @@
               </w:rPr>
               <w:t xml:space="preserve"> </w:t>
             </w:r>
-            <w:proofErr w:type="spellStart"/>
-            <w:r>
-              <w:rPr>
-                <w:sz w:val="16"/>
-                <w:szCs w:val="16"/>
-              </w:rPr>
-              <w:t>datos_</w:t>
-            </w:r>
-            <w:r>
-              <w:rPr>
-                <w:sz w:val="16"/>
-                <w:szCs w:val="16"/>
-              </w:rPr>
-              <w:t>preinter.replica</w:t>
-            </w:r>
-            <w:proofErr w:type="spellEnd"/>
             <w:r>
               <w:rPr>
                 <w:sz w:val="16"/>
@@ -20676,13 +20303,13 @@
                 <w:sz w:val="16"/>
                 <w:szCs w:val="16"/>
               </w:rPr>
-              <w:t xml:space="preserve">  }}</w:t>
-            </w:r>
-          </w:p>
-        </w:tc>
-        <w:tc>
-          <w:tcPr>
-            <w:tcW w:w="2339" w:type="dxa"/>
+              <w:t>}}</w:t>
+            </w:r>
+          </w:p>
+        </w:tc>
+        <w:tc>
+          <w:tcPr>
+            <w:tcW w:w="1770" w:type="pct"/>
           </w:tcPr>
           <w:p>
             <w:pPr>
@@ -20696,21 +20323,7 @@
                 <w:sz w:val="16"/>
                 <w:szCs w:val="16"/>
               </w:rPr>
-              <w:t xml:space="preserve">{{  </w:t>
-            </w:r>
-            <w:r>
-              <w:rPr>
-                <w:sz w:val="16"/>
-                <w:szCs w:val="16"/>
-              </w:rPr>
-              <w:t xml:space="preserve"> </w:t>
-            </w:r>
-            <w:r>
-              <w:rPr>
-                <w:sz w:val="16"/>
-                <w:szCs w:val="16"/>
-              </w:rPr>
-              <w:t>datos_</w:t>
+              <w:t>{{  datos_</w:t>
             </w:r>
             <w:r>
               <w:rPr>
@@ -20724,20 +20337,13 @@
                 <w:sz w:val="16"/>
                 <w:szCs w:val="16"/>
               </w:rPr>
-              <w:t>.porcentaje_an1</w:t>
-            </w:r>
-            <w:r>
-              <w:rPr>
-                <w:sz w:val="16"/>
-                <w:szCs w:val="16"/>
-              </w:rPr>
-              <w:t xml:space="preserve">  }}</w:t>
-            </w:r>
-          </w:p>
-        </w:tc>
-        <w:tc>
-          <w:tcPr>
-            <w:tcW w:w="2474" w:type="dxa"/>
+              <w:t>.porcentaje_an1  }}</w:t>
+            </w:r>
+          </w:p>
+        </w:tc>
+        <w:tc>
+          <w:tcPr>
+            <w:tcW w:w="1872" w:type="pct"/>
             <w:gridSpan w:val="2"/>
           </w:tcPr>
           <w:p>
@@ -20752,21 +20358,7 @@
                 <w:sz w:val="16"/>
                 <w:szCs w:val="16"/>
               </w:rPr>
-              <w:t xml:space="preserve">{{  </w:t>
-            </w:r>
-            <w:r>
-              <w:rPr>
-                <w:sz w:val="16"/>
-                <w:szCs w:val="16"/>
-              </w:rPr>
-              <w:t xml:space="preserve"> </w:t>
-            </w:r>
-            <w:r>
-              <w:rPr>
-                <w:sz w:val="16"/>
-                <w:szCs w:val="16"/>
-              </w:rPr>
-              <w:t>datos_</w:t>
+              <w:t>{{  datos_</w:t>
             </w:r>
             <w:r>
               <w:rPr>
@@ -20780,72 +20372,22 @@
                 <w:sz w:val="16"/>
                 <w:szCs w:val="16"/>
               </w:rPr>
-              <w:t>p</w:t>
-            </w:r>
-            <w:r>
-              <w:rPr>
-                <w:sz w:val="16"/>
-                <w:szCs w:val="16"/>
-              </w:rPr>
-              <w:t>or</w:t>
-            </w:r>
-            <w:r>
-              <w:rPr>
-                <w:sz w:val="16"/>
-                <w:szCs w:val="16"/>
-              </w:rPr>
-              <w:t>centaje_an2</w:t>
-            </w:r>
-            <w:r>
-              <w:rPr>
-                <w:sz w:val="16"/>
-                <w:szCs w:val="16"/>
-              </w:rPr>
-              <w:t xml:space="preserve">  }}</w:t>
-            </w:r>
-          </w:p>
-        </w:tc>
-        <w:tc>
-          <w:tcPr>
-            <w:tcW w:w="1326" w:type="dxa"/>
-            <w:vMerge/>
-          </w:tcPr>
-          <w:p>
-            <w:pPr>
-              <w:jc w:val="both"/>
-              <w:rPr>
-                <w:lang w:val="es-CO"/>
-              </w:rPr>
-            </w:pPr>
-          </w:p>
-        </w:tc>
-        <w:tc>
-          <w:tcPr>
-            <w:tcW w:w="2009" w:type="dxa"/>
-            <w:vMerge/>
-          </w:tcPr>
-          <w:p>
-            <w:pPr>
-              <w:jc w:val="both"/>
-              <w:rPr>
-                <w:lang w:val="es-CO"/>
-              </w:rPr>
-            </w:pPr>
+              <w:t>porcentaje_an2  }}</w:t>
+            </w:r>
           </w:p>
         </w:tc>
       </w:tr>
       <w:tr>
         <w:tc>
           <w:tcPr>
-            <w:tcW w:w="1257" w:type="dxa"/>
+            <w:tcW w:w="5000" w:type="pct"/>
+            <w:gridSpan w:val="4"/>
           </w:tcPr>
           <w:p>
             <w:pPr>
               <w:jc w:val="both"/>
               <w:rPr>
-                <w:sz w:val="16"/>
-                <w:szCs w:val="16"/>
-                <w:lang w:val="en-US"/>
+                <w:lang w:val="es-CO"/>
               </w:rPr>
             </w:pPr>
             <w:r>
@@ -20856,7 +20398,27 @@
                 <w:szCs w:val="16"/>
                 <w:lang w:eastAsia="es-CO"/>
               </w:rPr>
-              <w:t xml:space="preserve">{% </w:t>
+              <w:t>{%</w:t>
+            </w:r>
+            <w:r>
+              <w:rPr>
+                <w:bCs/>
+                <w:color w:val="000000"/>
+                <w:sz w:val="16"/>
+                <w:szCs w:val="16"/>
+                <w:lang w:eastAsia="es-CO"/>
+              </w:rPr>
+              <w:t>-</w:t>
+            </w:r>
+            <w:r>
+              <w:rPr>
+                <w:bCs/>
+                <w:color w:val="000000"/>
+                <w:sz w:val="16"/>
+                <w:szCs w:val="16"/>
+                <w:lang w:eastAsia="es-CO"/>
+              </w:rPr>
+              <w:t xml:space="preserve"> </w:t>
             </w:r>
             <w:proofErr w:type="spellStart"/>
             <w:r>
@@ -20880,73 +20442,20 @@
               </w:rPr>
               <w:t xml:space="preserve"> %}</w:t>
             </w:r>
-          </w:p>
-        </w:tc>
-        <w:tc>
-          <w:tcPr>
-            <w:tcW w:w="2339" w:type="dxa"/>
-          </w:tcPr>
-          <w:p>
-            <w:pPr>
-              <w:jc w:val="both"/>
-              <w:rPr>
-                <w:lang w:val="es-CO"/>
-              </w:rPr>
-            </w:pPr>
-          </w:p>
-        </w:tc>
-        <w:tc>
-          <w:tcPr>
-            <w:tcW w:w="2474" w:type="dxa"/>
-            <w:gridSpan w:val="2"/>
-          </w:tcPr>
-          <w:p>
-            <w:pPr>
-              <w:jc w:val="both"/>
-              <w:rPr>
-                <w:lang w:val="es-CO"/>
-              </w:rPr>
-            </w:pPr>
-          </w:p>
-        </w:tc>
-        <w:tc>
-          <w:tcPr>
-            <w:tcW w:w="1326" w:type="dxa"/>
-            <w:vMerge/>
-          </w:tcPr>
-          <w:p>
-            <w:pPr>
-              <w:jc w:val="both"/>
-              <w:rPr>
-                <w:lang w:val="es-CO"/>
-              </w:rPr>
-            </w:pPr>
-          </w:p>
-        </w:tc>
-        <w:tc>
-          <w:tcPr>
-            <w:tcW w:w="2009" w:type="dxa"/>
-            <w:vMerge/>
-          </w:tcPr>
-          <w:p>
-            <w:pPr>
-              <w:jc w:val="both"/>
-              <w:rPr>
-                <w:lang w:val="es-CO"/>
-              </w:rPr>
-            </w:pPr>
           </w:p>
         </w:tc>
       </w:tr>
       <w:tr>
         <w:tc>
           <w:tcPr>
-            <w:tcW w:w="1257" w:type="dxa"/>
+            <w:tcW w:w="1358" w:type="pct"/>
+            <w:shd w:val="clear" w:color="auto" w:fill="D9D9D9" w:themeFill="background1" w:themeFillShade="D9"/>
           </w:tcPr>
           <w:p>
             <w:pPr>
               <w:jc w:val="both"/>
               <w:rPr>
+                <w:b/>
                 <w:sz w:val="16"/>
                 <w:szCs w:val="16"/>
                 <w:lang w:val="en-US"/>
@@ -20954,6 +20463,7 @@
             </w:pPr>
             <w:r>
               <w:rPr>
+                <w:b/>
                 <w:bCs/>
                 <w:sz w:val="16"/>
                 <w:szCs w:val="16"/>
@@ -20964,8 +20474,9 @@
         </w:tc>
         <w:tc>
           <w:tcPr>
-            <w:tcW w:w="4813" w:type="dxa"/>
+            <w:tcW w:w="3642" w:type="pct"/>
             <w:gridSpan w:val="3"/>
+            <w:vAlign w:val="center"/>
           </w:tcPr>
           <w:p>
             <w:pPr>
@@ -21007,66 +20518,33 @@
                 <w:sz w:val="16"/>
                 <w:szCs w:val="16"/>
               </w:rPr>
-              <w:t>_an1_an2</w:t>
-            </w:r>
-            <w:r>
-              <w:rPr>
-                <w:sz w:val="16"/>
-                <w:szCs w:val="16"/>
-              </w:rPr>
-              <w:t xml:space="preserve">  }}</w:t>
-            </w:r>
-          </w:p>
-        </w:tc>
-        <w:tc>
-          <w:tcPr>
-            <w:tcW w:w="1326" w:type="dxa"/>
-            <w:vMerge/>
-          </w:tcPr>
-          <w:p>
-            <w:pPr>
-              <w:jc w:val="both"/>
-              <w:rPr>
-                <w:lang w:val="es-CO"/>
-              </w:rPr>
-            </w:pPr>
-          </w:p>
-        </w:tc>
-        <w:tc>
-          <w:tcPr>
-            <w:tcW w:w="2009" w:type="dxa"/>
-            <w:vMerge/>
-          </w:tcPr>
-          <w:p>
-            <w:pPr>
-              <w:jc w:val="both"/>
-              <w:rPr>
-                <w:lang w:val="es-CO"/>
-              </w:rPr>
-            </w:pPr>
+              <w:t>_an1_an2  }}</w:t>
+            </w:r>
           </w:p>
         </w:tc>
       </w:tr>
       <w:tr>
         <w:tc>
           <w:tcPr>
-            <w:tcW w:w="1257" w:type="dxa"/>
+            <w:tcW w:w="1358" w:type="pct"/>
+            <w:shd w:val="clear" w:color="auto" w:fill="D9D9D9" w:themeFill="background1" w:themeFillShade="D9"/>
           </w:tcPr>
           <w:p>
             <w:pPr>
               <w:jc w:val="both"/>
               <w:rPr>
-                <w:bCs/>
-                <w:sz w:val="16"/>
-                <w:szCs w:val="16"/>
-              </w:rPr>
-            </w:pPr>
-            <w:r>
-              <w:rPr>
                 <w:b/>
                 <w:bCs/>
                 <w:sz w:val="16"/>
                 <w:szCs w:val="16"/>
+              </w:rPr>
+            </w:pPr>
+            <w:r>
+              <w:rPr>
+                <w:b/>
+                <w:bCs/>
+                <w:sz w:val="16"/>
+                <w:szCs w:val="16"/>
                 <w:lang w:val="es-CO"/>
               </w:rPr>
               <w:t>Promedio (%)</w:t>
@@ -21075,8 +20553,9 @@
         </w:tc>
         <w:tc>
           <w:tcPr>
-            <w:tcW w:w="2434" w:type="dxa"/>
+            <w:tcW w:w="1842" w:type="pct"/>
             <w:gridSpan w:val="2"/>
+            <w:vAlign w:val="center"/>
           </w:tcPr>
           <w:p>
             <w:pPr>
@@ -21091,27 +20570,14 @@
                 <w:sz w:val="16"/>
                 <w:szCs w:val="16"/>
               </w:rPr>
-              <w:t xml:space="preserve">{{  </w:t>
-            </w:r>
-            <w:r>
-              <w:rPr>
-                <w:sz w:val="16"/>
-                <w:szCs w:val="16"/>
-              </w:rPr>
-              <w:t>act.promedio_an1</w:t>
-            </w:r>
-            <w:r>
-              <w:rPr>
-                <w:sz w:val="16"/>
-                <w:szCs w:val="16"/>
-              </w:rPr>
-              <w:t xml:space="preserve">  }}</w:t>
-            </w:r>
-          </w:p>
-        </w:tc>
-        <w:tc>
-          <w:tcPr>
-            <w:tcW w:w="2379" w:type="dxa"/>
+              <w:t>{{  act.promedio_an1  }}</w:t>
+            </w:r>
+          </w:p>
+        </w:tc>
+        <w:tc>
+          <w:tcPr>
+            <w:tcW w:w="1800" w:type="pct"/>
+            <w:vAlign w:val="center"/>
           </w:tcPr>
           <w:p>
             <w:pPr>
@@ -21126,73 +20592,33 @@
                 <w:sz w:val="16"/>
                 <w:szCs w:val="16"/>
               </w:rPr>
-              <w:t xml:space="preserve">{{  </w:t>
-            </w:r>
-            <w:r>
-              <w:rPr>
-                <w:sz w:val="16"/>
-                <w:szCs w:val="16"/>
-              </w:rPr>
-              <w:t>act.promedio_an2</w:t>
-            </w:r>
-            <w:r>
-              <w:rPr>
-                <w:sz w:val="16"/>
-                <w:szCs w:val="16"/>
-              </w:rPr>
-              <w:t xml:space="preserve">  }}</w:t>
-            </w:r>
-          </w:p>
-        </w:tc>
-        <w:tc>
-          <w:tcPr>
-            <w:tcW w:w="1326" w:type="dxa"/>
-            <w:vMerge/>
-          </w:tcPr>
-          <w:p>
-            <w:pPr>
-              <w:jc w:val="both"/>
-              <w:rPr>
-                <w:lang w:val="es-CO"/>
-              </w:rPr>
-            </w:pPr>
-          </w:p>
-        </w:tc>
-        <w:tc>
-          <w:tcPr>
-            <w:tcW w:w="2009" w:type="dxa"/>
-            <w:vMerge/>
-          </w:tcPr>
-          <w:p>
-            <w:pPr>
-              <w:jc w:val="both"/>
-              <w:rPr>
-                <w:lang w:val="es-CO"/>
-              </w:rPr>
-            </w:pPr>
+              <w:t>{{  act.promedio_an2  }}</w:t>
+            </w:r>
           </w:p>
         </w:tc>
       </w:tr>
       <w:tr>
         <w:tc>
           <w:tcPr>
-            <w:tcW w:w="1257" w:type="dxa"/>
+            <w:tcW w:w="1358" w:type="pct"/>
+            <w:shd w:val="clear" w:color="auto" w:fill="D9D9D9" w:themeFill="background1" w:themeFillShade="D9"/>
           </w:tcPr>
           <w:p>
             <w:pPr>
               <w:jc w:val="both"/>
               <w:rPr>
-                <w:bCs/>
-                <w:sz w:val="16"/>
-                <w:szCs w:val="16"/>
-              </w:rPr>
-            </w:pPr>
-            <w:r>
-              <w:rPr>
                 <w:b/>
                 <w:bCs/>
                 <w:sz w:val="16"/>
                 <w:szCs w:val="16"/>
+              </w:rPr>
+            </w:pPr>
+            <w:r>
+              <w:rPr>
+                <w:b/>
+                <w:bCs/>
+                <w:sz w:val="16"/>
+                <w:szCs w:val="16"/>
                 <w:lang w:val="es-CO"/>
               </w:rPr>
               <w:t>(%) Diferencia</w:t>
@@ -21201,8 +20627,9 @@
         </w:tc>
         <w:tc>
           <w:tcPr>
-            <w:tcW w:w="4813" w:type="dxa"/>
+            <w:tcW w:w="3642" w:type="pct"/>
             <w:gridSpan w:val="3"/>
+            <w:vAlign w:val="center"/>
           </w:tcPr>
           <w:p>
             <w:pPr>
@@ -21235,87 +20662,183 @@
                 <w:szCs w:val="16"/>
                 <w:lang w:val="pt-PT"/>
               </w:rPr>
-              <w:t>2</w:t>
-            </w:r>
-            <w:r>
+              <w:t>2  }}</w:t>
+            </w:r>
+          </w:p>
+        </w:tc>
+      </w:tr>
+      <w:tr>
+        <w:tc>
+          <w:tcPr>
+            <w:tcW w:w="1358" w:type="pct"/>
+            <w:shd w:val="clear" w:color="auto" w:fill="D9D9D9" w:themeFill="background1" w:themeFillShade="D9"/>
+          </w:tcPr>
+          <w:p>
+            <w:pPr>
+              <w:jc w:val="both"/>
+              <w:rPr>
+                <w:b/>
+                <w:bCs/>
+                <w:sz w:val="16"/>
+                <w:szCs w:val="16"/>
+                <w:lang w:val="es-CO"/>
+              </w:rPr>
+            </w:pPr>
+            <w:r>
+              <w:rPr>
+                <w:b/>
+                <w:bCs/>
+                <w:sz w:val="16"/>
+                <w:szCs w:val="16"/>
+                <w:lang w:val="es-CO"/>
+              </w:rPr>
+              <w:t>Criterio de aceptación</w:t>
+            </w:r>
+          </w:p>
+        </w:tc>
+        <w:tc>
+          <w:tcPr>
+            <w:tcW w:w="3642" w:type="pct"/>
+            <w:gridSpan w:val="3"/>
+            <w:vAlign w:val="center"/>
+          </w:tcPr>
+          <w:p>
+            <w:pPr>
+              <w:jc w:val="center"/>
               <w:rPr>
                 <w:sz w:val="16"/>
                 <w:szCs w:val="16"/>
                 <w:lang w:val="pt-PT"/>
               </w:rPr>
+            </w:pPr>
+            <w:r>
+              <w:rPr>
+                <w:sz w:val="16"/>
+                <w:szCs w:val="16"/>
+              </w:rPr>
+              <w:t xml:space="preserve">{{  </w:t>
+            </w:r>
+            <w:proofErr w:type="spellStart"/>
+            <w:r>
+              <w:rPr>
+                <w:sz w:val="16"/>
+                <w:szCs w:val="16"/>
+              </w:rPr>
+              <w:t>act.criterio_precision_intermedia</w:t>
+            </w:r>
+            <w:proofErr w:type="spellEnd"/>
+            <w:r>
+              <w:rPr>
+                <w:sz w:val="16"/>
+                <w:szCs w:val="16"/>
+              </w:rPr>
               <w:t xml:space="preserve">  }}</w:t>
             </w:r>
           </w:p>
         </w:tc>
-        <w:tc>
-          <w:tcPr>
-            <w:tcW w:w="1326" w:type="dxa"/>
-            <w:vMerge/>
+      </w:tr>
+      <w:tr>
+        <w:tc>
+          <w:tcPr>
+            <w:tcW w:w="1358" w:type="pct"/>
+            <w:shd w:val="clear" w:color="auto" w:fill="D9D9D9" w:themeFill="background1" w:themeFillShade="D9"/>
           </w:tcPr>
           <w:p>
             <w:pPr>
               <w:jc w:val="both"/>
               <w:rPr>
+                <w:b/>
+                <w:bCs/>
+                <w:sz w:val="16"/>
+                <w:szCs w:val="16"/>
+                <w:lang w:val="es-CO"/>
+              </w:rPr>
+            </w:pPr>
+            <w:r>
+              <w:rPr>
+                <w:b/>
+                <w:bCs/>
+                <w:sz w:val="16"/>
+                <w:szCs w:val="16"/>
+                <w:lang w:val="es-CO"/>
+              </w:rPr>
+              <w:t>Conclusión</w:t>
+            </w:r>
+          </w:p>
+        </w:tc>
+        <w:tc>
+          <w:tcPr>
+            <w:tcW w:w="3642" w:type="pct"/>
+            <w:gridSpan w:val="3"/>
+            <w:vAlign w:val="center"/>
+          </w:tcPr>
+          <w:p>
+            <w:pPr>
+              <w:jc w:val="center"/>
+              <w:rPr>
+                <w:sz w:val="16"/>
+                <w:szCs w:val="16"/>
                 <w:lang w:val="pt-PT"/>
               </w:rPr>
             </w:pPr>
-          </w:p>
-        </w:tc>
-        <w:tc>
-          <w:tcPr>
-            <w:tcW w:w="2009" w:type="dxa"/>
-            <w:vMerge/>
-          </w:tcPr>
-          <w:p>
-            <w:pPr>
-              <w:jc w:val="both"/>
-              <w:rPr>
-                <w:lang w:val="pt-PT"/>
-              </w:rPr>
-            </w:pPr>
+            <w:r>
+              <w:rPr>
+                <w:sz w:val="16"/>
+                <w:szCs w:val="16"/>
+              </w:rPr>
+              <w:t xml:space="preserve">{{  </w:t>
+            </w:r>
+            <w:r>
+              <w:rPr>
+                <w:sz w:val="16"/>
+                <w:szCs w:val="16"/>
+              </w:rPr>
+              <w:t xml:space="preserve"> </w:t>
+            </w:r>
+            <w:proofErr w:type="spellStart"/>
+            <w:r>
+              <w:rPr>
+                <w:sz w:val="16"/>
+                <w:szCs w:val="16"/>
+              </w:rPr>
+              <w:t>act.</w:t>
+            </w:r>
+            <w:r>
+              <w:rPr>
+                <w:sz w:val="16"/>
+                <w:szCs w:val="16"/>
+              </w:rPr>
+              <w:t>conclusion_precision_intermedia</w:t>
+            </w:r>
+            <w:proofErr w:type="spellEnd"/>
+            <w:r>
+              <w:rPr>
+                <w:sz w:val="16"/>
+                <w:szCs w:val="16"/>
+              </w:rPr>
+              <w:t xml:space="preserve">  }}</w:t>
+            </w:r>
           </w:p>
         </w:tc>
       </w:tr>
     </w:tbl>
     <w:p>
-      <w:pPr>
-        <w:ind w:left="-11"/>
-        <w:jc w:val="both"/>
-        <w:rPr>
-          <w:lang w:val="pt-PT"/>
-        </w:rPr>
-      </w:pPr>
+      <w:r>
+        <w:t xml:space="preserve">{% </w:t>
+      </w:r>
+      <w:proofErr w:type="spellStart"/>
+      <w:r>
+        <w:t>endfor</w:t>
+      </w:r>
+      <w:proofErr w:type="spellEnd"/>
+      <w:r>
+        <w:t xml:space="preserve"> %}</w:t>
+      </w:r>
     </w:p>
     <w:p>
       <w:pPr>
-        <w:spacing w:before="120"/>
-      </w:pPr>
-      <w:r>
-        <w:t xml:space="preserve">{% </w:t>
-      </w:r>
-      <w:proofErr w:type="spellStart"/>
-      <w:r>
-        <w:t>endfor</w:t>
-      </w:r>
-      <w:proofErr w:type="spellEnd"/>
-      <w:r>
-        <w:t xml:space="preserve"> %}</w:t>
-      </w:r>
-    </w:p>
-    <w:p>
-      <w:pPr>
-        <w:ind w:left="-11"/>
         <w:jc w:val="both"/>
         <w:rPr>
-          <w:lang w:val="es-CO"/>
-        </w:rPr>
-      </w:pPr>
-    </w:p>
-    <w:p>
-      <w:pPr>
-        <w:jc w:val="both"/>
-        <w:rPr>
-          <w:b/>
           <w:bCs/>
           <w:lang w:val="pt-PT"/>
         </w:rPr>
@@ -29627,7 +29150,6 @@
           <w:bCs/>
           <w:lang w:val="es-CO"/>
         </w:rPr>
-        <w:lastRenderedPageBreak/>
         <w:t>CONCLUSIONES</w:t>
       </w:r>
       <w:r>
@@ -31293,7 +30815,7 @@
               <w:color w:val="000000" w:themeColor="text1"/>
               <w:lang w:val="es-CO"/>
             </w:rPr>
-            <w:t>11</w:t>
+            <w:t>13</w:t>
           </w:r>
           <w:r>
             <w:rPr>
@@ -37319,15 +36841,6 @@
 </file>
 
 <file path=customXml/item2.xml><?xml version="1.0" encoding="utf-8"?>
-<?mso-contentType ?>
-<FormTemplates xmlns="http://schemas.microsoft.com/sharepoint/v3/contenttype/forms">
-  <Display>DocumentLibraryForm</Display>
-  <Edit>DocumentLibraryForm</Edit>
-  <New>DocumentLibraryForm</New>
-</FormTemplates>
-</file>
-
-<file path=customXml/item3.xml><?xml version="1.0" encoding="utf-8"?>
 <p:properties xmlns:p="http://schemas.microsoft.com/office/2006/metadata/properties" xmlns:xsi="http://www.w3.org/2001/XMLSchema-instance" xmlns:pc="http://schemas.microsoft.com/office/infopath/2007/PartnerControls">
   <documentManagement>
     <TaxCatchAll xmlns="af4772b1-e6c7-4f11-978d-443c9051d8aa" xsi:nil="true"/>
@@ -37337,6 +36850,15 @@
     <_Flow_SignoffStatus xmlns="b05c8eb9-21c7-4e21-9ad3-377633d18a8c" xsi:nil="true"/>
   </documentManagement>
 </p:properties>
+</file>
+
+<file path=customXml/item3.xml><?xml version="1.0" encoding="utf-8"?>
+<?mso-contentType ?>
+<FormTemplates xmlns="http://schemas.microsoft.com/sharepoint/v3/contenttype/forms">
+  <Display>DocumentLibraryForm</Display>
+  <Edit>DocumentLibraryForm</Edit>
+  <New>DocumentLibraryForm</New>
+</FormTemplates>
 </file>
 
 <file path=customXml/item4.xml><?xml version="1.0" encoding="utf-8"?>
@@ -37363,6 +36885,23 @@
 </file>
 
 <file path=customXml/itemProps2.xml><?xml version="1.0" encoding="utf-8"?>
+<ds:datastoreItem xmlns:ds="http://schemas.openxmlformats.org/officeDocument/2006/customXml" ds:itemID="{42332726-D7A6-40FA-A45E-332514096A08}">
+  <ds:schemaRefs>
+    <ds:schemaRef ds:uri="http://schemas.openxmlformats.org/package/2006/metadata/core-properties"/>
+    <ds:schemaRef ds:uri="http://schemas.microsoft.com/office/2006/metadata/properties"/>
+    <ds:schemaRef ds:uri="http://schemas.microsoft.com/office/2006/documentManagement/types"/>
+    <ds:schemaRef ds:uri="http://schemas.microsoft.com/office/infopath/2007/PartnerControls"/>
+    <ds:schemaRef ds:uri="http://purl.org/dc/dcmitype/"/>
+    <ds:schemaRef ds:uri="http://purl.org/dc/elements/1.1/"/>
+    <ds:schemaRef ds:uri="af4772b1-e6c7-4f11-978d-443c9051d8aa"/>
+    <ds:schemaRef ds:uri="b05c8eb9-21c7-4e21-9ad3-377633d18a8c"/>
+    <ds:schemaRef ds:uri="http://www.w3.org/XML/1998/namespace"/>
+    <ds:schemaRef ds:uri="http://purl.org/dc/terms/"/>
+  </ds:schemaRefs>
+</ds:datastoreItem>
+</file>
+
+<file path=customXml/itemProps3.xml><?xml version="1.0" encoding="utf-8"?>
 <ds:datastoreItem xmlns:ds="http://schemas.openxmlformats.org/officeDocument/2006/customXml" ds:itemID="{E1E99919-66B0-45FB-8C77-7FFE5247D9AF}">
   <ds:schemaRefs>
     <ds:schemaRef ds:uri="http://schemas.microsoft.com/sharepoint/v3/contenttype/forms"/>
@@ -37370,19 +36909,8 @@
 </ds:datastoreItem>
 </file>
 
-<file path=customXml/itemProps3.xml><?xml version="1.0" encoding="utf-8"?>
-<ds:datastoreItem xmlns:ds="http://schemas.openxmlformats.org/officeDocument/2006/customXml" ds:itemID="{42332726-D7A6-40FA-A45E-332514096A08}">
-  <ds:schemaRefs>
-    <ds:schemaRef ds:uri="http://schemas.microsoft.com/office/2006/metadata/properties"/>
-    <ds:schemaRef ds:uri="http://schemas.microsoft.com/office/infopath/2007/PartnerControls"/>
-    <ds:schemaRef ds:uri="af4772b1-e6c7-4f11-978d-443c9051d8aa"/>
-    <ds:schemaRef ds:uri="b05c8eb9-21c7-4e21-9ad3-377633d18a8c"/>
-  </ds:schemaRefs>
-</ds:datastoreItem>
-</file>
-
 <file path=customXml/itemProps4.xml><?xml version="1.0" encoding="utf-8"?>
-<ds:datastoreItem xmlns:ds="http://schemas.openxmlformats.org/officeDocument/2006/customXml" ds:itemID="{0B24A97A-FAE0-4FD8-8B50-89D56DA96C25}">
+<ds:datastoreItem xmlns:ds="http://schemas.openxmlformats.org/officeDocument/2006/customXml" ds:itemID="{061E00B9-02AB-4F8B-BB11-FE41EAD191F7}">
   <ds:schemaRefs>
     <ds:schemaRef ds:uri="http://schemas.openxmlformats.org/officeDocument/2006/bibliography"/>
   </ds:schemaRefs>

</xml_diff>

<commit_message>
docs: add comprehensive linearity analysis tool with regression plots and JSON output
</commit_message>
<xml_diff>
--- a/src/templates/validation_template20250916.docx
+++ b/src/templates/validation_template20250916.docx
@@ -14527,6 +14527,7 @@
           <w:bCs/>
           <w:lang w:val="es-CO"/>
         </w:rPr>
+        <w:lastRenderedPageBreak/>
         <w:t>LINEALIDAD</w:t>
       </w:r>
       <w:bookmarkEnd w:id="26"/>
@@ -15935,83 +15936,130 @@
     </w:tbl>
     <w:p>
       <w:pPr>
-        <w:spacing w:before="120"/>
-      </w:pPr>
-      <w:r>
-        <w:t xml:space="preserve">{% </w:t>
-      </w:r>
-      <w:proofErr w:type="spellStart"/>
-      <w:r>
-        <w:t>endfor</w:t>
-      </w:r>
-      <w:proofErr w:type="spellEnd"/>
-      <w:r>
-        <w:t xml:space="preserve"> %}</w:t>
-      </w:r>
+        <w:ind w:left="-11"/>
+        <w:jc w:val="both"/>
+        <w:rPr>
+          <w:b/>
+          <w:bCs/>
+          <w:lang w:val="es-CO"/>
+        </w:rPr>
+      </w:pPr>
     </w:p>
     <w:p>
       <w:pPr>
         <w:ind w:left="-11"/>
-        <w:jc w:val="both"/>
-        <w:rPr>
-          <w:b/>
-          <w:bCs/>
-          <w:lang w:val="es-CO"/>
-        </w:rPr>
-      </w:pPr>
+        <w:jc w:val="center"/>
+        <w:rPr>
+          <w:b/>
+          <w:bCs/>
+          <w:lang w:val="es-CO"/>
+        </w:rPr>
+      </w:pPr>
+      <w:r>
+        <w:rPr>
+          <w:b/>
+          <w:bCs/>
+          <w:lang w:val="es-CO"/>
+        </w:rPr>
+        <w:t xml:space="preserve">Figura 13. </w:t>
+      </w:r>
+      <w:r>
+        <w:rPr>
+          <w:lang w:val="es-CO"/>
+        </w:rPr>
+        <w:t xml:space="preserve">Curva de </w:t>
+      </w:r>
+      <w:proofErr w:type="spellStart"/>
+      <w:r>
+        <w:rPr>
+          <w:lang w:val="es-CO"/>
+        </w:rPr>
+        <w:t>Regresion</w:t>
+      </w:r>
+      <w:proofErr w:type="spellEnd"/>
+      <w:r>
+        <w:rPr>
+          <w:b/>
+          <w:bCs/>
+          <w:lang w:val="es-CO"/>
+        </w:rPr>
+        <w:t xml:space="preserve"> </w:t>
+      </w:r>
+      <w:r>
+        <w:rPr>
+          <w:lang w:val="es-CO"/>
+        </w:rPr>
+        <w:t xml:space="preserve">para </w:t>
+      </w:r>
+      <w:proofErr w:type="gramStart"/>
+      <w:r>
+        <w:rPr>
+          <w:lang w:val="es-CO"/>
+        </w:rPr>
+        <w:t xml:space="preserve">{{  </w:t>
+      </w:r>
+      <w:proofErr w:type="spellStart"/>
+      <w:proofErr w:type="gramEnd"/>
+      <w:r>
+        <w:rPr>
+          <w:lang w:val="es-CO"/>
+        </w:rPr>
+        <w:t>act.nombre</w:t>
+      </w:r>
+      <w:proofErr w:type="spellEnd"/>
+      <w:r>
+        <w:rPr>
+          <w:lang w:val="es-CO"/>
+        </w:rPr>
+        <w:t xml:space="preserve">  }}</w:t>
+      </w:r>
+      <w:r>
+        <w:rPr>
+          <w:lang w:val="es-CO"/>
+        </w:rPr>
+        <w:t>.</w:t>
+      </w:r>
     </w:p>
     <w:p>
       <w:pPr>
         <w:ind w:left="-11"/>
-        <w:jc w:val="both"/>
-        <w:rPr>
-          <w:b/>
-          <w:bCs/>
-          <w:lang w:val="es-CO"/>
-        </w:rPr>
-      </w:pPr>
-      <w:r>
-        <w:rPr>
-          <w:b/>
-          <w:bCs/>
-          <w:noProof/>
-          <w:lang w:val="es-CO" w:eastAsia="es-CO"/>
-        </w:rPr>
-        <w:drawing>
-          <wp:inline distT="0" distB="0" distL="0" distR="0" wp14:anchorId="14D2EF57" wp14:editId="1E858D23">
-            <wp:extent cx="5971540" cy="2483485"/>
-            <wp:effectExtent l="0" t="0" r="0" b="0"/>
-            <wp:docPr id="2096293721" name="Imagen 1" descr="Gráfico, Gráfico de líneas&#10;&#10;El contenido generado por IA puede ser incorrecto."/>
-            <wp:cNvGraphicFramePr>
-              <a:graphicFrameLocks xmlns:a="http://schemas.openxmlformats.org/drawingml/2006/main" noChangeAspect="1"/>
-            </wp:cNvGraphicFramePr>
-            <a:graphic xmlns:a="http://schemas.openxmlformats.org/drawingml/2006/main">
-              <a:graphicData uri="http://schemas.openxmlformats.org/drawingml/2006/picture">
-                <pic:pic xmlns:pic="http://schemas.openxmlformats.org/drawingml/2006/picture">
-                  <pic:nvPicPr>
-                    <pic:cNvPr id="2096293721" name="Imagen 1" descr="Gráfico, Gráfico de líneas&#10;&#10;El contenido generado por IA puede ser incorrecto."/>
-                    <pic:cNvPicPr/>
-                  </pic:nvPicPr>
-                  <pic:blipFill>
-                    <a:blip r:embed="rId11"/>
-                    <a:stretch>
-                      <a:fillRect/>
-                    </a:stretch>
-                  </pic:blipFill>
-                  <pic:spPr>
-                    <a:xfrm>
-                      <a:off x="0" y="0"/>
-                      <a:ext cx="5971540" cy="2483485"/>
-                    </a:xfrm>
-                    <a:prstGeom prst="rect">
-                      <a:avLst/>
-                    </a:prstGeom>
-                  </pic:spPr>
-                </pic:pic>
-              </a:graphicData>
-            </a:graphic>
-          </wp:inline>
-        </w:drawing>
+        <w:jc w:val="center"/>
+        <w:rPr>
+          <w:bCs/>
+          <w:lang w:val="es-CO"/>
+        </w:rPr>
+      </w:pPr>
+      <w:proofErr w:type="gramStart"/>
+      <w:r>
+        <w:rPr>
+          <w:bCs/>
+          <w:lang w:val="es-CO"/>
+        </w:rPr>
+        <w:t xml:space="preserve">{{  </w:t>
+      </w:r>
+      <w:proofErr w:type="spellStart"/>
+      <w:proofErr w:type="gramEnd"/>
+      <w:r>
+        <w:rPr>
+          <w:bCs/>
+          <w:lang w:val="es-CO"/>
+        </w:rPr>
+        <w:t>act.</w:t>
+      </w:r>
+      <w:r>
+        <w:rPr>
+          <w:bCs/>
+          <w:lang w:val="es-CO"/>
+        </w:rPr>
+        <w:t>regresion_png_path</w:t>
+      </w:r>
+      <w:proofErr w:type="spellEnd"/>
+      <w:r>
+        <w:rPr>
+          <w:bCs/>
+          <w:lang w:val="es-CO"/>
+        </w:rPr>
+        <w:t xml:space="preserve">  }}</w:t>
       </w:r>
     </w:p>
     <w:p>
@@ -16041,148 +16089,99 @@
           <w:bCs/>
           <w:lang w:val="es-CO"/>
         </w:rPr>
-        <w:t xml:space="preserve">Figura 13. </w:t>
-      </w:r>
-      <w:r>
-        <w:rPr>
-          <w:lang w:val="es-CO"/>
-        </w:rPr>
-        <w:t xml:space="preserve">Curva de </w:t>
+        <w:t xml:space="preserve">Figura 14. </w:t>
+      </w:r>
+      <w:r>
+        <w:rPr>
+          <w:lang w:val="es-CO"/>
+        </w:rPr>
+        <w:t xml:space="preserve">Diagrama de residuales </w:t>
+      </w:r>
+      <w:r>
+        <w:rPr>
+          <w:lang w:val="es-CO"/>
+        </w:rPr>
+        <w:t xml:space="preserve">para </w:t>
+      </w:r>
+      <w:proofErr w:type="gramStart"/>
+      <w:r>
+        <w:rPr>
+          <w:lang w:val="es-CO"/>
+        </w:rPr>
+        <w:t xml:space="preserve">{{  </w:t>
       </w:r>
       <w:proofErr w:type="spellStart"/>
-      <w:r>
-        <w:rPr>
-          <w:lang w:val="es-CO"/>
-        </w:rPr>
-        <w:t>Regresion</w:t>
+      <w:proofErr w:type="gramEnd"/>
+      <w:r>
+        <w:rPr>
+          <w:lang w:val="es-CO"/>
+        </w:rPr>
+        <w:t>act.nombre</w:t>
       </w:r>
       <w:proofErr w:type="spellEnd"/>
       <w:r>
         <w:rPr>
-          <w:b/>
-          <w:bCs/>
-          <w:lang w:val="es-CO"/>
-        </w:rPr>
-        <w:t xml:space="preserve"> </w:t>
-      </w:r>
-      <w:r>
-        <w:rPr>
-          <w:lang w:val="es-CO"/>
-        </w:rPr>
-        <w:t xml:space="preserve">para el </w:t>
-      </w:r>
-      <w:r>
-        <w:rPr>
-          <w:lang w:val="es-CO"/>
-        </w:rPr>
-        <w:t>Activo_1</w:t>
-      </w:r>
-      <w:r>
-        <w:rPr>
-          <w:b/>
-          <w:bCs/>
-          <w:lang w:val="es-CO"/>
-        </w:rPr>
-        <w:t xml:space="preserve"> </w:t>
+          <w:lang w:val="es-CO"/>
+        </w:rPr>
+        <w:t xml:space="preserve">  }}</w:t>
       </w:r>
     </w:p>
     <w:p>
       <w:pPr>
         <w:ind w:left="-11"/>
-        <w:jc w:val="both"/>
-        <w:rPr>
-          <w:b/>
-          <w:bCs/>
-          <w:lang w:val="es-CO"/>
-        </w:rPr>
-      </w:pPr>
-      <w:r>
-        <w:rPr>
-          <w:b/>
-          <w:bCs/>
-          <w:noProof/>
-          <w:lang w:val="es-CO" w:eastAsia="es-CO"/>
-        </w:rPr>
-        <w:drawing>
-          <wp:inline distT="0" distB="0" distL="0" distR="0" wp14:anchorId="58658707" wp14:editId="17EB9F62">
-            <wp:extent cx="5971540" cy="2476500"/>
-            <wp:effectExtent l="0" t="0" r="0" b="0"/>
-            <wp:docPr id="2131773587" name="Imagen 1" descr="Gráfico&#10;&#10;El contenido generado por IA puede ser incorrecto."/>
-            <wp:cNvGraphicFramePr>
-              <a:graphicFrameLocks xmlns:a="http://schemas.openxmlformats.org/drawingml/2006/main" noChangeAspect="1"/>
-            </wp:cNvGraphicFramePr>
-            <a:graphic xmlns:a="http://schemas.openxmlformats.org/drawingml/2006/main">
-              <a:graphicData uri="http://schemas.openxmlformats.org/drawingml/2006/picture">
-                <pic:pic xmlns:pic="http://schemas.openxmlformats.org/drawingml/2006/picture">
-                  <pic:nvPicPr>
-                    <pic:cNvPr id="2131773587" name="Imagen 1" descr="Gráfico&#10;&#10;El contenido generado por IA puede ser incorrecto."/>
-                    <pic:cNvPicPr/>
-                  </pic:nvPicPr>
-                  <pic:blipFill>
-                    <a:blip r:embed="rId12"/>
-                    <a:stretch>
-                      <a:fillRect/>
-                    </a:stretch>
-                  </pic:blipFill>
-                  <pic:spPr>
-                    <a:xfrm>
-                      <a:off x="0" y="0"/>
-                      <a:ext cx="5971540" cy="2476500"/>
-                    </a:xfrm>
-                    <a:prstGeom prst="rect">
-                      <a:avLst/>
-                    </a:prstGeom>
-                  </pic:spPr>
-                </pic:pic>
-              </a:graphicData>
-            </a:graphic>
-          </wp:inline>
-        </w:drawing>
+        <w:jc w:val="center"/>
+        <w:rPr>
+          <w:bCs/>
+          <w:lang w:val="es-CO"/>
+        </w:rPr>
+      </w:pPr>
+      <w:r>
+        <w:rPr>
+          <w:bCs/>
+          <w:lang w:val="es-CO"/>
+        </w:rPr>
+        <w:t xml:space="preserve">{{  </w:t>
+      </w:r>
+      <w:proofErr w:type="spellStart"/>
+      <w:r>
+        <w:rPr>
+          <w:bCs/>
+          <w:lang w:val="es-CO"/>
+        </w:rPr>
+        <w:t>act.</w:t>
+      </w:r>
+      <w:bookmarkStart w:id="27" w:name="_GoBack"/>
+      <w:bookmarkEnd w:id="27"/>
+      <w:r>
+        <w:rPr>
+          <w:bCs/>
+          <w:lang w:val="es-CO"/>
+        </w:rPr>
+        <w:t>residuales_png_path</w:t>
+      </w:r>
+      <w:proofErr w:type="spellEnd"/>
+      <w:r>
+        <w:rPr>
+          <w:bCs/>
+          <w:lang w:val="es-CO"/>
+        </w:rPr>
+        <w:t xml:space="preserve">  }}</w:t>
       </w:r>
     </w:p>
     <w:p>
       <w:pPr>
-        <w:ind w:left="-11"/>
-        <w:jc w:val="center"/>
-        <w:rPr>
-          <w:b/>
-          <w:bCs/>
-          <w:lang w:val="es-CO"/>
-        </w:rPr>
-      </w:pPr>
-      <w:r>
-        <w:rPr>
-          <w:b/>
-          <w:bCs/>
-          <w:lang w:val="es-CO"/>
-        </w:rPr>
-        <w:t xml:space="preserve">Figura 14. </w:t>
-      </w:r>
-      <w:r>
-        <w:rPr>
-          <w:lang w:val="es-CO"/>
-        </w:rPr>
-        <w:t xml:space="preserve">Diagrama de residuales </w:t>
-      </w:r>
-      <w:r>
-        <w:rPr>
-          <w:lang w:val="es-CO"/>
-        </w:rPr>
-        <w:t xml:space="preserve">para el </w:t>
-      </w:r>
-      <w:r>
-        <w:rPr>
-          <w:lang w:val="es-CO"/>
-        </w:rPr>
-        <w:t>Activo_1</w:t>
-      </w:r>
-      <w:r>
-        <w:rPr>
-          <w:b/>
-          <w:bCs/>
-          <w:lang w:val="es-CO"/>
-        </w:rPr>
-        <w:t xml:space="preserve"> </w:t>
+        <w:spacing w:before="120"/>
+      </w:pPr>
+      <w:r>
+        <w:t xml:space="preserve">{% </w:t>
+      </w:r>
+      <w:proofErr w:type="spellStart"/>
+      <w:r>
+        <w:t>endfor</w:t>
+      </w:r>
+      <w:proofErr w:type="spellEnd"/>
+      <w:r>
+        <w:t xml:space="preserve"> %}</w:t>
       </w:r>
     </w:p>
     <w:p>
@@ -16560,7 +16559,7 @@
           <w:lang w:val="es-CO"/>
         </w:rPr>
       </w:pPr>
-      <w:bookmarkStart w:id="27" w:name="_Toc203730166"/>
+      <w:bookmarkStart w:id="28" w:name="_Toc203730166"/>
       <w:r>
         <w:rPr>
           <w:b/>
@@ -16569,7 +16568,7 @@
         </w:rPr>
         <w:t>EXACTITUD DEL MÉTODO (RECUPERACIÓN)</w:t>
       </w:r>
-      <w:bookmarkEnd w:id="27"/>
+      <w:bookmarkEnd w:id="28"/>
       <w:r>
         <w:rPr>
           <w:b/>
@@ -17602,7 +17601,7 @@
           <w:lang w:val="es-CO"/>
         </w:rPr>
       </w:pPr>
-      <w:bookmarkStart w:id="28" w:name="_Toc203730167"/>
+      <w:bookmarkStart w:id="29" w:name="_Toc203730167"/>
       <w:r>
         <w:rPr>
           <w:b/>
@@ -17619,7 +17618,7 @@
         </w:rPr>
         <w:t>DEL SISTEMA</w:t>
       </w:r>
-      <w:bookmarkEnd w:id="28"/>
+      <w:bookmarkEnd w:id="29"/>
       <w:r>
         <w:rPr>
           <w:b/>
@@ -18591,7 +18590,7 @@
           <w:lang w:val="es-CO"/>
         </w:rPr>
       </w:pPr>
-      <w:bookmarkStart w:id="29" w:name="_Toc203730168"/>
+      <w:bookmarkStart w:id="30" w:name="_Toc203730168"/>
       <w:r>
         <w:rPr>
           <w:b/>
@@ -18608,7 +18607,7 @@
         </w:rPr>
         <w:t>DEL MÉTODO (REPETIBILIDAD)</w:t>
       </w:r>
-      <w:bookmarkEnd w:id="29"/>
+      <w:bookmarkEnd w:id="30"/>
       <w:r>
         <w:rPr>
           <w:b/>
@@ -18865,7 +18864,7 @@
                 <w:bCs/>
                 <w:lang w:val="es-CO"/>
               </w:rPr>
-              <w:t xml:space="preserve">{{  </w:t>
+              <w:t xml:space="preserve">{{ </w:t>
             </w:r>
             <w:r>
               <w:rPr>
@@ -18899,7 +18898,7 @@
                 <w:bCs/>
                 <w:lang w:val="es-CO"/>
               </w:rPr>
-              <w:t xml:space="preserve">  }}</w:t>
+              <w:t xml:space="preserve"> }}</w:t>
             </w:r>
             <w:r>
               <w:rPr>
@@ -18961,17 +18960,7 @@
                 <w:szCs w:val="16"/>
                 <w:lang w:val="en-US" w:eastAsia="es-CO"/>
               </w:rPr>
-              <w:t>-</w:t>
-            </w:r>
-            <w:r>
-              <w:rPr>
-                <w:bCs/>
-                <w:color w:val="000000"/>
-                <w:sz w:val="16"/>
-                <w:szCs w:val="16"/>
-                <w:lang w:val="en-US" w:eastAsia="es-CO"/>
-              </w:rPr>
-              <w:t xml:space="preserve"> </w:t>
+              <w:t xml:space="preserve">- </w:t>
             </w:r>
             <w:r>
               <w:rPr>
@@ -19851,7 +19840,7 @@
           <w:lang w:val="es-CO"/>
         </w:rPr>
       </w:pPr>
-      <w:bookmarkStart w:id="30" w:name="_Toc203730169"/>
+      <w:bookmarkStart w:id="31" w:name="_Toc203730169"/>
       <w:r>
         <w:rPr>
           <w:b/>
@@ -19868,7 +19857,7 @@
         </w:rPr>
         <w:t>INTERMEDIA</w:t>
       </w:r>
-      <w:bookmarkEnd w:id="30"/>
+      <w:bookmarkEnd w:id="31"/>
       <w:r>
         <w:rPr>
           <w:b/>
@@ -20063,8 +20052,6 @@
         </w:rPr>
         <w:t xml:space="preserve"> </w:t>
       </w:r>
-      <w:bookmarkStart w:id="31" w:name="_GoBack"/>
-      <w:bookmarkEnd w:id="31"/>
       <w:r>
         <w:rPr>
           <w:b/>
@@ -20296,14 +20283,7 @@
                 <w:sz w:val="16"/>
                 <w:szCs w:val="16"/>
               </w:rPr>
-              <w:t xml:space="preserve"> </w:t>
-            </w:r>
-            <w:r>
-              <w:rPr>
-                <w:sz w:val="16"/>
-                <w:szCs w:val="16"/>
-              </w:rPr>
-              <w:t>}}</w:t>
+              <w:t xml:space="preserve"> }}</w:t>
             </w:r>
           </w:p>
         </w:tc>
@@ -29150,6 +29130,7 @@
           <w:bCs/>
           <w:lang w:val="es-CO"/>
         </w:rPr>
+        <w:lastRenderedPageBreak/>
         <w:t>CONCLUSIONES</w:t>
       </w:r>
       <w:r>
@@ -30338,8 +30319,8 @@
       </w:pPr>
     </w:p>
     <w:sectPr>
-      <w:headerReference w:type="default" r:id="rId13"/>
-      <w:footerReference w:type="default" r:id="rId14"/>
+      <w:headerReference w:type="default" r:id="rId11"/>
+      <w:footerReference w:type="default" r:id="rId12"/>
       <w:type w:val="continuous"/>
       <w:pgSz w:w="12240" w:h="15840" w:code="1"/>
       <w:pgMar w:top="1418" w:right="1418" w:bottom="1134" w:left="1418" w:header="851" w:footer="737" w:gutter="0"/>
@@ -30815,7 +30796,7 @@
               <w:color w:val="000000" w:themeColor="text1"/>
               <w:lang w:val="es-CO"/>
             </w:rPr>
-            <w:t>13</w:t>
+            <w:t>8</w:t>
           </w:r>
           <w:r>
             <w:rPr>
@@ -30858,7 +30839,7 @@
               <w:color w:val="000000" w:themeColor="text1"/>
               <w:lang w:val="es-CO"/>
             </w:rPr>
-            <w:t>18</w:t>
+            <w:t>17</w:t>
           </w:r>
           <w:r>
             <w:rPr>
@@ -36606,6 +36587,27 @@
 </file>
 
 <file path=customXml/item1.xml><?xml version="1.0" encoding="utf-8"?>
+<?mso-contentType ?>
+<FormTemplates xmlns="http://schemas.microsoft.com/sharepoint/v3/contenttype/forms">
+  <Display>DocumentLibraryForm</Display>
+  <Edit>DocumentLibraryForm</Edit>
+  <New>DocumentLibraryForm</New>
+</FormTemplates>
+</file>
+
+<file path=customXml/item2.xml><?xml version="1.0" encoding="utf-8"?>
+<p:properties xmlns:p="http://schemas.microsoft.com/office/2006/metadata/properties" xmlns:xsi="http://www.w3.org/2001/XMLSchema-instance" xmlns:pc="http://schemas.microsoft.com/office/infopath/2007/PartnerControls">
+  <documentManagement>
+    <TaxCatchAll xmlns="af4772b1-e6c7-4f11-978d-443c9051d8aa" xsi:nil="true"/>
+    <lcf76f155ced4ddcb4097134ff3c332f xmlns="b05c8eb9-21c7-4e21-9ad3-377633d18a8c">
+      <Terms xmlns="http://schemas.microsoft.com/office/infopath/2007/PartnerControls"/>
+    </lcf76f155ced4ddcb4097134ff3c332f>
+    <_Flow_SignoffStatus xmlns="b05c8eb9-21c7-4e21-9ad3-377633d18a8c" xsi:nil="true"/>
+  </documentManagement>
+</p:properties>
+</file>
+
+<file path=customXml/item3.xml><?xml version="1.0" encoding="utf-8"?>
 <ct:contentTypeSchema xmlns:ct="http://schemas.microsoft.com/office/2006/metadata/contentType" xmlns:ma="http://schemas.microsoft.com/office/2006/metadata/properties/metaAttributes" ct:_="" ma:_="" ma:contentTypeName="Documento" ma:contentTypeID="0x010100779A3762DA72A441899A2AF6B87B1A1B" ma:contentTypeVersion="15" ma:contentTypeDescription="Crear nuevo documento." ma:contentTypeScope="" ma:versionID="aa9ff3e2d3565451e9585d57b6476962">
   <xsd:schema xmlns:xsd="http://www.w3.org/2001/XMLSchema" xmlns:xs="http://www.w3.org/2001/XMLSchema" xmlns:p="http://schemas.microsoft.com/office/2006/metadata/properties" xmlns:ns2="b05c8eb9-21c7-4e21-9ad3-377633d18a8c" xmlns:ns3="af4772b1-e6c7-4f11-978d-443c9051d8aa" targetNamespace="http://schemas.microsoft.com/office/2006/metadata/properties" ma:root="true" ma:fieldsID="63c24c9dec42288278bb513100078f4d" ns2:_="" ns3:_="">
     <xsd:import namespace="b05c8eb9-21c7-4e21-9ad3-377633d18a8c"/>
@@ -36840,32 +36842,30 @@
 </ct:contentTypeSchema>
 </file>
 
-<file path=customXml/item2.xml><?xml version="1.0" encoding="utf-8"?>
-<p:properties xmlns:p="http://schemas.microsoft.com/office/2006/metadata/properties" xmlns:xsi="http://www.w3.org/2001/XMLSchema-instance" xmlns:pc="http://schemas.microsoft.com/office/infopath/2007/PartnerControls">
-  <documentManagement>
-    <TaxCatchAll xmlns="af4772b1-e6c7-4f11-978d-443c9051d8aa" xsi:nil="true"/>
-    <lcf76f155ced4ddcb4097134ff3c332f xmlns="b05c8eb9-21c7-4e21-9ad3-377633d18a8c">
-      <Terms xmlns="http://schemas.microsoft.com/office/infopath/2007/PartnerControls"/>
-    </lcf76f155ced4ddcb4097134ff3c332f>
-    <_Flow_SignoffStatus xmlns="b05c8eb9-21c7-4e21-9ad3-377633d18a8c" xsi:nil="true"/>
-  </documentManagement>
-</p:properties>
-</file>
-
-<file path=customXml/item3.xml><?xml version="1.0" encoding="utf-8"?>
-<?mso-contentType ?>
-<FormTemplates xmlns="http://schemas.microsoft.com/sharepoint/v3/contenttype/forms">
-  <Display>DocumentLibraryForm</Display>
-  <Edit>DocumentLibraryForm</Edit>
-  <New>DocumentLibraryForm</New>
-</FormTemplates>
-</file>
-
 <file path=customXml/item4.xml><?xml version="1.0" encoding="utf-8"?>
 <b:Sources xmlns:b="http://schemas.openxmlformats.org/officeDocument/2006/bibliography" xmlns="http://schemas.openxmlformats.org/officeDocument/2006/bibliography" SelectedStyle="\APASixthEditionOfficeOnline.xsl" StyleName="APA" Version="6"/>
 </file>
 
 <file path=customXml/itemProps1.xml><?xml version="1.0" encoding="utf-8"?>
+<ds:datastoreItem xmlns:ds="http://schemas.openxmlformats.org/officeDocument/2006/customXml" ds:itemID="{E1E99919-66B0-45FB-8C77-7FFE5247D9AF}">
+  <ds:schemaRefs>
+    <ds:schemaRef ds:uri="http://schemas.microsoft.com/sharepoint/v3/contenttype/forms"/>
+  </ds:schemaRefs>
+</ds:datastoreItem>
+</file>
+
+<file path=customXml/itemProps2.xml><?xml version="1.0" encoding="utf-8"?>
+<ds:datastoreItem xmlns:ds="http://schemas.openxmlformats.org/officeDocument/2006/customXml" ds:itemID="{42332726-D7A6-40FA-A45E-332514096A08}">
+  <ds:schemaRefs>
+    <ds:schemaRef ds:uri="http://schemas.microsoft.com/office/2006/metadata/properties"/>
+    <ds:schemaRef ds:uri="http://schemas.microsoft.com/office/infopath/2007/PartnerControls"/>
+    <ds:schemaRef ds:uri="af4772b1-e6c7-4f11-978d-443c9051d8aa"/>
+    <ds:schemaRef ds:uri="b05c8eb9-21c7-4e21-9ad3-377633d18a8c"/>
+  </ds:schemaRefs>
+</ds:datastoreItem>
+</file>
+
+<file path=customXml/itemProps3.xml><?xml version="1.0" encoding="utf-8"?>
 <ds:datastoreItem xmlns:ds="http://schemas.openxmlformats.org/officeDocument/2006/customXml" ds:itemID="{0F090F6C-9F37-4A9E-BBC3-F19F0C2DF3A2}">
   <ds:schemaRefs>
     <ds:schemaRef ds:uri="http://schemas.microsoft.com/office/2006/metadata/contentType"/>
@@ -36884,33 +36884,8 @@
 </ds:datastoreItem>
 </file>
 
-<file path=customXml/itemProps2.xml><?xml version="1.0" encoding="utf-8"?>
-<ds:datastoreItem xmlns:ds="http://schemas.openxmlformats.org/officeDocument/2006/customXml" ds:itemID="{42332726-D7A6-40FA-A45E-332514096A08}">
-  <ds:schemaRefs>
-    <ds:schemaRef ds:uri="http://schemas.openxmlformats.org/package/2006/metadata/core-properties"/>
-    <ds:schemaRef ds:uri="http://schemas.microsoft.com/office/2006/metadata/properties"/>
-    <ds:schemaRef ds:uri="http://schemas.microsoft.com/office/2006/documentManagement/types"/>
-    <ds:schemaRef ds:uri="http://schemas.microsoft.com/office/infopath/2007/PartnerControls"/>
-    <ds:schemaRef ds:uri="http://purl.org/dc/dcmitype/"/>
-    <ds:schemaRef ds:uri="http://purl.org/dc/elements/1.1/"/>
-    <ds:schemaRef ds:uri="af4772b1-e6c7-4f11-978d-443c9051d8aa"/>
-    <ds:schemaRef ds:uri="b05c8eb9-21c7-4e21-9ad3-377633d18a8c"/>
-    <ds:schemaRef ds:uri="http://www.w3.org/XML/1998/namespace"/>
-    <ds:schemaRef ds:uri="http://purl.org/dc/terms/"/>
-  </ds:schemaRefs>
-</ds:datastoreItem>
-</file>
-
-<file path=customXml/itemProps3.xml><?xml version="1.0" encoding="utf-8"?>
-<ds:datastoreItem xmlns:ds="http://schemas.openxmlformats.org/officeDocument/2006/customXml" ds:itemID="{E1E99919-66B0-45FB-8C77-7FFE5247D9AF}">
-  <ds:schemaRefs>
-    <ds:schemaRef ds:uri="http://schemas.microsoft.com/sharepoint/v3/contenttype/forms"/>
-  </ds:schemaRefs>
-</ds:datastoreItem>
-</file>
-
 <file path=customXml/itemProps4.xml><?xml version="1.0" encoding="utf-8"?>
-<ds:datastoreItem xmlns:ds="http://schemas.openxmlformats.org/officeDocument/2006/customXml" ds:itemID="{061E00B9-02AB-4F8B-BB11-FE41EAD191F7}">
+<ds:datastoreItem xmlns:ds="http://schemas.openxmlformats.org/officeDocument/2006/customXml" ds:itemID="{DEFF556F-8A9F-463A-B06F-2B7B1D193A51}">
   <ds:schemaRefs>
     <ds:schemaRef ds:uri="http://schemas.openxmlformats.org/officeDocument/2006/bibliography"/>
   </ds:schemaRefs>

</xml_diff>

<commit_message>
refactor: restructure stability test models with enhanced data validation and tracking
</commit_message>
<xml_diff>
--- a/src/templates/validation_template20250916.docx
+++ b/src/templates/validation_template20250916.docx
@@ -21656,9 +21656,83 @@
         <w:rPr>
           <w:lang w:val="es-CO"/>
         </w:rPr>
-        <w:t>activos_estabilidad_solucion_estandar</w:t>
+        <w:t>activos_estabilidad_solucion</w:t>
       </w:r>
       <w:proofErr w:type="spellEnd"/>
+      <w:r>
+        <w:rPr>
+          <w:lang w:val="es-CO"/>
+        </w:rPr>
+        <w:t xml:space="preserve"> </w:t>
+      </w:r>
+      <w:proofErr w:type="spellStart"/>
+      <w:r>
+        <w:rPr>
+          <w:lang w:val="es-CO"/>
+        </w:rPr>
+        <w:t>if</w:t>
+      </w:r>
+      <w:proofErr w:type="spellEnd"/>
+      <w:r>
+        <w:rPr>
+          <w:lang w:val="es-CO"/>
+        </w:rPr>
+        <w:t xml:space="preserve"> </w:t>
+      </w:r>
+      <w:proofErr w:type="spellStart"/>
+      <w:proofErr w:type="gramStart"/>
+      <w:r>
+        <w:rPr>
+          <w:lang w:val="es-CO"/>
+        </w:rPr>
+        <w:t>solucion.</w:t>
+      </w:r>
+      <w:r>
+        <w:rPr>
+          <w:lang w:val="es-CO"/>
+        </w:rPr>
+        <w:t>tipo</w:t>
+      </w:r>
+      <w:proofErr w:type="gramEnd"/>
+      <w:r>
+        <w:rPr>
+          <w:lang w:val="es-CO"/>
+        </w:rPr>
+        <w:t>_solucion</w:t>
+      </w:r>
+      <w:proofErr w:type="spellEnd"/>
+      <w:r>
+        <w:rPr>
+          <w:lang w:val="es-CO"/>
+        </w:rPr>
+        <w:t xml:space="preserve"> == </w:t>
+      </w:r>
+      <w:r>
+        <w:rPr>
+          <w:lang w:val="es-CO"/>
+        </w:rPr>
+        <w:t>'</w:t>
+      </w:r>
+      <w:proofErr w:type="spellStart"/>
+      <w:r>
+        <w:rPr>
+          <w:lang w:val="es-CO"/>
+        </w:rPr>
+        <w:t>Solucion_</w:t>
+      </w:r>
+      <w:r>
+        <w:rPr>
+          <w:lang w:val="es-CO"/>
+        </w:rPr>
+        <w:t>Estandar</w:t>
+      </w:r>
+      <w:proofErr w:type="spellEnd"/>
+      <w:r>
+        <w:rPr>
+          <w:lang w:val="es-CO"/>
+        </w:rPr>
+        <w:t>'</w:t>
+      </w:r>
       <w:r>
         <w:rPr>
           <w:bCs/>
@@ -22928,7 +23002,29 @@
                 <w:szCs w:val="16"/>
                 <w:lang w:val="es-CO" w:eastAsia="es-CO"/>
               </w:rPr>
-              <w:t>_aceptacion</w:t>
+              <w:t>s_validacion</w:t>
+            </w:r>
+            <w:proofErr w:type="spellEnd"/>
+            <w:r>
+              <w:rPr>
+                <w:bCs/>
+                <w:color w:val="000000"/>
+                <w:sz w:val="16"/>
+                <w:szCs w:val="16"/>
+                <w:lang w:val="es-CO" w:eastAsia="es-CO"/>
+              </w:rPr>
+              <w:t>[0].</w:t>
+            </w:r>
+            <w:proofErr w:type="spellStart"/>
+            <w:r>
+              <w:rPr>
+                <w:bCs/>
+                <w:color w:val="000000"/>
+                <w:sz w:val="16"/>
+                <w:szCs w:val="16"/>
+                <w:lang w:val="es-CO" w:eastAsia="es-CO"/>
+              </w:rPr>
+              <w:t>criterio_aceptacion</w:t>
             </w:r>
             <w:proofErr w:type="spellEnd"/>
             <w:r>
@@ -22966,6 +23062,21 @@
     </w:p>
     <w:p>
       <w:pPr>
+        <w:rPr>
+          <w:bCs/>
+          <w:lang w:val="es-CO"/>
+        </w:rPr>
+      </w:pPr>
+      <w:r>
+        <w:rPr>
+          <w:bCs/>
+          <w:lang w:val="es-CO"/>
+        </w:rPr>
+        <w:br w:type="page"/>
+      </w:r>
+    </w:p>
+    <w:p>
+      <w:pPr>
         <w:ind w:left="-11"/>
         <w:jc w:val="both"/>
         <w:rPr>
@@ -22973,119 +23084,166 @@
           <w:lang w:val="es-CO"/>
         </w:rPr>
       </w:pPr>
+      <w:r>
+        <w:rPr>
+          <w:bCs/>
+          <w:lang w:val="es-CO"/>
+        </w:rPr>
+        <w:lastRenderedPageBreak/>
+        <w:t>{</w:t>
+      </w:r>
+      <w:r>
+        <w:rPr>
+          <w:bCs/>
+          <w:lang w:val="es-CO"/>
+        </w:rPr>
+        <w:t xml:space="preserve">% </w:t>
+      </w:r>
+      <w:proofErr w:type="spellStart"/>
+      <w:r>
+        <w:rPr>
+          <w:bCs/>
+          <w:lang w:val="es-CO"/>
+        </w:rPr>
+        <w:t>for</w:t>
+      </w:r>
+      <w:proofErr w:type="spellEnd"/>
+      <w:r>
+        <w:rPr>
+          <w:bCs/>
+          <w:lang w:val="es-CO"/>
+        </w:rPr>
+        <w:t xml:space="preserve"> </w:t>
+      </w:r>
+      <w:proofErr w:type="spellStart"/>
+      <w:r>
+        <w:rPr>
+          <w:bCs/>
+          <w:lang w:val="es-CO"/>
+        </w:rPr>
+        <w:t>solucion</w:t>
+      </w:r>
+      <w:proofErr w:type="spellEnd"/>
+      <w:r>
+        <w:rPr>
+          <w:bCs/>
+          <w:lang w:val="es-CO"/>
+        </w:rPr>
+        <w:t xml:space="preserve"> in </w:t>
+      </w:r>
+      <w:proofErr w:type="spellStart"/>
+      <w:r>
+        <w:rPr>
+          <w:lang w:val="es-CO"/>
+        </w:rPr>
+        <w:t>activos_estabilidad_solucion</w:t>
+      </w:r>
+      <w:proofErr w:type="spellEnd"/>
+      <w:r>
+        <w:rPr>
+          <w:lang w:val="es-CO"/>
+        </w:rPr>
+        <w:t xml:space="preserve"> </w:t>
+      </w:r>
+      <w:proofErr w:type="spellStart"/>
+      <w:r>
+        <w:rPr>
+          <w:lang w:val="es-CO"/>
+        </w:rPr>
+        <w:t>if</w:t>
+      </w:r>
+      <w:proofErr w:type="spellEnd"/>
+      <w:r>
+        <w:rPr>
+          <w:lang w:val="es-CO"/>
+        </w:rPr>
+        <w:t xml:space="preserve"> </w:t>
+      </w:r>
+      <w:proofErr w:type="spellStart"/>
+      <w:proofErr w:type="gramStart"/>
+      <w:r>
+        <w:rPr>
+          <w:lang w:val="es-CO"/>
+        </w:rPr>
+        <w:t>solucion.tipo</w:t>
+      </w:r>
+      <w:proofErr w:type="gramEnd"/>
+      <w:r>
+        <w:rPr>
+          <w:lang w:val="es-CO"/>
+        </w:rPr>
+        <w:t>_solucion</w:t>
+      </w:r>
+      <w:proofErr w:type="spellEnd"/>
+      <w:r>
+        <w:rPr>
+          <w:lang w:val="es-CO"/>
+        </w:rPr>
+        <w:t xml:space="preserve"> == </w:t>
+      </w:r>
+      <w:r>
+        <w:rPr>
+          <w:lang w:val="es-CO"/>
+        </w:rPr>
+        <w:t>'</w:t>
+      </w:r>
+      <w:proofErr w:type="spellStart"/>
+      <w:r>
+        <w:rPr>
+          <w:lang w:val="es-CO"/>
+        </w:rPr>
+        <w:t>Solucion_</w:t>
+      </w:r>
+      <w:r>
+        <w:rPr>
+          <w:lang w:val="es-CO"/>
+        </w:rPr>
+        <w:t>Muestra</w:t>
+      </w:r>
+      <w:proofErr w:type="spellEnd"/>
+      <w:r>
+        <w:rPr>
+          <w:lang w:val="es-CO"/>
+        </w:rPr>
+        <w:t>'</w:t>
+      </w:r>
+      <w:r>
+        <w:rPr>
+          <w:bCs/>
+          <w:lang w:val="es-CO"/>
+        </w:rPr>
+        <w:t xml:space="preserve"> </w:t>
+      </w:r>
+      <w:r>
+        <w:rPr>
+          <w:bCs/>
+          <w:lang w:val="es-CO"/>
+        </w:rPr>
+        <w:t>%</w:t>
+      </w:r>
+      <w:r>
+        <w:rPr>
+          <w:bCs/>
+          <w:lang w:val="es-CO"/>
+        </w:rPr>
+        <w:t>}</w:t>
+      </w:r>
     </w:p>
     <w:p>
       <w:pPr>
         <w:ind w:left="-11"/>
         <w:jc w:val="both"/>
         <w:rPr>
-          <w:bCs/>
-          <w:lang w:val="es-CO"/>
-        </w:rPr>
-      </w:pPr>
-      <w:r>
-        <w:rPr>
-          <w:bCs/>
-          <w:lang w:val="es-CO"/>
-        </w:rPr>
-        <w:t>{</w:t>
-      </w:r>
-      <w:r>
-        <w:rPr>
-          <w:bCs/>
-          <w:lang w:val="es-CO"/>
-        </w:rPr>
-        <w:t xml:space="preserve">% </w:t>
-      </w:r>
-      <w:proofErr w:type="spellStart"/>
-      <w:r>
-        <w:rPr>
-          <w:bCs/>
-          <w:lang w:val="es-CO"/>
-        </w:rPr>
-        <w:t>for</w:t>
-      </w:r>
-      <w:proofErr w:type="spellEnd"/>
-      <w:r>
-        <w:rPr>
-          <w:bCs/>
-          <w:lang w:val="es-CO"/>
-        </w:rPr>
-        <w:t xml:space="preserve"> </w:t>
-      </w:r>
-      <w:proofErr w:type="spellStart"/>
-      <w:r>
-        <w:rPr>
-          <w:bCs/>
-          <w:lang w:val="es-CO"/>
-        </w:rPr>
-        <w:t>solucion</w:t>
-      </w:r>
-      <w:proofErr w:type="spellEnd"/>
-      <w:r>
-        <w:rPr>
-          <w:bCs/>
-          <w:lang w:val="es-CO"/>
-        </w:rPr>
-        <w:t xml:space="preserve"> in </w:t>
-      </w:r>
-      <w:proofErr w:type="spellStart"/>
-      <w:r>
-        <w:rPr>
-          <w:lang w:val="es-CO"/>
-        </w:rPr>
-        <w:t>activos_estabilidad_solucion_</w:t>
-      </w:r>
-      <w:r>
-        <w:rPr>
-          <w:lang w:val="es-CO"/>
-        </w:rPr>
-        <w:t>muestra</w:t>
-      </w:r>
-      <w:proofErr w:type="spellEnd"/>
-      <w:r>
-        <w:rPr>
-          <w:lang w:val="es-CO"/>
-        </w:rPr>
-        <w:t xml:space="preserve"> </w:t>
-      </w:r>
-      <w:r>
-        <w:rPr>
-          <w:lang w:val="es-CO"/>
-        </w:rPr>
-        <w:t>%</w:t>
-      </w:r>
-      <w:r>
-        <w:rPr>
-          <w:bCs/>
-          <w:lang w:val="es-CO"/>
-        </w:rPr>
-        <w:t>}</w:t>
-      </w:r>
-    </w:p>
-    <w:p>
-      <w:pPr>
-        <w:ind w:left="-11"/>
-        <w:jc w:val="both"/>
-        <w:rPr>
-          <w:lang w:val="es-CO"/>
-        </w:rPr>
-      </w:pPr>
-      <w:r>
-        <w:rPr>
-          <w:b/>
-          <w:bCs/>
-          <w:lang w:val="es-CO"/>
-        </w:rPr>
-        <w:t>Tabla 18</w:t>
-      </w:r>
-      <w:r>
-        <w:rPr>
-          <w:b/>
-          <w:bCs/>
-          <w:lang w:val="es-CO"/>
-        </w:rPr>
-        <w:t xml:space="preserve">. </w:t>
+          <w:lang w:val="es-CO"/>
+        </w:rPr>
+      </w:pPr>
+      <w:r>
+        <w:rPr>
+          <w:b/>
+          <w:bCs/>
+          <w:lang w:val="es-CO"/>
+        </w:rPr>
+        <w:t xml:space="preserve">Tabla 18. </w:t>
       </w:r>
       <w:r>
         <w:rPr>
@@ -23097,13 +23255,7 @@
         <w:rPr>
           <w:lang w:val="es-CO"/>
         </w:rPr>
-        <w:t>muestra</w:t>
-      </w:r>
-      <w:r>
-        <w:rPr>
-          <w:lang w:val="es-CO"/>
-        </w:rPr>
-        <w:t xml:space="preserve"> de</w:t>
+        <w:t>muestra de</w:t>
       </w:r>
       <w:r>
         <w:rPr>
@@ -24306,8 +24458,10 @@
                 <w:szCs w:val="16"/>
                 <w:lang w:val="es-CO" w:eastAsia="es-CO"/>
               </w:rPr>
-              <w:t>_aceptacion</w:t>
-            </w:r>
+              <w:t>s_validacion</w:t>
+            </w:r>
+            <w:bookmarkStart w:id="33" w:name="_GoBack"/>
+            <w:bookmarkEnd w:id="33"/>
             <w:proofErr w:type="spellEnd"/>
             <w:r>
               <w:rPr>
@@ -24691,7 +24845,7 @@
           <w:lang w:val="es-CO"/>
         </w:rPr>
       </w:pPr>
-      <w:bookmarkStart w:id="33" w:name="_Toc203730172"/>
+      <w:bookmarkStart w:id="34" w:name="_Toc203730172"/>
       <w:r>
         <w:rPr>
           <w:b/>
@@ -24700,7 +24854,7 @@
         </w:rPr>
         <w:t>ESTABILIDAD ANALÍTICA DE LA FASE MOVIL</w:t>
       </w:r>
-      <w:bookmarkEnd w:id="33"/>
+      <w:bookmarkEnd w:id="34"/>
       <w:r>
         <w:rPr>
           <w:b/>
@@ -25625,8 +25779,6 @@
               </w:rPr>
               <w:t>-</w:t>
             </w:r>
-            <w:bookmarkStart w:id="34" w:name="_GoBack"/>
-            <w:bookmarkEnd w:id="34"/>
             <w:r>
               <w:rPr>
                 <w:bCs/>
@@ -29894,7 +30046,7 @@
               <w:color w:val="000000" w:themeColor="text1"/>
               <w:lang w:val="es-CO"/>
             </w:rPr>
-            <w:t>16</w:t>
+            <w:t>17</w:t>
           </w:r>
           <w:r>
             <w:rPr>
@@ -29937,7 +30089,7 @@
               <w:color w:val="000000" w:themeColor="text1"/>
               <w:lang w:val="es-CO"/>
             </w:rPr>
-            <w:t>16</w:t>
+            <w:t>17</w:t>
           </w:r>
           <w:r>
             <w:rPr>
@@ -35685,6 +35837,18 @@
 </file>
 
 <file path=customXml/item1.xml><?xml version="1.0" encoding="utf-8"?>
+<p:properties xmlns:p="http://schemas.microsoft.com/office/2006/metadata/properties" xmlns:xsi="http://www.w3.org/2001/XMLSchema-instance" xmlns:pc="http://schemas.microsoft.com/office/infopath/2007/PartnerControls">
+  <documentManagement>
+    <TaxCatchAll xmlns="af4772b1-e6c7-4f11-978d-443c9051d8aa" xsi:nil="true"/>
+    <lcf76f155ced4ddcb4097134ff3c332f xmlns="b05c8eb9-21c7-4e21-9ad3-377633d18a8c">
+      <Terms xmlns="http://schemas.microsoft.com/office/infopath/2007/PartnerControls"/>
+    </lcf76f155ced4ddcb4097134ff3c332f>
+    <_Flow_SignoffStatus xmlns="b05c8eb9-21c7-4e21-9ad3-377633d18a8c" xsi:nil="true"/>
+  </documentManagement>
+</p:properties>
+</file>
+
+<file path=customXml/item2.xml><?xml version="1.0" encoding="utf-8"?>
 <ct:contentTypeSchema xmlns:ct="http://schemas.microsoft.com/office/2006/metadata/contentType" xmlns:ma="http://schemas.microsoft.com/office/2006/metadata/properties/metaAttributes" ct:_="" ma:_="" ma:contentTypeName="Documento" ma:contentTypeID="0x010100779A3762DA72A441899A2AF6B87B1A1B" ma:contentTypeVersion="15" ma:contentTypeDescription="Crear nuevo documento." ma:contentTypeScope="" ma:versionID="aa9ff3e2d3565451e9585d57b6476962">
   <xsd:schema xmlns:xsd="http://www.w3.org/2001/XMLSchema" xmlns:xs="http://www.w3.org/2001/XMLSchema" xmlns:p="http://schemas.microsoft.com/office/2006/metadata/properties" xmlns:ns2="b05c8eb9-21c7-4e21-9ad3-377633d18a8c" xmlns:ns3="af4772b1-e6c7-4f11-978d-443c9051d8aa" targetNamespace="http://schemas.microsoft.com/office/2006/metadata/properties" ma:root="true" ma:fieldsID="63c24c9dec42288278bb513100078f4d" ns2:_="" ns3:_="">
     <xsd:import namespace="b05c8eb9-21c7-4e21-9ad3-377633d18a8c"/>
@@ -35919,18 +36083,6 @@
 </ct:contentTypeSchema>
 </file>
 
-<file path=customXml/item2.xml><?xml version="1.0" encoding="utf-8"?>
-<p:properties xmlns:p="http://schemas.microsoft.com/office/2006/metadata/properties" xmlns:xsi="http://www.w3.org/2001/XMLSchema-instance" xmlns:pc="http://schemas.microsoft.com/office/infopath/2007/PartnerControls">
-  <documentManagement>
-    <TaxCatchAll xmlns="af4772b1-e6c7-4f11-978d-443c9051d8aa" xsi:nil="true"/>
-    <lcf76f155ced4ddcb4097134ff3c332f xmlns="b05c8eb9-21c7-4e21-9ad3-377633d18a8c">
-      <Terms xmlns="http://schemas.microsoft.com/office/infopath/2007/PartnerControls"/>
-    </lcf76f155ced4ddcb4097134ff3c332f>
-    <_Flow_SignoffStatus xmlns="b05c8eb9-21c7-4e21-9ad3-377633d18a8c" xsi:nil="true"/>
-  </documentManagement>
-</p:properties>
-</file>
-
 <file path=customXml/item3.xml><?xml version="1.0" encoding="utf-8"?>
 <?mso-contentType ?>
 <FormTemplates xmlns="http://schemas.microsoft.com/sharepoint/v3/contenttype/forms">
@@ -35945,6 +36097,17 @@
 </file>
 
 <file path=customXml/itemProps1.xml><?xml version="1.0" encoding="utf-8"?>
+<ds:datastoreItem xmlns:ds="http://schemas.openxmlformats.org/officeDocument/2006/customXml" ds:itemID="{42332726-D7A6-40FA-A45E-332514096A08}">
+  <ds:schemaRefs>
+    <ds:schemaRef ds:uri="http://schemas.microsoft.com/office/2006/metadata/properties"/>
+    <ds:schemaRef ds:uri="http://schemas.microsoft.com/office/infopath/2007/PartnerControls"/>
+    <ds:schemaRef ds:uri="af4772b1-e6c7-4f11-978d-443c9051d8aa"/>
+    <ds:schemaRef ds:uri="b05c8eb9-21c7-4e21-9ad3-377633d18a8c"/>
+  </ds:schemaRefs>
+</ds:datastoreItem>
+</file>
+
+<file path=customXml/itemProps2.xml><?xml version="1.0" encoding="utf-8"?>
 <ds:datastoreItem xmlns:ds="http://schemas.openxmlformats.org/officeDocument/2006/customXml" ds:itemID="{0F090F6C-9F37-4A9E-BBC3-F19F0C2DF3A2}">
   <ds:schemaRefs>
     <ds:schemaRef ds:uri="http://schemas.microsoft.com/office/2006/metadata/contentType"/>
@@ -35963,17 +36126,6 @@
 </ds:datastoreItem>
 </file>
 
-<file path=customXml/itemProps2.xml><?xml version="1.0" encoding="utf-8"?>
-<ds:datastoreItem xmlns:ds="http://schemas.openxmlformats.org/officeDocument/2006/customXml" ds:itemID="{42332726-D7A6-40FA-A45E-332514096A08}">
-  <ds:schemaRefs>
-    <ds:schemaRef ds:uri="http://schemas.microsoft.com/office/2006/metadata/properties"/>
-    <ds:schemaRef ds:uri="http://schemas.microsoft.com/office/infopath/2007/PartnerControls"/>
-    <ds:schemaRef ds:uri="af4772b1-e6c7-4f11-978d-443c9051d8aa"/>
-    <ds:schemaRef ds:uri="b05c8eb9-21c7-4e21-9ad3-377633d18a8c"/>
-  </ds:schemaRefs>
-</ds:datastoreItem>
-</file>
-
 <file path=customXml/itemProps3.xml><?xml version="1.0" encoding="utf-8"?>
 <ds:datastoreItem xmlns:ds="http://schemas.openxmlformats.org/officeDocument/2006/customXml" ds:itemID="{E1E99919-66B0-45FB-8C77-7FFE5247D9AF}">
   <ds:schemaRefs>
@@ -35983,7 +36135,7 @@
 </file>
 
 <file path=customXml/itemProps4.xml><?xml version="1.0" encoding="utf-8"?>
-<ds:datastoreItem xmlns:ds="http://schemas.openxmlformats.org/officeDocument/2006/customXml" ds:itemID="{D229DD6E-7F35-485E-BBD3-AFF0E5F3DE2D}">
+<ds:datastoreItem xmlns:ds="http://schemas.openxmlformats.org/officeDocument/2006/customXml" ds:itemID="{DE9F8E76-2EC9-45A4-86C8-BEC6EAA5C9EB}">
   <ds:schemaRefs>
     <ds:schemaRef ds:uri="http://schemas.openxmlformats.org/officeDocument/2006/bibliography"/>
   </ds:schemaRefs>

</xml_diff>